<commit_message>
Add new information in Architectural Project.
</commit_message>
<xml_diff>
--- a/Architectural Project.docx
+++ b/Architectural Project.docx
@@ -62,14 +62,14 @@
                         </a:ln>
                         <a:extLst>
                           <a:ext uri="{909E8E84-426E-40dd-AFC4-6F175D3DCCD1}">
-                            <a14:hiddenFill xmlns:lc="http://schemas.openxmlformats.org/drawingml/2006/lockedCanvas" xmlns:a14="http://schemas.microsoft.com/office/drawing/2010/main" xmlns:w="http://schemas.openxmlformats.org/wordprocessingml/2006/main" xmlns:w10="urn:schemas-microsoft-com:office:word" xmlns:v="urn:schemas-microsoft-com:vml" xmlns:o="urn:schemas-microsoft-com:office:office" xmlns:mv="urn:schemas-microsoft-com:mac:vml" xmlns:mo="http://schemas.microsoft.com/office/mac/office/2008/main" xmlns="">
+                            <a14:hiddenFill xmlns="" xmlns:mo="http://schemas.microsoft.com/office/mac/office/2008/main" xmlns:mv="urn:schemas-microsoft-com:mac:vml" xmlns:o="urn:schemas-microsoft-com:office:office" xmlns:v="urn:schemas-microsoft-com:vml" xmlns:w10="urn:schemas-microsoft-com:office:word" xmlns:w="http://schemas.openxmlformats.org/wordprocessingml/2006/main" xmlns:a14="http://schemas.microsoft.com/office/drawing/2010/main" xmlns:lc="http://schemas.openxmlformats.org/drawingml/2006/lockedCanvas">
                               <a:solidFill>
                                 <a:srgbClr val="FFFFFF"/>
                               </a:solidFill>
                             </a14:hiddenFill>
                           </a:ext>
                           <a:ext uri="{91240B29-F687-4f45-9708-019B960494DF}">
-                            <a14:hiddenLine xmlns:lc="http://schemas.openxmlformats.org/drawingml/2006/lockedCanvas" xmlns:a14="http://schemas.microsoft.com/office/drawing/2010/main" xmlns:w="http://schemas.openxmlformats.org/wordprocessingml/2006/main" xmlns:w10="urn:schemas-microsoft-com:office:word" xmlns:v="urn:schemas-microsoft-com:vml" xmlns:o="urn:schemas-microsoft-com:office:office" xmlns:mv="urn:schemas-microsoft-com:mac:vml" xmlns:mo="http://schemas.microsoft.com/office/mac/office/2008/main" xmlns="" w="9525">
+                            <a14:hiddenLine xmlns="" xmlns:mo="http://schemas.microsoft.com/office/mac/office/2008/main" xmlns:mv="urn:schemas-microsoft-com:mac:vml" xmlns:o="urn:schemas-microsoft-com:office:office" xmlns:v="urn:schemas-microsoft-com:vml" xmlns:w10="urn:schemas-microsoft-com:office:word" xmlns:w="http://schemas.openxmlformats.org/wordprocessingml/2006/main" xmlns:a14="http://schemas.microsoft.com/office/drawing/2010/main" xmlns:lc="http://schemas.openxmlformats.org/drawingml/2006/lockedCanvas" w="9525">
                               <a:solidFill>
                                 <a:srgbClr val="000000"/>
                               </a:solidFill>
@@ -278,6 +278,9 @@
         </mc:AlternateContent>
       </w:r>
       <w:r>
+        <w:rPr>
+          <w:noProof/>
+        </w:rPr>
         <w:drawing>
           <wp:anchor distT="0" distB="0" distL="114300" distR="114300" simplePos="0" relativeHeight="251660288" behindDoc="0" locked="0" layoutInCell="1" allowOverlap="1" wp14:anchorId="7BC6C27A" wp14:editId="4E9F878B">
             <wp:simplePos x="0" y="0"/>
@@ -418,19 +421,10 @@
         <w:rPr>
           <w:b/>
           <w:bCs/>
-          <w:sz w:val="40"/>
-          <w:szCs w:val="40"/>
-        </w:rPr>
-      </w:pPr>
-      <w:r>
-        <w:rPr>
-          <w:b/>
-          <w:bCs/>
-          <w:sz w:val="40"/>
-          <w:szCs w:val="40"/>
-        </w:rPr>
-        <w:t>АРХИТЕКТУРЕН ПРОЕКТ</w:t>
-      </w:r>
+          <w:sz w:val="36"/>
+          <w:szCs w:val="36"/>
+        </w:rPr>
+      </w:pPr>
     </w:p>
     <w:p>
       <w:pPr>
@@ -438,19 +432,67 @@
         <w:ind w:hanging="567"/>
         <w:jc w:val="center"/>
         <w:rPr>
+          <w:b/>
+          <w:bCs/>
+          <w:sz w:val="40"/>
+          <w:szCs w:val="40"/>
+        </w:rPr>
+      </w:pPr>
+      <w:r>
+        <w:rPr>
+          <w:b/>
+          <w:bCs/>
+          <w:sz w:val="40"/>
+          <w:szCs w:val="40"/>
+        </w:rPr>
+        <w:t>АРХИТЕКТУРЕН ПРОЕКТ</w:t>
+      </w:r>
+    </w:p>
+    <w:p>
+      <w:pPr>
+        <w:pStyle w:val="Default"/>
+        <w:ind w:hanging="567"/>
+        <w:jc w:val="center"/>
+        <w:rPr>
+          <w:b/>
+          <w:bCs/>
+          <w:sz w:val="40"/>
+          <w:szCs w:val="40"/>
+        </w:rPr>
+      </w:pPr>
+    </w:p>
+    <w:p>
+      <w:pPr>
+        <w:pStyle w:val="Default"/>
+        <w:ind w:hanging="567"/>
+        <w:jc w:val="center"/>
+        <w:rPr>
+          <w:b/>
+          <w:bCs/>
+          <w:sz w:val="40"/>
+          <w:szCs w:val="40"/>
+        </w:rPr>
+      </w:pPr>
+      <w:r>
+        <w:rPr>
+          <w:b/>
+          <w:bCs/>
+          <w:sz w:val="40"/>
+          <w:szCs w:val="40"/>
+        </w:rPr>
+        <w:t>За</w:t>
+      </w:r>
+    </w:p>
+    <w:p>
+      <w:pPr>
+        <w:pStyle w:val="Default"/>
+        <w:ind w:hanging="567"/>
+        <w:jc w:val="center"/>
+        <w:rPr>
           <w:sz w:val="36"/>
           <w:szCs w:val="36"/>
         </w:rPr>
       </w:pPr>
-      <w:r>
-        <w:rPr>
-          <w:b/>
-          <w:bCs/>
-          <w:sz w:val="40"/>
-          <w:szCs w:val="40"/>
-        </w:rPr>
-        <w:t>За</w:t>
-      </w:r>
     </w:p>
     <w:p>
       <w:pPr>
@@ -813,6 +855,7 @@
         <w:spacing w:line="360" w:lineRule="auto"/>
         <w:jc w:val="both"/>
       </w:pPr>
+      <w:bookmarkStart w:id="0" w:name="_Hlk54511963"/>
       <w:r>
         <w:rPr>
           <w:lang w:val="en-US"/>
@@ -832,6 +875,7 @@
         <w:t>. Диаграми на състоянието за илюстрация конкретни процеси на определени роли.</w:t>
       </w:r>
     </w:p>
+    <w:bookmarkEnd w:id="0"/>
     <w:p>
       <w:pPr>
         <w:pStyle w:val="ListParagraph"/>
@@ -842,6 +886,7 @@
         <w:rPr>
           <w:lang w:val="en-US"/>
         </w:rPr>
+        <w:lastRenderedPageBreak/>
         <w:t xml:space="preserve">4.3. </w:t>
       </w:r>
       <w:r>
@@ -908,11 +953,11 @@
           <w:lang w:val="ru-RU"/>
         </w:rPr>
       </w:pPr>
+      <w:bookmarkStart w:id="1" w:name="_Hlk54512502"/>
       <w:r>
         <w:rPr>
           <w:lang w:val="ru-RU"/>
         </w:rPr>
-        <w:lastRenderedPageBreak/>
         <w:t>Обосновка на това как избраната архитектура осигурява адекватна реализация на постав</w:t>
       </w:r>
       <w:r>
@@ -922,6 +967,7 @@
         <w:t>ените нефункционални изисквания</w:t>
       </w:r>
     </w:p>
+    <w:bookmarkEnd w:id="1"/>
     <w:p>
       <w:pPr>
         <w:pStyle w:val="ListParagraph"/>
@@ -1240,7 +1286,7 @@
           <w:szCs w:val="28"/>
           <w:lang w:val="en-US"/>
         </w:rPr>
-        <w:t xml:space="preserve"> </w:t>
+        <w:t xml:space="preserve"> (</w:t>
       </w:r>
       <w:r>
         <w:rPr>
@@ -1250,9 +1296,8 @@
           <w:iCs/>
           <w:sz w:val="28"/>
           <w:szCs w:val="28"/>
-          <w:lang w:val="en-US"/>
-        </w:rPr>
-        <w:t>(</w:t>
+        </w:rPr>
+        <w:t>Станислав Стоянов и Димитър Пашов</w:t>
       </w:r>
       <w:r>
         <w:rPr>
@@ -1262,10 +1307,82 @@
           <w:iCs/>
           <w:sz w:val="28"/>
           <w:szCs w:val="28"/>
-        </w:rPr>
-        <w:t>Станислав Стоянов и Димитър Пашов</w:t>
-      </w:r>
-      <w:r>
+          <w:lang w:val="en-US"/>
+        </w:rPr>
+        <w:t>)</w:t>
+      </w:r>
+    </w:p>
+    <w:p>
+      <w:pPr>
+        <w:pStyle w:val="Default"/>
+        <w:spacing w:line="360" w:lineRule="auto"/>
+        <w:ind w:firstLine="708"/>
+        <w:jc w:val="both"/>
+      </w:pPr>
+      <w:r>
+        <w:t>В дадения</w:t>
+      </w:r>
+      <w:r>
+        <w:rPr>
+          <w:lang w:val="en-US"/>
+        </w:rPr>
+        <w:t xml:space="preserve"> </w:t>
+      </w:r>
+      <w:r>
+        <w:t xml:space="preserve">документ се представя основната част за изготвянето на проекта, а именно </w:t>
+      </w:r>
+      <w:r>
+        <w:t>изготвянето и използването на подходяща архитектура за софтуерна разработка.</w:t>
+      </w:r>
+      <w:r>
+        <w:t xml:space="preserve"> </w:t>
+      </w:r>
+      <w:r>
+        <w:t>Представяйки определената структура на софтуера, се предоставя начална</w:t>
+      </w:r>
+      <w:r>
+        <w:t>та</w:t>
+      </w:r>
+      <w:r>
+        <w:t xml:space="preserve"> точка, необходима на софтуерните разработчици да започнат изграждането на продукта</w:t>
+      </w:r>
+      <w:r>
+        <w:t>.</w:t>
+      </w:r>
+      <w:r>
+        <w:t xml:space="preserve"> Тази начална точка е с особена тежест и характер, тъй като по определената документация софтуерните разработчици получават опорен план, който след започване на разработката трябва постепенно да бъде надграждан.</w:t>
+      </w:r>
+      <w:r>
+        <w:t xml:space="preserve"> Също така таргетираната група определя основното предназначение на избраната тема, а именно крайните потребители с интерес към кулинарството и приготвянето на здравословна храна. Освен предоставяне на разнообразни и вдъхновени рецепти от известни готвачи в сферата, </w:t>
+      </w:r>
+      <w:r>
+        <w:rPr>
+          <w:b/>
+          <w:bCs/>
+          <w:lang w:val="en-US"/>
+        </w:rPr>
+        <w:t>Cooking Hub</w:t>
+      </w:r>
+      <w:r>
+        <w:t xml:space="preserve"> ще допринесе за развитието на подобен род системи, осигурявайки на своите потребители </w:t>
+      </w:r>
+      <w:r>
+        <w:lastRenderedPageBreak/>
+        <w:t>необходимата точна информация, лесна достъпност и най-вече интерактивност по отношение приготвянето на храна.</w:t>
+      </w:r>
+    </w:p>
+    <w:p>
+      <w:pPr>
+        <w:pStyle w:val="Default"/>
+        <w:spacing w:line="360" w:lineRule="auto"/>
+        <w:jc w:val="both"/>
+      </w:pPr>
+    </w:p>
+    <w:p>
+      <w:pPr>
+        <w:pStyle w:val="Default"/>
+        <w:spacing w:line="360" w:lineRule="auto"/>
+        <w:jc w:val="both"/>
         <w:rPr>
           <w:b/>
           <w:bCs/>
@@ -1275,76 +1392,8 @@
           <w:szCs w:val="28"/>
           <w:lang w:val="en-US"/>
         </w:rPr>
-        <w:t>)</w:t>
-      </w:r>
-    </w:p>
-    <w:p>
-      <w:pPr>
-        <w:pStyle w:val="Default"/>
-        <w:spacing w:line="360" w:lineRule="auto"/>
-        <w:ind w:firstLine="708"/>
-        <w:jc w:val="both"/>
-      </w:pPr>
-      <w:r>
-        <w:t>В дадения</w:t>
-      </w:r>
-      <w:r>
-        <w:rPr>
-          <w:lang w:val="en-US"/>
-        </w:rPr>
-        <w:t xml:space="preserve"> </w:t>
-      </w:r>
-      <w:r>
-        <w:t xml:space="preserve">документ се представя основната част за изготвянето на проекта, а именно </w:t>
-      </w:r>
-      <w:r>
-        <w:t>изготвянето и използването на подходяща архитектура за софтуерна разработка.</w:t>
-      </w:r>
-      <w:r>
-        <w:t xml:space="preserve"> </w:t>
-      </w:r>
-      <w:r>
-        <w:t>Представяйки определената структура на софтуера, се предоставя начална</w:t>
-      </w:r>
-      <w:r>
-        <w:t>та</w:t>
-      </w:r>
-      <w:r>
-        <w:t xml:space="preserve"> точка, необходима на софтуерните разработчици да започнат изграждането на продукта</w:t>
-      </w:r>
-      <w:r>
-        <w:t>.</w:t>
-      </w:r>
-      <w:r>
-        <w:t xml:space="preserve"> Тази начална точка е с особена тежест и характер, тъй като по определената документация софтуерните разработчици получават опорен план, който след започване на разработката трябва постепенно да бъде надграждан.</w:t>
-      </w:r>
-      <w:r>
-        <w:t xml:space="preserve"> Също така таргетираната група определя основното предназначение на избраната тема, а именно крайните потребители с интерес към кулинарството и приготвянето на здравословна храна. Освен предоставяне на разнообразни и вдъхновени рецепти от известни готвачи в сферата, </w:t>
-      </w:r>
-      <w:r>
-        <w:rPr>
-          <w:b/>
-          <w:bCs/>
-          <w:lang w:val="en-US"/>
-        </w:rPr>
-        <w:t>Cooking Hub</w:t>
-      </w:r>
-      <w:r>
-        <w:t xml:space="preserve"> ще допринесе за развитието на подобен род системи, осигурявайки на своите потребители необходимата точна информация, лесна достъпност и най-вече интерактивност по отношение приготвянето на храна.</w:t>
-      </w:r>
-    </w:p>
-    <w:p>
-      <w:pPr>
-        <w:pStyle w:val="Default"/>
-        <w:spacing w:line="360" w:lineRule="auto"/>
-        <w:jc w:val="both"/>
-      </w:pPr>
-    </w:p>
-    <w:p>
-      <w:pPr>
-        <w:pStyle w:val="Default"/>
-        <w:spacing w:line="360" w:lineRule="auto"/>
-        <w:jc w:val="both"/>
+      </w:pPr>
+      <w:r>
         <w:rPr>
           <w:b/>
           <w:bCs/>
@@ -1352,9 +1401,9 @@
           <w:iCs/>
           <w:sz w:val="28"/>
           <w:szCs w:val="28"/>
-          <w:lang w:val="en-US"/>
-        </w:rPr>
-      </w:pPr>
+        </w:rPr>
+        <w:t>2.1. Обхват на проекта</w:t>
+      </w:r>
       <w:r>
         <w:rPr>
           <w:b/>
@@ -1364,8 +1413,9 @@
           <w:sz w:val="28"/>
           <w:szCs w:val="28"/>
         </w:rPr>
-        <w:t>2.1. Обхват на проекта</w:t>
-      </w:r>
+        <w:t xml:space="preserve"> </w:t>
+      </w:r>
+      <w:bookmarkStart w:id="2" w:name="_Hlk54473971"/>
       <w:r>
         <w:rPr>
           <w:b/>
@@ -1374,10 +1424,10 @@
           <w:iCs/>
           <w:sz w:val="28"/>
           <w:szCs w:val="28"/>
-        </w:rPr>
-        <w:t xml:space="preserve"> </w:t>
-      </w:r>
-      <w:bookmarkStart w:id="0" w:name="_Hlk54473971"/>
+          <w:lang w:val="en-US"/>
+        </w:rPr>
+        <w:t>(</w:t>
+      </w:r>
       <w:r>
         <w:rPr>
           <w:b/>
@@ -1386,9 +1436,8 @@
           <w:iCs/>
           <w:sz w:val="28"/>
           <w:szCs w:val="28"/>
-          <w:lang w:val="en-US"/>
-        </w:rPr>
-        <w:t>(</w:t>
+        </w:rPr>
+        <w:t>Станислав Стоянов</w:t>
       </w:r>
       <w:r>
         <w:rPr>
@@ -1398,22 +1447,11 @@
           <w:iCs/>
           <w:sz w:val="28"/>
           <w:szCs w:val="28"/>
-        </w:rPr>
-        <w:t>Станислав Стоянов</w:t>
-      </w:r>
-      <w:r>
-        <w:rPr>
-          <w:b/>
-          <w:bCs/>
-          <w:i/>
-          <w:iCs/>
-          <w:sz w:val="28"/>
-          <w:szCs w:val="28"/>
           <w:lang w:val="en-US"/>
         </w:rPr>
         <w:t>)</w:t>
       </w:r>
-      <w:bookmarkEnd w:id="0"/>
+      <w:bookmarkEnd w:id="2"/>
     </w:p>
     <w:p>
       <w:pPr>
@@ -1423,11 +1461,7 @@
         <w:jc w:val="both"/>
       </w:pPr>
       <w:r>
-        <w:lastRenderedPageBreak/>
-        <w:t>Проектът е насочен към всички крайни потребители</w:t>
-      </w:r>
-      <w:r>
-        <w:t xml:space="preserve"> с интереси в света на кулиранството.</w:t>
+        <w:t>Проектът е насочен към всички крайни потребители с интереси в света на кулиранството.</w:t>
       </w:r>
       <w:r>
         <w:rPr>
@@ -1436,19 +1470,7 @@
         <w:t xml:space="preserve"> </w:t>
       </w:r>
       <w:r>
-        <w:t xml:space="preserve">Поради уникалността и разнообразността си, </w:t>
-      </w:r>
-      <w:r>
-        <w:t xml:space="preserve">в глобален мащаб </w:t>
-      </w:r>
-      <w:r>
-        <w:t>проектите много трудно могат да</w:t>
-      </w:r>
-      <w:r>
-        <w:t xml:space="preserve"> бъдат формализирани</w:t>
-      </w:r>
-      <w:r>
-        <w:t>. Въпреки това може да се каже, че всеки проект се вписва в един стандартен жизнен цикъл със следните фази:</w:t>
+        <w:t>Поради уникалността и разнообразността си, в глобален мащаб проектите много трудно могат да бъдат формализирани. Въпреки това може да се каже, че всеки проект се вписва в един стандартен жизнен цикъл със следните фази:</w:t>
       </w:r>
     </w:p>
     <w:p>
@@ -1616,6 +1638,7 @@
         </w:rPr>
         <w:t xml:space="preserve"> </w:t>
       </w:r>
+      <w:bookmarkStart w:id="3" w:name="_Hlk54517416"/>
       <w:r>
         <w:rPr>
           <w:b/>
@@ -1651,6 +1674,7 @@
         </w:rPr>
         <w:t>)</w:t>
       </w:r>
+      <w:bookmarkEnd w:id="3"/>
     </w:p>
     <w:p>
       <w:pPr>
@@ -1892,7 +1916,7 @@
           <w:sz w:val="28"/>
           <w:szCs w:val="28"/>
         </w:rPr>
-        <w:t xml:space="preserve">3. </w:t>
+        <w:t>3. Основни цели на архитектурата - описание на няколко ключови изисквания и ограничения на разработвания софтуерен продукт, които оказват влияние на избраната архитектура</w:t>
       </w:r>
       <w:r>
         <w:rPr>
@@ -1903,8 +1927,9 @@
           <w:iCs/>
           <w:sz w:val="28"/>
           <w:szCs w:val="28"/>
-        </w:rPr>
-        <w:t>Основни цели на архитектурата - описание на няколко ключови изисквания и ограничения на разработвания софтуерен продукт, които оказват влияние на избраната архитектура</w:t>
+          <w:lang w:val="en-US"/>
+        </w:rPr>
+        <w:t xml:space="preserve"> </w:t>
       </w:r>
       <w:r>
         <w:rPr>
@@ -1917,7 +1942,7 @@
           <w:szCs w:val="28"/>
           <w:lang w:val="en-US"/>
         </w:rPr>
-        <w:t xml:space="preserve"> </w:t>
+        <w:t>(</w:t>
       </w:r>
       <w:r>
         <w:rPr>
@@ -1928,9 +1953,8 @@
           <w:iCs/>
           <w:sz w:val="28"/>
           <w:szCs w:val="28"/>
-          <w:lang w:val="en-US"/>
-        </w:rPr>
-        <w:t>(</w:t>
+        </w:rPr>
+        <w:t>Станислав Стоянов</w:t>
       </w:r>
       <w:r>
         <w:rPr>
@@ -1941,18 +1965,6 @@
           <w:iCs/>
           <w:sz w:val="28"/>
           <w:szCs w:val="28"/>
-        </w:rPr>
-        <w:t>Станислав Стоянов</w:t>
-      </w:r>
-      <w:r>
-        <w:rPr>
-          <w:rFonts w:ascii="Times New Roman" w:hAnsi="Times New Roman" w:cs="Times New Roman"/>
-          <w:b/>
-          <w:bCs/>
-          <w:i/>
-          <w:iCs/>
-          <w:sz w:val="28"/>
-          <w:szCs w:val="28"/>
           <w:lang w:val="en-US"/>
         </w:rPr>
         <w:t>)</w:t>
@@ -1961,23 +1973,24 @@
     <w:p>
       <w:pPr>
         <w:spacing w:after="0" w:line="360" w:lineRule="auto"/>
-        <w:ind w:firstLine="360"/>
-        <w:jc w:val="both"/>
-        <w:rPr>
-          <w:rFonts w:ascii="Times New Roman" w:eastAsia="Times New Roman" w:hAnsi="Times New Roman" w:cs="Times New Roman"/>
-          <w:noProof/>
-          <w:sz w:val="24"/>
-          <w:szCs w:val="24"/>
-          <w:lang w:val="en-US"/>
-        </w:rPr>
-      </w:pPr>
-      <w:r>
-        <w:rPr>
-          <w:rFonts w:ascii="Times New Roman" w:eastAsia="Times New Roman" w:hAnsi="Times New Roman" w:cs="Times New Roman"/>
-          <w:noProof/>
-          <w:sz w:val="24"/>
-          <w:szCs w:val="24"/>
-        </w:rPr>
+        <w:ind w:firstLine="708"/>
+        <w:jc w:val="both"/>
+        <w:rPr>
+          <w:rFonts w:ascii="Times New Roman" w:eastAsia="Times New Roman" w:hAnsi="Times New Roman" w:cs="Times New Roman"/>
+          <w:noProof/>
+          <w:sz w:val="24"/>
+          <w:szCs w:val="24"/>
+          <w:lang w:val="en-US"/>
+        </w:rPr>
+      </w:pPr>
+      <w:r>
+        <w:rPr>
+          <w:rFonts w:ascii="Times New Roman" w:eastAsia="Times New Roman" w:hAnsi="Times New Roman" w:cs="Times New Roman"/>
+          <w:noProof/>
+          <w:sz w:val="24"/>
+          <w:szCs w:val="24"/>
+        </w:rPr>
+        <w:lastRenderedPageBreak/>
         <w:t>Уеб с</w:t>
       </w:r>
       <w:r>
@@ -2216,7 +2229,6 @@
         </w:rPr>
       </w:pPr>
       <w:r>
-        <w:lastRenderedPageBreak/>
         <w:t>Създаване на ревю и даване на оценка на рецепта с цел обратна връзка</w:t>
       </w:r>
     </w:p>
@@ -2257,14 +2269,13 @@
     <w:p>
       <w:pPr>
         <w:spacing w:after="0" w:line="360" w:lineRule="auto"/>
-        <w:ind w:firstLine="360"/>
-        <w:jc w:val="both"/>
-        <w:rPr>
-          <w:rFonts w:ascii="Times New Roman" w:eastAsia="Times New Roman" w:hAnsi="Times New Roman" w:cs="Times New Roman"/>
-          <w:noProof/>
-          <w:sz w:val="24"/>
-          <w:szCs w:val="24"/>
-          <w:lang w:val="ru-RU"/>
+        <w:ind w:firstLine="708"/>
+        <w:jc w:val="both"/>
+        <w:rPr>
+          <w:rFonts w:ascii="Times New Roman" w:eastAsia="Times New Roman" w:hAnsi="Times New Roman" w:cs="Times New Roman"/>
+          <w:noProof/>
+          <w:sz w:val="24"/>
+          <w:szCs w:val="24"/>
         </w:rPr>
       </w:pPr>
       <w:r>
@@ -2627,16 +2638,795 @@
         </w:rPr>
         <w:t>.</w:t>
       </w:r>
-    </w:p>
-    <w:p>
-      <w:pPr>
-        <w:spacing w:after="0" w:line="360" w:lineRule="auto"/>
-        <w:jc w:val="both"/>
-        <w:rPr>
-          <w:rFonts w:ascii="Times New Roman" w:eastAsia="Times New Roman" w:hAnsi="Times New Roman" w:cs="Times New Roman"/>
-          <w:noProof/>
-          <w:sz w:val="24"/>
-          <w:szCs w:val="24"/>
+      <w:r>
+        <w:rPr>
+          <w:rFonts w:ascii="Times New Roman" w:eastAsia="Times New Roman" w:hAnsi="Times New Roman" w:cs="Times New Roman"/>
+          <w:noProof/>
+          <w:sz w:val="24"/>
+          <w:szCs w:val="24"/>
+        </w:rPr>
+        <w:t xml:space="preserve"> Този </w:t>
+      </w:r>
+      <w:r>
+        <w:rPr>
+          <w:rFonts w:ascii="Times New Roman" w:eastAsia="Times New Roman" w:hAnsi="Times New Roman" w:cs="Times New Roman"/>
+          <w:noProof/>
+          <w:sz w:val="24"/>
+          <w:szCs w:val="24"/>
+          <w:lang w:val="en-US"/>
+        </w:rPr>
+        <w:t>архитектурен шаблон</w:t>
+      </w:r>
+      <w:r>
+        <w:rPr>
+          <w:rFonts w:ascii="Times New Roman" w:eastAsia="Times New Roman" w:hAnsi="Times New Roman" w:cs="Times New Roman"/>
+          <w:noProof/>
+          <w:sz w:val="24"/>
+          <w:szCs w:val="24"/>
+        </w:rPr>
+        <w:t xml:space="preserve"> </w:t>
+      </w:r>
+      <w:r>
+        <w:rPr>
+          <w:rFonts w:ascii="Times New Roman" w:eastAsia="Times New Roman" w:hAnsi="Times New Roman" w:cs="Times New Roman"/>
+          <w:noProof/>
+          <w:sz w:val="24"/>
+          <w:szCs w:val="24"/>
+          <w:lang w:val="en-US"/>
+        </w:rPr>
+        <w:t>най-често се използва при създаването на потребителски интерфейс. Той „разделя“ приложението на три взаимосвързани части.</w:t>
+      </w:r>
+      <w:r>
+        <w:rPr>
+          <w:rFonts w:ascii="Times New Roman" w:eastAsia="Times New Roman" w:hAnsi="Times New Roman" w:cs="Times New Roman"/>
+          <w:noProof/>
+          <w:sz w:val="24"/>
+          <w:szCs w:val="24"/>
+        </w:rPr>
+        <w:t xml:space="preserve"> </w:t>
+      </w:r>
+      <w:r>
+        <w:rPr>
+          <w:rFonts w:ascii="Times New Roman" w:eastAsia="Times New Roman" w:hAnsi="Times New Roman" w:cs="Times New Roman"/>
+          <w:noProof/>
+          <w:sz w:val="24"/>
+          <w:szCs w:val="24"/>
+          <w:lang w:val="en-US"/>
+        </w:rPr>
+        <w:t>MVC шаблонът разделя тези главни компоненти, което позволява на разработчиците да използват отново вече написан код по-ефективно</w:t>
+      </w:r>
+      <w:r>
+        <w:rPr>
+          <w:rFonts w:ascii="Times New Roman" w:eastAsia="Times New Roman" w:hAnsi="Times New Roman" w:cs="Times New Roman"/>
+          <w:noProof/>
+          <w:sz w:val="24"/>
+          <w:szCs w:val="24"/>
+        </w:rPr>
+        <w:t>.</w:t>
+      </w:r>
+      <w:r>
+        <w:rPr>
+          <w:rFonts w:ascii="Times New Roman" w:eastAsia="Times New Roman" w:hAnsi="Times New Roman" w:cs="Times New Roman"/>
+          <w:noProof/>
+          <w:sz w:val="24"/>
+          <w:szCs w:val="24"/>
+        </w:rPr>
+        <w:t xml:space="preserve"> </w:t>
+      </w:r>
+      <w:r>
+        <w:rPr>
+          <w:rFonts w:ascii="Times New Roman" w:eastAsia="Times New Roman" w:hAnsi="Times New Roman" w:cs="Times New Roman"/>
+          <w:noProof/>
+          <w:sz w:val="24"/>
+          <w:szCs w:val="24"/>
+          <w:lang w:val="en-US"/>
+        </w:rPr>
+        <w:t>Традиционно MVC шаблонът се използва за графични потребителски интерфейси</w:t>
+      </w:r>
+      <w:r>
+        <w:rPr>
+          <w:rFonts w:ascii="Times New Roman" w:eastAsia="Times New Roman" w:hAnsi="Times New Roman" w:cs="Times New Roman"/>
+          <w:noProof/>
+          <w:sz w:val="24"/>
+          <w:szCs w:val="24"/>
+        </w:rPr>
+        <w:t xml:space="preserve"> </w:t>
+      </w:r>
+      <w:r>
+        <w:rPr>
+          <w:rFonts w:ascii="Times New Roman" w:eastAsia="Times New Roman" w:hAnsi="Times New Roman" w:cs="Times New Roman"/>
+          <w:noProof/>
+          <w:sz w:val="24"/>
+          <w:szCs w:val="24"/>
+          <w:lang w:val="en-US"/>
+        </w:rPr>
+        <w:t>GUI, но вече той се използва както и за уеб приложения, така и за мобилни такива</w:t>
+      </w:r>
+      <w:r>
+        <w:rPr>
+          <w:rFonts w:ascii="Times New Roman" w:eastAsia="Times New Roman" w:hAnsi="Times New Roman" w:cs="Times New Roman"/>
+          <w:noProof/>
+          <w:sz w:val="24"/>
+          <w:szCs w:val="24"/>
+        </w:rPr>
+        <w:t>.</w:t>
+      </w:r>
+      <w:r>
+        <w:rPr>
+          <w:rFonts w:ascii="Times New Roman" w:eastAsia="Times New Roman" w:hAnsi="Times New Roman" w:cs="Times New Roman"/>
+          <w:noProof/>
+          <w:sz w:val="24"/>
+          <w:szCs w:val="24"/>
+          <w:lang w:val="en-US"/>
+        </w:rPr>
+        <w:t xml:space="preserve"> </w:t>
+      </w:r>
+      <w:r>
+        <w:rPr>
+          <w:rFonts w:ascii="Times New Roman" w:eastAsia="Times New Roman" w:hAnsi="Times New Roman" w:cs="Times New Roman"/>
+          <w:noProof/>
+          <w:sz w:val="24"/>
+          <w:szCs w:val="24"/>
+          <w:lang w:val="en-US"/>
+        </w:rPr>
+        <w:t>Както личи от името “Model-View-Controller”, шаблонът се състои от три отделни компонента, които изпълняват определена роля и са свързани в определена последователност.</w:t>
+      </w:r>
+    </w:p>
+    <w:p>
+      <w:pPr>
+        <w:pStyle w:val="ListParagraph"/>
+        <w:numPr>
+          <w:ilvl w:val="0"/>
+          <w:numId w:val="17"/>
+        </w:numPr>
+        <w:spacing w:line="360" w:lineRule="auto"/>
+        <w:jc w:val="both"/>
+        <w:rPr>
+          <w:lang w:val="en-US"/>
+        </w:rPr>
+      </w:pPr>
+      <w:r>
+        <w:rPr>
+          <w:lang w:val="en-US"/>
+        </w:rPr>
+        <w:t>„Моделът (Model)“ е централен компонент в шаблона. То</w:t>
+      </w:r>
+      <w:r>
+        <w:t xml:space="preserve">й е </w:t>
+      </w:r>
+      <w:r>
+        <w:rPr>
+          <w:lang w:val="en-US"/>
+        </w:rPr>
+        <w:t>динамичната структура от данни на приложението, независима от потребителския интерфейс. Моделът управлява данните, логиката и правилата на приложението.</w:t>
+      </w:r>
+      <w:r>
+        <w:t xml:space="preserve"> Конкретно в нашата софтуерна системата всички модели представляват таблиците в релационната база данни.</w:t>
+      </w:r>
+    </w:p>
+    <w:p>
+      <w:pPr>
+        <w:pStyle w:val="ListParagraph"/>
+        <w:numPr>
+          <w:ilvl w:val="0"/>
+          <w:numId w:val="17"/>
+        </w:numPr>
+        <w:spacing w:line="360" w:lineRule="auto"/>
+        <w:jc w:val="both"/>
+        <w:rPr>
+          <w:lang w:val="en-US"/>
+        </w:rPr>
+      </w:pPr>
+      <w:r>
+        <w:rPr>
+          <w:lang w:val="en-US"/>
+        </w:rPr>
+        <w:t>„Изгледът (View)“</w:t>
+      </w:r>
+      <w:r>
+        <w:t xml:space="preserve"> </w:t>
+      </w:r>
+      <w:r>
+        <w:rPr>
+          <w:lang w:val="en-US"/>
+        </w:rPr>
+        <w:t>е</w:t>
+      </w:r>
+      <w:r>
+        <w:t xml:space="preserve"> </w:t>
+      </w:r>
+      <w:r>
+        <w:rPr>
+          <w:lang w:val="en-US"/>
+        </w:rPr>
+        <w:t>изходящият поток от информация</w:t>
+      </w:r>
+      <w:r>
+        <w:t xml:space="preserve"> </w:t>
+      </w:r>
+      <w:r>
+        <w:rPr>
+          <w:lang w:val="en-US"/>
+        </w:rPr>
+        <w:t>(това, което приложението изпраща като отговор до дисплея, респективно – до потребителя, в следствие на неговата заявка). Възможни са няколко различни изгледа на една и съща информация</w:t>
+      </w:r>
+      <w:r>
+        <w:t xml:space="preserve">. Чрез изгледът се получава рендериране на </w:t>
+      </w:r>
+      <w:r>
+        <w:rPr>
+          <w:lang w:val="en-US"/>
+        </w:rPr>
+        <w:t xml:space="preserve">HTML </w:t>
+      </w:r>
+      <w:r>
+        <w:t xml:space="preserve">страницата и по този начин потребителят вижда резултата от изпълнението </w:t>
+      </w:r>
+      <w:r>
+        <w:t xml:space="preserve">на </w:t>
+      </w:r>
+      <w:r>
+        <w:t>своята заявка.</w:t>
+      </w:r>
+    </w:p>
+    <w:p>
+      <w:pPr>
+        <w:pStyle w:val="ListParagraph"/>
+        <w:numPr>
+          <w:ilvl w:val="0"/>
+          <w:numId w:val="17"/>
+        </w:numPr>
+        <w:spacing w:line="360" w:lineRule="auto"/>
+        <w:jc w:val="both"/>
+      </w:pPr>
+      <w:r>
+        <w:rPr>
+          <w:lang w:val="en-US"/>
+        </w:rPr>
+        <w:t>„Контролерът (Controller)“ е третата част от този шаблон. Той приема потребителския вход (т.е. данните, които потребителя въвежда, неговите заявки и т.н.) и ги преобразува в команди към модела или изгледа.</w:t>
+      </w:r>
+      <w:r>
+        <w:t xml:space="preserve"> Контролерът е сърцето на една </w:t>
+      </w:r>
+      <w:r>
+        <w:rPr>
+          <w:lang w:val="en-US"/>
+        </w:rPr>
+        <w:t xml:space="preserve">MVC </w:t>
+      </w:r>
+      <w:r>
+        <w:t xml:space="preserve">архиктура и той </w:t>
+      </w:r>
+      <w:r>
+        <w:t xml:space="preserve">е отговорен за редица неща – </w:t>
+      </w:r>
+      <w:r>
+        <w:rPr>
+          <w:lang w:val="en-US"/>
+        </w:rPr>
+        <w:t xml:space="preserve">Request, Response, HttpContext, RouteData, TempData, </w:t>
+      </w:r>
+      <w:r>
+        <w:rPr>
+          <w:lang w:val="en-US"/>
+        </w:rPr>
+        <w:lastRenderedPageBreak/>
+        <w:t xml:space="preserve">ModelState, User, ViewBag/ViewData. </w:t>
+      </w:r>
+      <w:r>
+        <w:t xml:space="preserve">Той си комуникира със сървисите, които му предоставят готова бизнес логика и съществено важно е един контролер да няма директна комуникация с моделите в базата данни. Контролерът отговаря за това дали потребителят ще </w:t>
+      </w:r>
+      <w:r>
+        <w:rPr>
+          <w:lang w:val="en-US"/>
+        </w:rPr>
+        <w:t>“</w:t>
+      </w:r>
+      <w:r>
+        <w:t>види</w:t>
+      </w:r>
+      <w:r>
+        <w:rPr>
+          <w:lang w:val="en-US"/>
+        </w:rPr>
+        <w:t xml:space="preserve">” </w:t>
+      </w:r>
+      <w:r>
+        <w:t>даден</w:t>
+      </w:r>
+      <w:r>
+        <w:t xml:space="preserve"> изглед, дали ще бъде препратен към друга уеб страница </w:t>
+      </w:r>
+      <w:r>
+        <w:rPr>
+          <w:lang w:val="en-US"/>
+        </w:rPr>
+        <w:t>(</w:t>
+      </w:r>
+      <w:r>
+        <w:t>друг контролер</w:t>
+      </w:r>
+      <w:r>
+        <w:rPr>
+          <w:lang w:val="en-US"/>
+        </w:rPr>
+        <w:t xml:space="preserve">) </w:t>
+      </w:r>
+      <w:r>
+        <w:t>и дали изобщо ще получи отговор от дадената заявка.</w:t>
+      </w:r>
+    </w:p>
+    <w:p>
+      <w:pPr>
+        <w:spacing w:line="360" w:lineRule="auto"/>
+        <w:jc w:val="both"/>
+        <w:rPr>
+          <w:rFonts w:ascii="Times New Roman" w:hAnsi="Times New Roman" w:cs="Times New Roman"/>
+          <w:noProof/>
+          <w:sz w:val="24"/>
+          <w:szCs w:val="24"/>
+          <w:lang w:val="en-US"/>
+        </w:rPr>
+      </w:pPr>
+      <w:r>
+        <w:rPr>
+          <w:rFonts w:ascii="Times New Roman" w:hAnsi="Times New Roman" w:cs="Times New Roman"/>
+          <w:noProof/>
+          <w:sz w:val="24"/>
+          <w:szCs w:val="24"/>
+        </w:rPr>
+        <w:t xml:space="preserve">Предимства на </w:t>
+      </w:r>
+      <w:r>
+        <w:rPr>
+          <w:rFonts w:ascii="Times New Roman" w:hAnsi="Times New Roman" w:cs="Times New Roman"/>
+          <w:noProof/>
+          <w:sz w:val="24"/>
+          <w:szCs w:val="24"/>
+          <w:lang w:val="en-US"/>
+        </w:rPr>
+        <w:t>MVC:</w:t>
+      </w:r>
+    </w:p>
+    <w:p>
+      <w:pPr>
+        <w:spacing w:line="360" w:lineRule="auto"/>
+        <w:ind w:firstLine="708"/>
+        <w:jc w:val="both"/>
+        <w:rPr>
+          <w:rFonts w:ascii="Times New Roman" w:hAnsi="Times New Roman" w:cs="Times New Roman"/>
+          <w:noProof/>
+          <w:sz w:val="24"/>
+          <w:szCs w:val="24"/>
+          <w:lang w:val="en-US"/>
+        </w:rPr>
+      </w:pPr>
+      <w:r>
+        <w:rPr>
+          <w:rFonts w:ascii="Times New Roman" w:hAnsi="Times New Roman" w:cs="Times New Roman"/>
+          <w:noProof/>
+          <w:sz w:val="24"/>
+          <w:szCs w:val="24"/>
+          <w:lang w:val="en-US"/>
+        </w:rPr>
+        <w:t>Тъй като MVC разделя основните компоненти на приложението, това</w:t>
+      </w:r>
+      <w:r>
+        <w:rPr>
+          <w:rFonts w:ascii="Times New Roman" w:hAnsi="Times New Roman" w:cs="Times New Roman"/>
+          <w:noProof/>
+          <w:sz w:val="24"/>
+          <w:szCs w:val="24"/>
+        </w:rPr>
+        <w:t xml:space="preserve"> ни </w:t>
+      </w:r>
+      <w:r>
+        <w:rPr>
+          <w:rFonts w:ascii="Times New Roman" w:hAnsi="Times New Roman" w:cs="Times New Roman"/>
+          <w:noProof/>
+          <w:sz w:val="24"/>
+          <w:szCs w:val="24"/>
+          <w:lang w:val="en-US"/>
+        </w:rPr>
+        <w:t>позволява</w:t>
+      </w:r>
+      <w:r>
+        <w:rPr>
+          <w:rFonts w:ascii="Times New Roman" w:hAnsi="Times New Roman" w:cs="Times New Roman"/>
+          <w:noProof/>
+          <w:sz w:val="24"/>
+          <w:szCs w:val="24"/>
+        </w:rPr>
+        <w:t xml:space="preserve"> </w:t>
+      </w:r>
+      <w:r>
+        <w:rPr>
+          <w:rFonts w:ascii="Times New Roman" w:hAnsi="Times New Roman" w:cs="Times New Roman"/>
+          <w:noProof/>
+          <w:sz w:val="24"/>
+          <w:szCs w:val="24"/>
+          <w:lang w:val="en-US"/>
+        </w:rPr>
+        <w:t>да работ</w:t>
+      </w:r>
+      <w:r>
+        <w:rPr>
+          <w:rFonts w:ascii="Times New Roman" w:hAnsi="Times New Roman" w:cs="Times New Roman"/>
+          <w:noProof/>
+          <w:sz w:val="24"/>
+          <w:szCs w:val="24"/>
+        </w:rPr>
+        <w:t>им</w:t>
+      </w:r>
+      <w:r>
+        <w:rPr>
+          <w:rFonts w:ascii="Times New Roman" w:hAnsi="Times New Roman" w:cs="Times New Roman"/>
+          <w:noProof/>
+          <w:sz w:val="24"/>
+          <w:szCs w:val="24"/>
+          <w:lang w:val="en-US"/>
+        </w:rPr>
+        <w:t xml:space="preserve"> паралелно по различни компоненти, без </w:t>
+      </w:r>
+      <w:r>
+        <w:rPr>
+          <w:rFonts w:ascii="Times New Roman" w:hAnsi="Times New Roman" w:cs="Times New Roman"/>
+          <w:noProof/>
+          <w:sz w:val="24"/>
+          <w:szCs w:val="24"/>
+        </w:rPr>
+        <w:t xml:space="preserve">те </w:t>
+      </w:r>
+      <w:r>
+        <w:rPr>
+          <w:rFonts w:ascii="Times New Roman" w:hAnsi="Times New Roman" w:cs="Times New Roman"/>
+          <w:noProof/>
+          <w:sz w:val="24"/>
+          <w:szCs w:val="24"/>
+          <w:lang w:val="en-US"/>
+        </w:rPr>
+        <w:t xml:space="preserve">да </w:t>
+      </w:r>
+      <w:r>
+        <w:rPr>
+          <w:rFonts w:ascii="Times New Roman" w:hAnsi="Times New Roman" w:cs="Times New Roman"/>
+          <w:noProof/>
+          <w:sz w:val="24"/>
+          <w:szCs w:val="24"/>
+        </w:rPr>
+        <w:t xml:space="preserve">си </w:t>
+      </w:r>
+      <w:r>
+        <w:rPr>
+          <w:rFonts w:ascii="Times New Roman" w:hAnsi="Times New Roman" w:cs="Times New Roman"/>
+          <w:noProof/>
+          <w:sz w:val="24"/>
+          <w:szCs w:val="24"/>
+          <w:lang w:val="en-US"/>
+        </w:rPr>
+        <w:t>оказва</w:t>
+      </w:r>
+      <w:r>
+        <w:rPr>
+          <w:rFonts w:ascii="Times New Roman" w:hAnsi="Times New Roman" w:cs="Times New Roman"/>
+          <w:noProof/>
+          <w:sz w:val="24"/>
+          <w:szCs w:val="24"/>
+        </w:rPr>
+        <w:t>т</w:t>
+      </w:r>
+      <w:r>
+        <w:rPr>
+          <w:rFonts w:ascii="Times New Roman" w:hAnsi="Times New Roman" w:cs="Times New Roman"/>
+          <w:noProof/>
+          <w:sz w:val="24"/>
+          <w:szCs w:val="24"/>
+          <w:lang w:val="en-US"/>
+        </w:rPr>
+        <w:t xml:space="preserve"> влияние или да си пречат един на друг. Наприме</w:t>
+      </w:r>
+      <w:r>
+        <w:rPr>
+          <w:rFonts w:ascii="Times New Roman" w:hAnsi="Times New Roman" w:cs="Times New Roman"/>
+          <w:noProof/>
+          <w:sz w:val="24"/>
+          <w:szCs w:val="24"/>
+        </w:rPr>
+        <w:t xml:space="preserve">р разработката на приложението </w:t>
+      </w:r>
+      <w:r>
+        <w:rPr>
+          <w:rFonts w:ascii="Times New Roman" w:hAnsi="Times New Roman" w:cs="Times New Roman"/>
+          <w:noProof/>
+          <w:sz w:val="24"/>
+          <w:szCs w:val="24"/>
+          <w:lang w:val="en-US"/>
+        </w:rPr>
+        <w:t>може</w:t>
+      </w:r>
+      <w:r>
+        <w:rPr>
+          <w:rFonts w:ascii="Times New Roman" w:hAnsi="Times New Roman" w:cs="Times New Roman"/>
+          <w:noProof/>
+          <w:sz w:val="24"/>
+          <w:szCs w:val="24"/>
+        </w:rPr>
+        <w:t xml:space="preserve"> да</w:t>
+      </w:r>
+      <w:r>
+        <w:rPr>
+          <w:rFonts w:ascii="Times New Roman" w:hAnsi="Times New Roman" w:cs="Times New Roman"/>
+          <w:noProof/>
+          <w:sz w:val="24"/>
+          <w:szCs w:val="24"/>
+          <w:lang w:val="en-US"/>
+        </w:rPr>
+        <w:t xml:space="preserve"> се раздели</w:t>
+      </w:r>
+      <w:r>
+        <w:rPr>
+          <w:rFonts w:ascii="Times New Roman" w:hAnsi="Times New Roman" w:cs="Times New Roman"/>
+          <w:noProof/>
+          <w:sz w:val="24"/>
+          <w:szCs w:val="24"/>
+        </w:rPr>
+        <w:t xml:space="preserve"> </w:t>
+      </w:r>
+      <w:r>
+        <w:rPr>
+          <w:rFonts w:ascii="Times New Roman" w:hAnsi="Times New Roman" w:cs="Times New Roman"/>
+          <w:noProof/>
+          <w:sz w:val="24"/>
+          <w:szCs w:val="24"/>
+          <w:lang w:val="en-US"/>
+        </w:rPr>
+        <w:t>на две части, като едната поема изграждането на back-end логиката, а другата – на front-end частта. Back-end разработчиците проектират структурата на данните и как потребителят взаимодейства с тях, без да се нуждаят от потребителски интерфейс (front-end), за да тестват и усъвършенстват тези аспекти на приложението. Обратно – front-end разработчиците могат да проектират и тестват изгледа на приложението, преди да имат готова структура от данни, с която той да борави.</w:t>
+      </w:r>
+      <w:r>
+        <w:rPr>
+          <w:rFonts w:ascii="Times New Roman" w:hAnsi="Times New Roman" w:cs="Times New Roman"/>
+          <w:noProof/>
+          <w:sz w:val="24"/>
+          <w:szCs w:val="24"/>
+          <w:lang w:val="en-US"/>
+        </w:rPr>
+        <w:t xml:space="preserve"> </w:t>
+      </w:r>
+      <w:r>
+        <w:rPr>
+          <w:rFonts w:ascii="Times New Roman" w:hAnsi="Times New Roman" w:cs="Times New Roman"/>
+          <w:noProof/>
+          <w:sz w:val="24"/>
+          <w:szCs w:val="24"/>
+          <w:lang w:val="en-US"/>
+        </w:rPr>
+        <w:t>Създавайки компоненти, които са независими едни от други,</w:t>
+      </w:r>
+      <w:r>
+        <w:rPr>
+          <w:rFonts w:ascii="Times New Roman" w:hAnsi="Times New Roman" w:cs="Times New Roman"/>
+          <w:noProof/>
+          <w:sz w:val="24"/>
+          <w:szCs w:val="24"/>
+        </w:rPr>
+        <w:t xml:space="preserve"> ние </w:t>
+      </w:r>
+      <w:r>
+        <w:rPr>
+          <w:rFonts w:ascii="Times New Roman" w:hAnsi="Times New Roman" w:cs="Times New Roman"/>
+          <w:noProof/>
+          <w:sz w:val="24"/>
+          <w:szCs w:val="24"/>
+          <w:lang w:val="en-US"/>
+        </w:rPr>
+        <w:t>мо</w:t>
+      </w:r>
+      <w:r>
+        <w:rPr>
+          <w:rFonts w:ascii="Times New Roman" w:hAnsi="Times New Roman" w:cs="Times New Roman"/>
+          <w:noProof/>
+          <w:sz w:val="24"/>
+          <w:szCs w:val="24"/>
+        </w:rPr>
+        <w:t>же</w:t>
+      </w:r>
+      <w:r>
+        <w:rPr>
+          <w:rFonts w:ascii="Times New Roman" w:hAnsi="Times New Roman" w:cs="Times New Roman"/>
+          <w:noProof/>
+          <w:sz w:val="24"/>
+          <w:szCs w:val="24"/>
+          <w:lang w:val="en-US"/>
+        </w:rPr>
+        <w:t xml:space="preserve"> да използва</w:t>
+      </w:r>
+      <w:r>
+        <w:rPr>
+          <w:rFonts w:ascii="Times New Roman" w:hAnsi="Times New Roman" w:cs="Times New Roman"/>
+          <w:noProof/>
+          <w:sz w:val="24"/>
+          <w:szCs w:val="24"/>
+        </w:rPr>
+        <w:t>ме</w:t>
+      </w:r>
+      <w:r>
+        <w:rPr>
+          <w:rFonts w:ascii="Times New Roman" w:hAnsi="Times New Roman" w:cs="Times New Roman"/>
+          <w:noProof/>
+          <w:sz w:val="24"/>
+          <w:szCs w:val="24"/>
+          <w:lang w:val="en-US"/>
+        </w:rPr>
+        <w:t xml:space="preserve"> многократно един компонент в различни приложения.</w:t>
+      </w:r>
+      <w:r>
+        <w:rPr>
+          <w:rFonts w:ascii="Times New Roman" w:hAnsi="Times New Roman" w:cs="Times New Roman"/>
+          <w:noProof/>
+          <w:sz w:val="24"/>
+          <w:szCs w:val="24"/>
+          <w:lang w:val="en-US"/>
+        </w:rPr>
+        <w:t xml:space="preserve"> </w:t>
+      </w:r>
+      <w:r>
+        <w:rPr>
+          <w:rFonts w:ascii="Times New Roman" w:hAnsi="Times New Roman" w:cs="Times New Roman"/>
+          <w:noProof/>
+          <w:sz w:val="24"/>
+          <w:szCs w:val="24"/>
+        </w:rPr>
+        <w:t>В случа</w:t>
+      </w:r>
+      <w:r>
+        <w:rPr>
+          <w:rFonts w:ascii="Times New Roman" w:hAnsi="Times New Roman" w:cs="Times New Roman"/>
+          <w:noProof/>
+          <w:sz w:val="24"/>
+          <w:szCs w:val="24"/>
+        </w:rPr>
+        <w:t>я</w:t>
+      </w:r>
+      <w:r>
+        <w:rPr>
+          <w:rFonts w:ascii="Times New Roman" w:hAnsi="Times New Roman" w:cs="Times New Roman"/>
+          <w:noProof/>
+          <w:sz w:val="24"/>
+          <w:szCs w:val="24"/>
+        </w:rPr>
+        <w:t xml:space="preserve"> бизнес логиката в сървисите може да бъде преизползвана в други проекти на готово.</w:t>
+      </w:r>
+      <w:r>
+        <w:rPr>
+          <w:rFonts w:ascii="Times New Roman" w:hAnsi="Times New Roman" w:cs="Times New Roman"/>
+          <w:noProof/>
+          <w:sz w:val="24"/>
+          <w:szCs w:val="24"/>
+          <w:lang w:val="en-US"/>
+        </w:rPr>
+        <w:t xml:space="preserve"> Изгледът на едно приложение може да се преработи бързо и лесно за друго сходно приложение, което борави с коренно различна структура от данни</w:t>
+      </w:r>
+      <w:r>
+        <w:rPr>
+          <w:rFonts w:ascii="Times New Roman" w:hAnsi="Times New Roman" w:cs="Times New Roman"/>
+          <w:noProof/>
+          <w:sz w:val="24"/>
+          <w:szCs w:val="24"/>
+        </w:rPr>
+        <w:t>. М</w:t>
+      </w:r>
+      <w:r>
+        <w:rPr>
+          <w:rFonts w:ascii="Times New Roman" w:hAnsi="Times New Roman" w:cs="Times New Roman"/>
+          <w:noProof/>
+          <w:sz w:val="24"/>
+          <w:szCs w:val="24"/>
+          <w:lang w:val="en-US"/>
+        </w:rPr>
+        <w:t>оделът</w:t>
+      </w:r>
+      <w:r>
+        <w:rPr>
+          <w:rFonts w:ascii="Times New Roman" w:hAnsi="Times New Roman" w:cs="Times New Roman"/>
+          <w:noProof/>
+          <w:sz w:val="24"/>
+          <w:szCs w:val="24"/>
+        </w:rPr>
+        <w:t>,</w:t>
+      </w:r>
+      <w:r>
+        <w:rPr>
+          <w:rFonts w:ascii="Times New Roman" w:hAnsi="Times New Roman" w:cs="Times New Roman"/>
+          <w:noProof/>
+          <w:sz w:val="24"/>
+          <w:szCs w:val="24"/>
+          <w:lang w:val="en-US"/>
+        </w:rPr>
+        <w:t xml:space="preserve"> който обработва данните и който представлява цялостната структура</w:t>
+      </w:r>
+      <w:r>
+        <w:rPr>
+          <w:rFonts w:ascii="Times New Roman" w:hAnsi="Times New Roman" w:cs="Times New Roman"/>
+          <w:noProof/>
+          <w:sz w:val="24"/>
+          <w:szCs w:val="24"/>
+        </w:rPr>
+        <w:t xml:space="preserve"> в БД</w:t>
+      </w:r>
+      <w:r>
+        <w:rPr>
+          <w:rFonts w:ascii="Times New Roman" w:hAnsi="Times New Roman" w:cs="Times New Roman"/>
+          <w:noProof/>
+          <w:sz w:val="24"/>
+          <w:szCs w:val="24"/>
+          <w:lang w:val="en-US"/>
+        </w:rPr>
+        <w:t xml:space="preserve"> е отделен компонент спрямо изгледа и това </w:t>
+      </w:r>
+      <w:r>
+        <w:rPr>
+          <w:rFonts w:ascii="Times New Roman" w:hAnsi="Times New Roman" w:cs="Times New Roman"/>
+          <w:noProof/>
+          <w:sz w:val="24"/>
+          <w:szCs w:val="24"/>
+        </w:rPr>
+        <w:t xml:space="preserve">ни </w:t>
+      </w:r>
+      <w:r>
+        <w:rPr>
+          <w:rFonts w:ascii="Times New Roman" w:hAnsi="Times New Roman" w:cs="Times New Roman"/>
+          <w:noProof/>
+          <w:sz w:val="24"/>
+          <w:szCs w:val="24"/>
+          <w:lang w:val="en-US"/>
+        </w:rPr>
+        <w:t>дава свобода</w:t>
+      </w:r>
+      <w:r>
+        <w:rPr>
+          <w:rFonts w:ascii="Times New Roman" w:hAnsi="Times New Roman" w:cs="Times New Roman"/>
+          <w:noProof/>
+          <w:sz w:val="24"/>
+          <w:szCs w:val="24"/>
+        </w:rPr>
+        <w:t xml:space="preserve"> </w:t>
+      </w:r>
+      <w:r>
+        <w:rPr>
+          <w:rFonts w:ascii="Times New Roman" w:hAnsi="Times New Roman" w:cs="Times New Roman"/>
+          <w:noProof/>
+          <w:sz w:val="24"/>
+          <w:szCs w:val="24"/>
+          <w:lang w:val="en-US"/>
+        </w:rPr>
+        <w:t>да използва</w:t>
+      </w:r>
+      <w:r>
+        <w:rPr>
+          <w:rFonts w:ascii="Times New Roman" w:hAnsi="Times New Roman" w:cs="Times New Roman"/>
+          <w:noProof/>
+          <w:sz w:val="24"/>
+          <w:szCs w:val="24"/>
+        </w:rPr>
+        <w:t>ме</w:t>
+      </w:r>
+      <w:r>
+        <w:rPr>
+          <w:rFonts w:ascii="Times New Roman" w:hAnsi="Times New Roman" w:cs="Times New Roman"/>
+          <w:noProof/>
+          <w:sz w:val="24"/>
+          <w:szCs w:val="24"/>
+          <w:lang w:val="en-US"/>
+        </w:rPr>
+        <w:t xml:space="preserve"> наново един и същи код, според нуждите си.</w:t>
+      </w:r>
+    </w:p>
+    <w:p>
+      <w:pPr>
+        <w:spacing w:line="360" w:lineRule="auto"/>
+        <w:jc w:val="both"/>
+        <w:rPr>
+          <w:noProof/>
           <w:lang w:val="en-US"/>
         </w:rPr>
       </w:pPr>
@@ -2670,7 +3460,7 @@
     <w:p>
       <w:pPr>
         <w:spacing w:after="0" w:line="360" w:lineRule="auto"/>
-        <w:ind w:firstLine="360"/>
+        <w:ind w:firstLine="708"/>
         <w:jc w:val="both"/>
         <w:rPr>
           <w:rFonts w:ascii="Times New Roman" w:eastAsia="Times New Roman" w:hAnsi="Times New Roman" w:cs="Times New Roman"/>
@@ -2992,7 +3782,17 @@
           <w:sz w:val="24"/>
           <w:szCs w:val="24"/>
         </w:rPr>
-        <w:t>В това число влиза потребителската парола, пол на потребителя, евентуално предоставен мобилен номер и имейл за връзка с него.</w:t>
+        <w:t xml:space="preserve">В това число влиза потребителската парола, пол на </w:t>
+      </w:r>
+      <w:r>
+        <w:rPr>
+          <w:rFonts w:ascii="Times New Roman" w:eastAsia="Times New Roman" w:hAnsi="Times New Roman" w:cs="Times New Roman"/>
+          <w:noProof/>
+          <w:sz w:val="24"/>
+          <w:szCs w:val="24"/>
+        </w:rPr>
+        <w:lastRenderedPageBreak/>
+        <w:t>потребителя, евентуално предоставен мобилен номер и имейл за връзка с него.</w:t>
       </w:r>
       <w:r>
         <w:rPr>
@@ -3140,7 +3940,7 @@
     <w:p>
       <w:pPr>
         <w:spacing w:after="0" w:line="360" w:lineRule="auto"/>
-        <w:ind w:firstLine="360"/>
+        <w:ind w:firstLine="708"/>
         <w:jc w:val="both"/>
         <w:rPr>
           <w:rFonts w:ascii="Times New Roman" w:eastAsia="Times New Roman" w:hAnsi="Times New Roman" w:cs="Times New Roman"/>
@@ -3205,18 +4005,7 @@
           <w:szCs w:val="24"/>
           <w:lang w:val="ru-RU"/>
         </w:rPr>
-        <w:t xml:space="preserve">, съвпадение между системата и реалния свят, постоянство, гъвкавост и ефективност на използването и евентуално </w:t>
-      </w:r>
-      <w:r>
-        <w:rPr>
-          <w:rFonts w:ascii="Times New Roman" w:eastAsia="Times New Roman" w:hAnsi="Times New Roman" w:cs="Times New Roman"/>
-          <w:noProof/>
-          <w:sz w:val="24"/>
-          <w:szCs w:val="24"/>
-          <w:lang w:val="ru-RU"/>
-        </w:rPr>
-        <w:lastRenderedPageBreak/>
-        <w:t>възстановяване след грешка, пр</w:t>
+        <w:t>, съвпадение между системата и реалния свят, постоянство, гъвкавост и ефективност на използването и евентуално възстановяване след грешка, пр</w:t>
       </w:r>
       <w:r>
         <w:rPr>
@@ -3610,7 +4399,7 @@
     <w:p>
       <w:pPr>
         <w:spacing w:after="0" w:line="360" w:lineRule="auto"/>
-        <w:ind w:firstLine="360"/>
+        <w:ind w:firstLine="708"/>
         <w:jc w:val="both"/>
         <w:rPr>
           <w:rFonts w:ascii="Times New Roman" w:eastAsia="Times New Roman" w:hAnsi="Times New Roman" w:cs="Times New Roman"/>
@@ -3738,7 +4527,17 @@
           <w:sz w:val="24"/>
           <w:szCs w:val="24"/>
         </w:rPr>
-        <w:t>т.е до колко добре системата позволява оперативна съвместимост с по-стара наследена система.</w:t>
+        <w:t xml:space="preserve">т.е до колко добре </w:t>
+      </w:r>
+      <w:r>
+        <w:rPr>
+          <w:rFonts w:ascii="Times New Roman" w:eastAsia="Times New Roman" w:hAnsi="Times New Roman" w:cs="Times New Roman"/>
+          <w:noProof/>
+          <w:sz w:val="24"/>
+          <w:szCs w:val="24"/>
+        </w:rPr>
+        <w:lastRenderedPageBreak/>
+        <w:t>системата позволява оперативна съвместимост с по-стара наследена система.</w:t>
       </w:r>
       <w:r>
         <w:rPr>
@@ -3928,7 +4727,6 @@
           <w:szCs w:val="24"/>
           <w:lang w:val="ru-RU"/>
         </w:rPr>
-        <w:lastRenderedPageBreak/>
         <w:t>(</w:t>
       </w:r>
       <w:r>
@@ -4330,13 +5128,147 @@
       <w:r>
         <w:t>а роля в нея.</w:t>
       </w:r>
-      <w:r>
+    </w:p>
+    <w:p>
+      <w:pPr>
+        <w:pStyle w:val="Default"/>
+        <w:spacing w:line="360" w:lineRule="auto"/>
+        <w:jc w:val="both"/>
         <w:rPr>
           <w:sz w:val="32"/>
           <w:szCs w:val="32"/>
           <w:lang w:val="en-US"/>
         </w:rPr>
-        <w:br/>
+      </w:pPr>
+    </w:p>
+    <w:p>
+      <w:pPr>
+        <w:spacing w:line="360" w:lineRule="auto"/>
+        <w:jc w:val="both"/>
+        <w:rPr>
+          <w:rFonts w:ascii="Times New Roman" w:hAnsi="Times New Roman" w:cs="Times New Roman"/>
+          <w:b/>
+          <w:bCs/>
+          <w:i/>
+          <w:iCs/>
+          <w:sz w:val="28"/>
+          <w:szCs w:val="28"/>
+        </w:rPr>
+      </w:pPr>
+      <w:r>
+        <w:rPr>
+          <w:rFonts w:ascii="Times New Roman" w:hAnsi="Times New Roman" w:cs="Times New Roman"/>
+          <w:b/>
+          <w:bCs/>
+          <w:i/>
+          <w:iCs/>
+          <w:sz w:val="28"/>
+          <w:szCs w:val="28"/>
+          <w:lang w:val="en-US"/>
+        </w:rPr>
+        <w:t xml:space="preserve">4.1. </w:t>
+      </w:r>
+      <w:r>
+        <w:rPr>
+          <w:rFonts w:ascii="Times New Roman" w:hAnsi="Times New Roman" w:cs="Times New Roman"/>
+          <w:b/>
+          <w:bCs/>
+          <w:i/>
+          <w:iCs/>
+          <w:sz w:val="28"/>
+          <w:szCs w:val="28"/>
+        </w:rPr>
+        <w:t>Описание на основни сценарии (use-case) и актьори (actors), които са важни за разработваната архитектура, чрез use-case диаграми</w:t>
+      </w:r>
+    </w:p>
+    <w:p>
+      <w:pPr>
+        <w:spacing w:after="0" w:line="360" w:lineRule="auto"/>
+        <w:ind w:firstLine="708"/>
+        <w:jc w:val="both"/>
+        <w:rPr>
+          <w:rFonts w:ascii="Times New Roman" w:eastAsia="Times New Roman" w:hAnsi="Times New Roman" w:cs="Times New Roman"/>
+          <w:noProof/>
+          <w:sz w:val="24"/>
+          <w:szCs w:val="24"/>
+        </w:rPr>
+      </w:pPr>
+      <w:r>
+        <w:rPr>
+          <w:rFonts w:ascii="Times New Roman" w:eastAsia="Times New Roman" w:hAnsi="Times New Roman" w:cs="Times New Roman"/>
+          <w:noProof/>
+          <w:sz w:val="24"/>
+          <w:szCs w:val="24"/>
+        </w:rPr>
+        <w:t xml:space="preserve">Чрез следните </w:t>
+      </w:r>
+      <w:r>
+        <w:rPr>
+          <w:rFonts w:ascii="Times New Roman" w:eastAsia="Times New Roman" w:hAnsi="Times New Roman" w:cs="Times New Roman"/>
+          <w:noProof/>
+          <w:sz w:val="24"/>
+          <w:szCs w:val="24"/>
+          <w:lang w:val="en-US"/>
+        </w:rPr>
+        <w:t>use</w:t>
+      </w:r>
+      <w:r>
+        <w:rPr>
+          <w:rFonts w:ascii="Times New Roman" w:eastAsia="Times New Roman" w:hAnsi="Times New Roman" w:cs="Times New Roman"/>
+          <w:noProof/>
+          <w:sz w:val="24"/>
+          <w:szCs w:val="24"/>
+          <w:lang w:val="ru-RU"/>
+        </w:rPr>
+        <w:t>-</w:t>
+      </w:r>
+      <w:r>
+        <w:rPr>
+          <w:rFonts w:ascii="Times New Roman" w:eastAsia="Times New Roman" w:hAnsi="Times New Roman" w:cs="Times New Roman"/>
+          <w:noProof/>
+          <w:sz w:val="24"/>
+          <w:szCs w:val="24"/>
+          <w:lang w:val="en-US"/>
+        </w:rPr>
+        <w:t>case</w:t>
+      </w:r>
+      <w:r>
+        <w:rPr>
+          <w:rFonts w:ascii="Times New Roman" w:eastAsia="Times New Roman" w:hAnsi="Times New Roman" w:cs="Times New Roman"/>
+          <w:noProof/>
+          <w:sz w:val="24"/>
+          <w:szCs w:val="24"/>
+          <w:lang w:val="ru-RU"/>
+        </w:rPr>
+        <w:t xml:space="preserve"> </w:t>
+      </w:r>
+      <w:r>
+        <w:rPr>
+          <w:rFonts w:ascii="Times New Roman" w:eastAsia="Times New Roman" w:hAnsi="Times New Roman" w:cs="Times New Roman"/>
+          <w:noProof/>
+          <w:sz w:val="24"/>
+          <w:szCs w:val="24"/>
+        </w:rPr>
+        <w:t>диаграми представяме съществено важната функционалност на</w:t>
+      </w:r>
+      <w:r>
+        <w:rPr>
+          <w:rFonts w:ascii="Times New Roman" w:eastAsia="Times New Roman" w:hAnsi="Times New Roman" w:cs="Times New Roman"/>
+          <w:noProof/>
+          <w:sz w:val="24"/>
+          <w:szCs w:val="24"/>
+          <w:lang w:val="ru-RU"/>
+        </w:rPr>
+        <w:t xml:space="preserve"> </w:t>
+      </w:r>
+      <w:r>
+        <w:rPr>
+          <w:rFonts w:ascii="Times New Roman" w:eastAsia="Times New Roman" w:hAnsi="Times New Roman" w:cs="Times New Roman"/>
+          <w:noProof/>
+          <w:sz w:val="24"/>
+          <w:szCs w:val="24"/>
+        </w:rPr>
+        <w:t>основните роли в системата.</w:t>
       </w:r>
     </w:p>
     <w:p>
@@ -4344,18 +5276,37 @@
         <w:pStyle w:val="Default"/>
         <w:numPr>
           <w:ilvl w:val="0"/>
-          <w:numId w:val="6"/>
+          <w:numId w:val="10"/>
         </w:numPr>
-        <w:rPr>
-          <w:lang w:val="en-US"/>
-        </w:rPr>
-      </w:pPr>
-      <w:r>
-        <w:rPr>
-          <w:color w:val="343A40"/>
-          <w:shd w:val="clear" w:color="auto" w:fill="FFFFFF"/>
-        </w:rPr>
-        <w:t>Use-case изглед</w:t>
+        <w:spacing w:line="360" w:lineRule="auto"/>
+        <w:jc w:val="both"/>
+        <w:rPr>
+          <w:lang w:val="en-US"/>
+        </w:rPr>
+      </w:pPr>
+      <w:r>
+        <w:t>Администратор</w:t>
+      </w:r>
+    </w:p>
+    <w:p>
+      <w:pPr>
+        <w:pStyle w:val="Default"/>
+        <w:spacing w:line="360" w:lineRule="auto"/>
+        <w:ind w:left="720"/>
+        <w:jc w:val="both"/>
+        <w:rPr>
+          <w:i/>
+          <w:iCs/>
+          <w:lang w:val="en-US"/>
+        </w:rPr>
+      </w:pPr>
+      <w:r>
+        <w:rPr>
+          <w:i/>
+          <w:iCs/>
+          <w:lang w:val="en-US"/>
+        </w:rPr>
+        <w:t>TODO</w:t>
       </w:r>
     </w:p>
     <w:p>
@@ -4363,14 +5314,38 @@
         <w:pStyle w:val="Default"/>
         <w:numPr>
           <w:ilvl w:val="0"/>
-          <w:numId w:val="6"/>
+          <w:numId w:val="10"/>
         </w:numPr>
-        <w:rPr>
-          <w:lang w:val="en-US"/>
-        </w:rPr>
-      </w:pPr>
-      <w:r>
-        <w:t>Логически изглед</w:t>
+        <w:spacing w:line="360" w:lineRule="auto"/>
+        <w:jc w:val="both"/>
+        <w:rPr>
+          <w:lang w:val="en-US"/>
+        </w:rPr>
+      </w:pPr>
+      <w:r>
+        <w:t>Модератор</w:t>
+      </w:r>
+    </w:p>
+    <w:p>
+      <w:pPr>
+        <w:pStyle w:val="Default"/>
+        <w:spacing w:line="360" w:lineRule="auto"/>
+        <w:ind w:left="720"/>
+        <w:jc w:val="both"/>
+        <w:rPr>
+          <w:i/>
+          <w:iCs/>
+          <w:lang w:val="en-US"/>
+        </w:rPr>
+      </w:pPr>
+      <w:r>
+        <w:rPr>
+          <w:i/>
+          <w:iCs/>
+          <w:lang w:val="en-US"/>
+        </w:rPr>
+        <w:lastRenderedPageBreak/>
+        <w:t>TODO</w:t>
       </w:r>
     </w:p>
     <w:p>
@@ -4378,14 +5353,37 @@
         <w:pStyle w:val="Default"/>
         <w:numPr>
           <w:ilvl w:val="0"/>
-          <w:numId w:val="6"/>
+          <w:numId w:val="10"/>
         </w:numPr>
-        <w:rPr>
-          <w:lang w:val="en-US"/>
-        </w:rPr>
-      </w:pPr>
-      <w:r>
-        <w:t>Процесен изглед</w:t>
+        <w:spacing w:line="360" w:lineRule="auto"/>
+        <w:jc w:val="both"/>
+        <w:rPr>
+          <w:lang w:val="en-US"/>
+        </w:rPr>
+      </w:pPr>
+      <w:r>
+        <w:t>Обикновен регистрирал се потребител</w:t>
+      </w:r>
+    </w:p>
+    <w:p>
+      <w:pPr>
+        <w:pStyle w:val="Default"/>
+        <w:spacing w:line="360" w:lineRule="auto"/>
+        <w:ind w:left="720"/>
+        <w:jc w:val="both"/>
+        <w:rPr>
+          <w:i/>
+          <w:iCs/>
+          <w:lang w:val="en-US"/>
+        </w:rPr>
+      </w:pPr>
+      <w:r>
+        <w:rPr>
+          <w:i/>
+          <w:iCs/>
+          <w:lang w:val="en-US"/>
+        </w:rPr>
+        <w:t>TODO</w:t>
       </w:r>
     </w:p>
     <w:p>
@@ -4393,22 +5391,2094 @@
         <w:pStyle w:val="Default"/>
         <w:numPr>
           <w:ilvl w:val="0"/>
-          <w:numId w:val="6"/>
+          <w:numId w:val="10"/>
         </w:numPr>
-      </w:pPr>
-      <w:r>
-        <w:t>….</w:t>
-      </w:r>
-    </w:p>
-    <w:p>
-      <w:pPr>
+        <w:spacing w:line="360" w:lineRule="auto"/>
+        <w:jc w:val="both"/>
+        <w:rPr>
+          <w:lang w:val="en-US"/>
+        </w:rPr>
+      </w:pPr>
+      <w:r>
+        <w:t>Обикновен нерегистрирал се потребител</w:t>
+      </w:r>
+    </w:p>
+    <w:p>
+      <w:pPr>
+        <w:pStyle w:val="Default"/>
+        <w:spacing w:line="360" w:lineRule="auto"/>
+        <w:ind w:left="720"/>
+        <w:jc w:val="both"/>
+        <w:rPr>
+          <w:i/>
+          <w:iCs/>
+          <w:lang w:val="en-US"/>
+        </w:rPr>
+      </w:pPr>
+      <w:r>
+        <w:rPr>
+          <w:i/>
+          <w:iCs/>
+          <w:lang w:val="en-US"/>
+        </w:rPr>
+        <w:t>TODO</w:t>
+      </w:r>
+    </w:p>
+    <w:p>
+      <w:pPr>
+        <w:pStyle w:val="Default"/>
+        <w:numPr>
+          <w:ilvl w:val="0"/>
+          <w:numId w:val="10"/>
+        </w:numPr>
+        <w:spacing w:line="360" w:lineRule="auto"/>
+        <w:jc w:val="both"/>
+        <w:rPr>
+          <w:lang w:val="en-US"/>
+        </w:rPr>
+      </w:pPr>
+      <w:r>
+        <w:t>Потребител с ограничен достъп</w:t>
+      </w:r>
+    </w:p>
+    <w:p>
+      <w:pPr>
+        <w:pStyle w:val="Default"/>
+        <w:spacing w:line="360" w:lineRule="auto"/>
+        <w:ind w:left="720"/>
+        <w:jc w:val="both"/>
+        <w:rPr>
+          <w:i/>
+          <w:iCs/>
+          <w:lang w:val="en-US"/>
+        </w:rPr>
+      </w:pPr>
+      <w:r>
+        <w:rPr>
+          <w:i/>
+          <w:iCs/>
+          <w:lang w:val="en-US"/>
+        </w:rPr>
+        <w:t>TODO</w:t>
+      </w:r>
+    </w:p>
+    <w:p>
+      <w:pPr>
+        <w:pStyle w:val="Default"/>
+        <w:numPr>
+          <w:ilvl w:val="0"/>
+          <w:numId w:val="10"/>
+        </w:numPr>
+        <w:spacing w:line="360" w:lineRule="auto"/>
+        <w:jc w:val="both"/>
+        <w:rPr>
+          <w:lang w:val="en-US"/>
+        </w:rPr>
+      </w:pPr>
+      <w:r>
+        <w:t xml:space="preserve">Потребител с липса на пълен достъп </w:t>
+      </w:r>
+      <w:r>
+        <w:rPr>
+          <w:lang w:val="en-US"/>
+        </w:rPr>
+        <w:t>(</w:t>
+      </w:r>
+      <w:r>
+        <w:t>невъзможност за използване на системата под каквато и да е форма</w:t>
+      </w:r>
+      <w:r>
+        <w:rPr>
+          <w:lang w:val="en-US"/>
+        </w:rPr>
+        <w:t>)</w:t>
+      </w:r>
+    </w:p>
+    <w:p>
+      <w:pPr>
+        <w:pStyle w:val="Default"/>
+        <w:spacing w:line="360" w:lineRule="auto"/>
+        <w:ind w:left="720"/>
+        <w:jc w:val="both"/>
+        <w:rPr>
+          <w:i/>
+          <w:iCs/>
+          <w:lang w:val="en-US"/>
+        </w:rPr>
+      </w:pPr>
+      <w:r>
+        <w:rPr>
+          <w:i/>
+          <w:iCs/>
+          <w:lang w:val="en-US"/>
+        </w:rPr>
+        <w:t>TODO</w:t>
+      </w:r>
+    </w:p>
+    <w:p>
+      <w:pPr>
+        <w:spacing w:line="360" w:lineRule="auto"/>
+        <w:jc w:val="both"/>
         <w:rPr>
           <w:rFonts w:ascii="Times New Roman" w:hAnsi="Times New Roman" w:cs="Times New Roman"/>
-          <w:color w:val="000000"/>
-          <w:sz w:val="32"/>
-          <w:szCs w:val="32"/>
-        </w:rPr>
-      </w:pPr>
+          <w:b/>
+          <w:bCs/>
+          <w:i/>
+          <w:iCs/>
+          <w:sz w:val="28"/>
+          <w:szCs w:val="28"/>
+        </w:rPr>
+      </w:pPr>
+      <w:r>
+        <w:rPr>
+          <w:rFonts w:ascii="Times New Roman" w:hAnsi="Times New Roman" w:cs="Times New Roman"/>
+          <w:b/>
+          <w:bCs/>
+          <w:i/>
+          <w:iCs/>
+          <w:sz w:val="28"/>
+          <w:szCs w:val="28"/>
+          <w:lang w:val="en-US"/>
+        </w:rPr>
+        <w:t xml:space="preserve">4.2. </w:t>
+      </w:r>
+      <w:r>
+        <w:rPr>
+          <w:rFonts w:ascii="Times New Roman" w:hAnsi="Times New Roman" w:cs="Times New Roman"/>
+          <w:b/>
+          <w:bCs/>
+          <w:i/>
+          <w:iCs/>
+          <w:sz w:val="28"/>
+          <w:szCs w:val="28"/>
+        </w:rPr>
+        <w:t>Описание на логическия изглед на архитектурата. Клас диаграми за илюстрация връзките между архитектурно значими класове, подсистеми, пакети и слоеве. Диаграми на състоянието за илюстрация конкретни процеси на определени роли.</w:t>
+      </w:r>
+    </w:p>
+    <w:p>
+      <w:pPr>
+        <w:pStyle w:val="ListParagraph"/>
+        <w:numPr>
+          <w:ilvl w:val="0"/>
+          <w:numId w:val="11"/>
+        </w:numPr>
+        <w:spacing w:line="360" w:lineRule="auto"/>
+        <w:jc w:val="both"/>
+      </w:pPr>
+      <w:r>
+        <w:t>Клас диаграми</w:t>
+      </w:r>
+    </w:p>
+    <w:p>
+      <w:pPr>
+        <w:pStyle w:val="ListParagraph"/>
+        <w:spacing w:line="360" w:lineRule="auto"/>
+        <w:jc w:val="both"/>
+        <w:rPr>
+          <w:i/>
+          <w:iCs/>
+          <w:lang w:val="en-US"/>
+        </w:rPr>
+      </w:pPr>
+      <w:r>
+        <w:rPr>
+          <w:i/>
+          <w:iCs/>
+          <w:lang w:val="en-US"/>
+        </w:rPr>
+        <w:t>TODO</w:t>
+      </w:r>
+    </w:p>
+    <w:p>
+      <w:pPr>
+        <w:pStyle w:val="ListParagraph"/>
+        <w:numPr>
+          <w:ilvl w:val="0"/>
+          <w:numId w:val="14"/>
+        </w:numPr>
+        <w:spacing w:line="360" w:lineRule="auto"/>
+        <w:jc w:val="both"/>
+      </w:pPr>
+      <w:r>
+        <w:t>State diagram (диаграма на състоянието)</w:t>
+      </w:r>
+      <w:r>
+        <w:t xml:space="preserve"> за конкретен процес</w:t>
+      </w:r>
+    </w:p>
+    <w:p>
+      <w:pPr>
+        <w:pStyle w:val="ListParagraph"/>
+        <w:spacing w:line="360" w:lineRule="auto"/>
+        <w:jc w:val="both"/>
+        <w:rPr>
+          <w:i/>
+          <w:iCs/>
+          <w:lang w:val="en-US"/>
+        </w:rPr>
+      </w:pPr>
+      <w:r>
+        <w:rPr>
+          <w:i/>
+          <w:iCs/>
+          <w:lang w:val="en-US"/>
+        </w:rPr>
+        <w:t>TODO</w:t>
+      </w:r>
+    </w:p>
+    <w:p>
+      <w:pPr>
+        <w:spacing w:line="360" w:lineRule="auto"/>
+        <w:jc w:val="both"/>
+        <w:rPr>
+          <w:i/>
+          <w:iCs/>
+          <w:lang w:val="en-US"/>
+        </w:rPr>
+      </w:pPr>
+    </w:p>
+    <w:p>
+      <w:pPr>
+        <w:spacing w:line="360" w:lineRule="auto"/>
+        <w:jc w:val="both"/>
+        <w:rPr>
+          <w:rFonts w:ascii="Times New Roman" w:hAnsi="Times New Roman" w:cs="Times New Roman"/>
+          <w:b/>
+          <w:bCs/>
+          <w:i/>
+          <w:iCs/>
+          <w:sz w:val="28"/>
+          <w:szCs w:val="28"/>
+        </w:rPr>
+      </w:pPr>
+      <w:r>
+        <w:rPr>
+          <w:rFonts w:ascii="Times New Roman" w:hAnsi="Times New Roman" w:cs="Times New Roman"/>
+          <w:b/>
+          <w:bCs/>
+          <w:i/>
+          <w:iCs/>
+          <w:sz w:val="28"/>
+          <w:szCs w:val="28"/>
+          <w:lang w:val="en-US"/>
+        </w:rPr>
+        <w:t xml:space="preserve">4.3. </w:t>
+      </w:r>
+      <w:r>
+        <w:rPr>
+          <w:rFonts w:ascii="Times New Roman" w:hAnsi="Times New Roman" w:cs="Times New Roman"/>
+          <w:b/>
+          <w:bCs/>
+          <w:i/>
+          <w:iCs/>
+          <w:sz w:val="28"/>
+          <w:szCs w:val="28"/>
+        </w:rPr>
+        <w:t>Изглед на процесите. Описание на отделните изпълними процеси (подсистеми) и зависимостите между тях.</w:t>
+      </w:r>
+    </w:p>
+    <w:p>
+      <w:pPr>
+        <w:spacing w:line="360" w:lineRule="auto"/>
+        <w:ind w:firstLine="708"/>
+        <w:jc w:val="both"/>
+        <w:rPr>
+          <w:rFonts w:ascii="Times New Roman" w:eastAsia="Times New Roman" w:hAnsi="Times New Roman" w:cs="Times New Roman"/>
+          <w:noProof/>
+          <w:sz w:val="24"/>
+          <w:szCs w:val="24"/>
+        </w:rPr>
+      </w:pPr>
+      <w:r>
+        <w:rPr>
+          <w:rFonts w:ascii="Times New Roman" w:eastAsia="Times New Roman" w:hAnsi="Times New Roman" w:cs="Times New Roman"/>
+          <w:noProof/>
+          <w:sz w:val="24"/>
+          <w:szCs w:val="24"/>
+        </w:rPr>
+        <w:t xml:space="preserve">Представяме изгледа чрез две възможности на реализация на </w:t>
+      </w:r>
+      <w:r>
+        <w:rPr>
+          <w:rFonts w:ascii="Times New Roman" w:eastAsia="Times New Roman" w:hAnsi="Times New Roman" w:cs="Times New Roman"/>
+          <w:noProof/>
+          <w:sz w:val="24"/>
+          <w:szCs w:val="24"/>
+          <w:lang w:val="en-US"/>
+        </w:rPr>
+        <w:t>UML</w:t>
+      </w:r>
+      <w:r>
+        <w:rPr>
+          <w:rFonts w:ascii="Times New Roman" w:eastAsia="Times New Roman" w:hAnsi="Times New Roman" w:cs="Times New Roman"/>
+          <w:noProof/>
+          <w:sz w:val="24"/>
+          <w:szCs w:val="24"/>
+        </w:rPr>
+        <w:t xml:space="preserve"> диаграмите за последователност</w:t>
+      </w:r>
+      <w:r>
+        <w:rPr>
+          <w:rFonts w:ascii="Times New Roman" w:eastAsia="Times New Roman" w:hAnsi="Times New Roman" w:cs="Times New Roman"/>
+          <w:noProof/>
+          <w:sz w:val="24"/>
+          <w:szCs w:val="24"/>
+          <w:lang w:val="ru-RU"/>
+        </w:rPr>
+        <w:t xml:space="preserve"> (</w:t>
+      </w:r>
+      <w:r>
+        <w:rPr>
+          <w:rFonts w:ascii="Times New Roman" w:eastAsia="Times New Roman" w:hAnsi="Times New Roman" w:cs="Times New Roman"/>
+          <w:noProof/>
+          <w:sz w:val="24"/>
+          <w:szCs w:val="24"/>
+          <w:lang w:val="en-US"/>
+        </w:rPr>
+        <w:t>Sequence</w:t>
+      </w:r>
+      <w:r>
+        <w:rPr>
+          <w:rFonts w:ascii="Times New Roman" w:eastAsia="Times New Roman" w:hAnsi="Times New Roman" w:cs="Times New Roman"/>
+          <w:noProof/>
+          <w:sz w:val="24"/>
+          <w:szCs w:val="24"/>
+          <w:lang w:val="ru-RU"/>
+        </w:rPr>
+        <w:t xml:space="preserve"> </w:t>
+      </w:r>
+      <w:r>
+        <w:rPr>
+          <w:rFonts w:ascii="Times New Roman" w:eastAsia="Times New Roman" w:hAnsi="Times New Roman" w:cs="Times New Roman"/>
+          <w:noProof/>
+          <w:sz w:val="24"/>
+          <w:szCs w:val="24"/>
+          <w:lang w:val="en-US"/>
+        </w:rPr>
+        <w:t>diagrams</w:t>
+      </w:r>
+      <w:r>
+        <w:rPr>
+          <w:rFonts w:ascii="Times New Roman" w:eastAsia="Times New Roman" w:hAnsi="Times New Roman" w:cs="Times New Roman"/>
+          <w:noProof/>
+          <w:sz w:val="24"/>
+          <w:szCs w:val="24"/>
+          <w:lang w:val="ru-RU"/>
+        </w:rPr>
+        <w:t>)</w:t>
+      </w:r>
+      <w:r>
+        <w:rPr>
+          <w:rFonts w:ascii="Times New Roman" w:eastAsia="Times New Roman" w:hAnsi="Times New Roman" w:cs="Times New Roman"/>
+          <w:noProof/>
+          <w:sz w:val="24"/>
+          <w:szCs w:val="24"/>
+        </w:rPr>
+        <w:t xml:space="preserve"> и активност</w:t>
+      </w:r>
+      <w:r>
+        <w:rPr>
+          <w:rFonts w:ascii="Times New Roman" w:eastAsia="Times New Roman" w:hAnsi="Times New Roman" w:cs="Times New Roman"/>
+          <w:noProof/>
+          <w:sz w:val="24"/>
+          <w:szCs w:val="24"/>
+          <w:lang w:val="ru-RU"/>
+        </w:rPr>
+        <w:t xml:space="preserve"> (</w:t>
+      </w:r>
+      <w:r>
+        <w:rPr>
+          <w:rFonts w:ascii="Times New Roman" w:eastAsia="Times New Roman" w:hAnsi="Times New Roman" w:cs="Times New Roman"/>
+          <w:noProof/>
+          <w:sz w:val="24"/>
+          <w:szCs w:val="24"/>
+          <w:lang w:val="en-US"/>
+        </w:rPr>
+        <w:t>Activity</w:t>
+      </w:r>
+      <w:r>
+        <w:rPr>
+          <w:rFonts w:ascii="Times New Roman" w:eastAsia="Times New Roman" w:hAnsi="Times New Roman" w:cs="Times New Roman"/>
+          <w:noProof/>
+          <w:sz w:val="24"/>
+          <w:szCs w:val="24"/>
+          <w:lang w:val="ru-RU"/>
+        </w:rPr>
+        <w:t xml:space="preserve"> </w:t>
+      </w:r>
+      <w:r>
+        <w:rPr>
+          <w:rFonts w:ascii="Times New Roman" w:eastAsia="Times New Roman" w:hAnsi="Times New Roman" w:cs="Times New Roman"/>
+          <w:noProof/>
+          <w:sz w:val="24"/>
+          <w:szCs w:val="24"/>
+          <w:lang w:val="en-US"/>
+        </w:rPr>
+        <w:t>diagrams</w:t>
+      </w:r>
+      <w:r>
+        <w:rPr>
+          <w:rFonts w:ascii="Times New Roman" w:eastAsia="Times New Roman" w:hAnsi="Times New Roman" w:cs="Times New Roman"/>
+          <w:noProof/>
+          <w:sz w:val="24"/>
+          <w:szCs w:val="24"/>
+          <w:lang w:val="ru-RU"/>
+        </w:rPr>
+        <w:t>)</w:t>
+      </w:r>
+      <w:r>
+        <w:rPr>
+          <w:rFonts w:ascii="Times New Roman" w:eastAsia="Times New Roman" w:hAnsi="Times New Roman" w:cs="Times New Roman"/>
+          <w:noProof/>
+          <w:sz w:val="24"/>
+          <w:szCs w:val="24"/>
+        </w:rPr>
+        <w:t>.</w:t>
+      </w:r>
+    </w:p>
+    <w:p>
+      <w:pPr>
+        <w:pStyle w:val="ListParagraph"/>
+        <w:numPr>
+          <w:ilvl w:val="0"/>
+          <w:numId w:val="14"/>
+        </w:numPr>
+        <w:spacing w:line="360" w:lineRule="auto"/>
+        <w:jc w:val="both"/>
+      </w:pPr>
+      <w:r>
+        <w:t>Диаграми за последователност</w:t>
+      </w:r>
+    </w:p>
+    <w:p>
+      <w:pPr>
+        <w:spacing w:line="360" w:lineRule="auto"/>
+        <w:ind w:firstLine="708"/>
+        <w:jc w:val="both"/>
+        <w:rPr>
+          <w:rFonts w:ascii="Times New Roman" w:hAnsi="Times New Roman" w:cs="Times New Roman"/>
+          <w:i/>
+          <w:iCs/>
+          <w:sz w:val="24"/>
+          <w:szCs w:val="24"/>
+          <w:lang w:val="en-US"/>
+        </w:rPr>
+      </w:pPr>
+      <w:r>
+        <w:rPr>
+          <w:rFonts w:ascii="Times New Roman" w:hAnsi="Times New Roman" w:cs="Times New Roman"/>
+          <w:i/>
+          <w:iCs/>
+          <w:sz w:val="24"/>
+          <w:szCs w:val="24"/>
+          <w:lang w:val="en-US"/>
+        </w:rPr>
+        <w:t>TODO</w:t>
+      </w:r>
+    </w:p>
+    <w:p>
+      <w:pPr>
+        <w:pStyle w:val="ListParagraph"/>
+        <w:numPr>
+          <w:ilvl w:val="0"/>
+          <w:numId w:val="14"/>
+        </w:numPr>
+        <w:spacing w:line="360" w:lineRule="auto"/>
+        <w:jc w:val="both"/>
+      </w:pPr>
+      <w:r>
+        <w:t>Диаграми за активност</w:t>
+      </w:r>
+    </w:p>
+    <w:p>
+      <w:pPr>
+        <w:spacing w:line="360" w:lineRule="auto"/>
+        <w:ind w:firstLine="708"/>
+        <w:jc w:val="both"/>
+        <w:rPr>
+          <w:rFonts w:ascii="Times New Roman" w:hAnsi="Times New Roman" w:cs="Times New Roman"/>
+          <w:i/>
+          <w:iCs/>
+          <w:sz w:val="24"/>
+          <w:szCs w:val="24"/>
+          <w:lang w:val="en-US"/>
+        </w:rPr>
+      </w:pPr>
+      <w:r>
+        <w:rPr>
+          <w:rFonts w:ascii="Times New Roman" w:hAnsi="Times New Roman" w:cs="Times New Roman"/>
+          <w:i/>
+          <w:iCs/>
+          <w:sz w:val="24"/>
+          <w:szCs w:val="24"/>
+          <w:lang w:val="en-US"/>
+        </w:rPr>
+        <w:t>TODO</w:t>
+      </w:r>
+    </w:p>
+    <w:p>
+      <w:pPr>
+        <w:spacing w:line="360" w:lineRule="auto"/>
+        <w:jc w:val="both"/>
+        <w:rPr>
+          <w:rFonts w:ascii="Times New Roman" w:hAnsi="Times New Roman" w:cs="Times New Roman"/>
+          <w:i/>
+          <w:iCs/>
+          <w:sz w:val="24"/>
+          <w:szCs w:val="24"/>
+          <w:lang w:val="en-US"/>
+        </w:rPr>
+      </w:pPr>
+    </w:p>
+    <w:p>
+      <w:pPr>
+        <w:spacing w:line="360" w:lineRule="auto"/>
+        <w:jc w:val="both"/>
+        <w:rPr>
+          <w:rFonts w:ascii="Times New Roman" w:hAnsi="Times New Roman" w:cs="Times New Roman"/>
+          <w:b/>
+          <w:bCs/>
+          <w:i/>
+          <w:iCs/>
+          <w:sz w:val="28"/>
+          <w:szCs w:val="28"/>
+        </w:rPr>
+      </w:pPr>
+      <w:r>
+        <w:rPr>
+          <w:rFonts w:ascii="Times New Roman" w:hAnsi="Times New Roman" w:cs="Times New Roman"/>
+          <w:b/>
+          <w:bCs/>
+          <w:i/>
+          <w:iCs/>
+          <w:sz w:val="28"/>
+          <w:szCs w:val="28"/>
+          <w:lang w:val="en-US"/>
+        </w:rPr>
+        <w:t xml:space="preserve">4.4. </w:t>
+      </w:r>
+      <w:r>
+        <w:rPr>
+          <w:rFonts w:ascii="Times New Roman" w:hAnsi="Times New Roman" w:cs="Times New Roman"/>
+          <w:b/>
+          <w:bCs/>
+          <w:i/>
+          <w:iCs/>
+          <w:sz w:val="28"/>
+          <w:szCs w:val="28"/>
+        </w:rPr>
+        <w:t>Изглед на внедряването (Deployment view)</w:t>
+      </w:r>
+    </w:p>
+    <w:p>
+      <w:pPr>
+        <w:spacing w:after="0" w:line="360" w:lineRule="auto"/>
+        <w:ind w:firstLine="720"/>
+        <w:jc w:val="both"/>
+        <w:rPr>
+          <w:rFonts w:ascii="Times New Roman" w:eastAsia="Times New Roman" w:hAnsi="Times New Roman" w:cs="Times New Roman"/>
+          <w:noProof/>
+          <w:sz w:val="24"/>
+          <w:szCs w:val="24"/>
+        </w:rPr>
+      </w:pPr>
+      <w:r>
+        <w:rPr>
+          <w:rFonts w:ascii="Times New Roman" w:eastAsia="Times New Roman" w:hAnsi="Times New Roman" w:cs="Times New Roman"/>
+          <w:noProof/>
+          <w:sz w:val="24"/>
+          <w:szCs w:val="24"/>
+        </w:rPr>
+        <w:t xml:space="preserve">Този изглед е представен чрез две възможности на реализация на </w:t>
+      </w:r>
+      <w:r>
+        <w:rPr>
+          <w:rFonts w:ascii="Times New Roman" w:eastAsia="Times New Roman" w:hAnsi="Times New Roman" w:cs="Times New Roman"/>
+          <w:noProof/>
+          <w:sz w:val="24"/>
+          <w:szCs w:val="24"/>
+          <w:lang w:val="en-US"/>
+        </w:rPr>
+        <w:t>UML</w:t>
+      </w:r>
+      <w:r>
+        <w:rPr>
+          <w:rFonts w:ascii="Times New Roman" w:eastAsia="Times New Roman" w:hAnsi="Times New Roman" w:cs="Times New Roman"/>
+          <w:noProof/>
+          <w:sz w:val="24"/>
+          <w:szCs w:val="24"/>
+        </w:rPr>
+        <w:t xml:space="preserve"> </w:t>
+      </w:r>
+      <w:r>
+        <w:rPr>
+          <w:rFonts w:ascii="Times New Roman" w:eastAsia="Times New Roman" w:hAnsi="Times New Roman" w:cs="Times New Roman"/>
+          <w:noProof/>
+          <w:sz w:val="24"/>
+          <w:szCs w:val="24"/>
+          <w:lang w:val="en-US"/>
+        </w:rPr>
+        <w:t>Deployment</w:t>
+      </w:r>
+      <w:r>
+        <w:rPr>
+          <w:rFonts w:ascii="Times New Roman" w:eastAsia="Times New Roman" w:hAnsi="Times New Roman" w:cs="Times New Roman"/>
+          <w:noProof/>
+          <w:sz w:val="24"/>
+          <w:szCs w:val="24"/>
+        </w:rPr>
+        <w:t xml:space="preserve"> диаграми, което ще подпомогне инженерът да конфигурира по-бързо необходимите сървърни </w:t>
+      </w:r>
+      <w:r>
+        <w:rPr>
+          <w:rFonts w:ascii="Times New Roman" w:eastAsia="Times New Roman" w:hAnsi="Times New Roman" w:cs="Times New Roman"/>
+          <w:noProof/>
+          <w:sz w:val="24"/>
+          <w:szCs w:val="24"/>
+        </w:rPr>
+        <w:lastRenderedPageBreak/>
+        <w:t>среди и средата, където ще се инсталира системата. Също така е описано разположението на отделните модули на</w:t>
+      </w:r>
+      <w:r>
+        <w:rPr>
+          <w:rFonts w:ascii="Times New Roman" w:eastAsia="Times New Roman" w:hAnsi="Times New Roman" w:cs="Times New Roman"/>
+          <w:noProof/>
+          <w:sz w:val="24"/>
+          <w:szCs w:val="24"/>
+          <w:lang w:val="en-US"/>
+        </w:rPr>
+        <w:t xml:space="preserve"> CH</w:t>
+      </w:r>
+      <w:r>
+        <w:rPr>
+          <w:rFonts w:ascii="Times New Roman" w:eastAsia="Times New Roman" w:hAnsi="Times New Roman" w:cs="Times New Roman"/>
+          <w:noProof/>
+          <w:sz w:val="24"/>
+          <w:szCs w:val="24"/>
+        </w:rPr>
+        <w:t>, тоест уеб сайтът за уеб достъп до системата и общата бизнес логика на приложен</w:t>
+      </w:r>
+      <w:r>
+        <w:rPr>
+          <w:rFonts w:ascii="Times New Roman" w:eastAsia="Times New Roman" w:hAnsi="Times New Roman" w:cs="Times New Roman"/>
+          <w:noProof/>
+          <w:sz w:val="24"/>
+          <w:szCs w:val="24"/>
+          <w:lang w:val="ru-RU"/>
+        </w:rPr>
+        <w:t>ия</w:t>
+      </w:r>
+      <w:r>
+        <w:rPr>
+          <w:rFonts w:ascii="Times New Roman" w:eastAsia="Times New Roman" w:hAnsi="Times New Roman" w:cs="Times New Roman"/>
+          <w:noProof/>
+          <w:sz w:val="24"/>
+          <w:szCs w:val="24"/>
+        </w:rPr>
+        <w:t xml:space="preserve"> сървър заедно с базата данни.</w:t>
+      </w:r>
+    </w:p>
+    <w:p>
+      <w:pPr>
+        <w:pStyle w:val="ListParagraph"/>
+        <w:numPr>
+          <w:ilvl w:val="0"/>
+          <w:numId w:val="10"/>
+        </w:numPr>
+        <w:spacing w:line="360" w:lineRule="auto"/>
+        <w:jc w:val="both"/>
+      </w:pPr>
+      <w:r>
+        <w:t>Диаграма 1</w:t>
+      </w:r>
+    </w:p>
+    <w:p>
+      <w:pPr>
+        <w:pStyle w:val="ListParagraph"/>
+        <w:spacing w:line="360" w:lineRule="auto"/>
+        <w:jc w:val="both"/>
+        <w:rPr>
+          <w:i/>
+          <w:iCs/>
+          <w:lang w:val="en-US"/>
+        </w:rPr>
+      </w:pPr>
+      <w:r>
+        <w:rPr>
+          <w:i/>
+          <w:iCs/>
+          <w:lang w:val="en-US"/>
+        </w:rPr>
+        <w:t>TODO</w:t>
+      </w:r>
+    </w:p>
+    <w:p>
+      <w:pPr>
+        <w:pStyle w:val="ListParagraph"/>
+        <w:numPr>
+          <w:ilvl w:val="0"/>
+          <w:numId w:val="10"/>
+        </w:numPr>
+        <w:spacing w:line="360" w:lineRule="auto"/>
+        <w:jc w:val="both"/>
+        <w:rPr>
+          <w:i/>
+          <w:iCs/>
+          <w:lang w:val="en-US"/>
+        </w:rPr>
+      </w:pPr>
+      <w:r>
+        <w:t>Диаграма 2</w:t>
+      </w:r>
+    </w:p>
+    <w:p>
+      <w:pPr>
+        <w:pStyle w:val="ListParagraph"/>
+        <w:spacing w:line="360" w:lineRule="auto"/>
+        <w:jc w:val="both"/>
+        <w:rPr>
+          <w:i/>
+          <w:iCs/>
+          <w:lang w:val="en-US"/>
+        </w:rPr>
+      </w:pPr>
+      <w:r>
+        <w:rPr>
+          <w:i/>
+          <w:iCs/>
+          <w:lang w:val="en-US"/>
+        </w:rPr>
+        <w:t>TODO</w:t>
+      </w:r>
+    </w:p>
+    <w:p>
+      <w:pPr>
+        <w:spacing w:line="360" w:lineRule="auto"/>
+        <w:jc w:val="both"/>
+        <w:rPr>
+          <w:noProof/>
+          <w:lang w:val="en-US"/>
+        </w:rPr>
+      </w:pPr>
+    </w:p>
+    <w:p>
+      <w:pPr>
+        <w:spacing w:line="360" w:lineRule="auto"/>
+        <w:jc w:val="both"/>
+        <w:rPr>
+          <w:rFonts w:ascii="Times New Roman" w:hAnsi="Times New Roman" w:cs="Times New Roman"/>
+          <w:b/>
+          <w:bCs/>
+          <w:i/>
+          <w:iCs/>
+          <w:sz w:val="28"/>
+          <w:szCs w:val="28"/>
+          <w:lang w:val="en-US"/>
+        </w:rPr>
+      </w:pPr>
+      <w:r>
+        <w:rPr>
+          <w:rFonts w:ascii="Times New Roman" w:hAnsi="Times New Roman" w:cs="Times New Roman"/>
+          <w:b/>
+          <w:bCs/>
+          <w:i/>
+          <w:iCs/>
+          <w:sz w:val="28"/>
+          <w:szCs w:val="28"/>
+          <w:lang w:val="en-US"/>
+        </w:rPr>
+        <w:t xml:space="preserve">4.5. </w:t>
+      </w:r>
+      <w:r>
+        <w:rPr>
+          <w:rFonts w:ascii="Times New Roman" w:hAnsi="Times New Roman" w:cs="Times New Roman"/>
+          <w:b/>
+          <w:bCs/>
+          <w:i/>
+          <w:iCs/>
+          <w:sz w:val="28"/>
+          <w:szCs w:val="28"/>
+        </w:rPr>
+        <w:t>Изглед за разработка</w:t>
+      </w:r>
+      <w:r>
+        <w:rPr>
+          <w:rFonts w:ascii="Times New Roman" w:hAnsi="Times New Roman" w:cs="Times New Roman"/>
+          <w:b/>
+          <w:bCs/>
+          <w:i/>
+          <w:iCs/>
+          <w:sz w:val="28"/>
+          <w:szCs w:val="28"/>
+          <w:lang w:val="en-US"/>
+        </w:rPr>
+        <w:t xml:space="preserve"> (Implementation view)</w:t>
+      </w:r>
+    </w:p>
+    <w:p>
+      <w:pPr>
+        <w:pStyle w:val="Default"/>
+        <w:ind w:firstLine="720"/>
+        <w:jc w:val="both"/>
+      </w:pPr>
+      <w:r>
+        <w:t>Изгледът</w:t>
+      </w:r>
+      <w:r>
+        <w:rPr>
+          <w:lang w:val="ru-RU"/>
+        </w:rPr>
+        <w:t xml:space="preserve"> на разработка </w:t>
+      </w:r>
+      <w:r>
+        <w:t xml:space="preserve">описва </w:t>
+      </w:r>
+      <w:r>
+        <w:t>основните класове на</w:t>
+      </w:r>
+      <w:r>
+        <w:t xml:space="preserve"> отделните модули на системата. За представянето му сме използвали два варианта на UML</w:t>
+      </w:r>
+      <w:r>
+        <w:rPr>
+          <w:lang w:val="ru-RU"/>
+        </w:rPr>
+        <w:t xml:space="preserve"> </w:t>
+      </w:r>
+      <w:r>
+        <w:t>Package диаграми.</w:t>
+      </w:r>
+    </w:p>
+    <w:p>
+      <w:pPr>
+        <w:pStyle w:val="Default"/>
+        <w:ind w:firstLine="720"/>
+        <w:jc w:val="both"/>
+      </w:pPr>
+    </w:p>
+    <w:p>
+      <w:pPr>
+        <w:pStyle w:val="ListParagraph"/>
+        <w:numPr>
+          <w:ilvl w:val="0"/>
+          <w:numId w:val="10"/>
+        </w:numPr>
+        <w:spacing w:line="360" w:lineRule="auto"/>
+        <w:jc w:val="both"/>
+      </w:pPr>
+      <w:r>
+        <w:t>Диаграма 1</w:t>
+      </w:r>
+    </w:p>
+    <w:p>
+      <w:pPr>
+        <w:pStyle w:val="ListParagraph"/>
+        <w:spacing w:line="360" w:lineRule="auto"/>
+        <w:jc w:val="both"/>
+        <w:rPr>
+          <w:i/>
+          <w:iCs/>
+          <w:lang w:val="en-US"/>
+        </w:rPr>
+      </w:pPr>
+      <w:r>
+        <w:rPr>
+          <w:i/>
+          <w:iCs/>
+          <w:lang w:val="en-US"/>
+        </w:rPr>
+        <w:t>TODO</w:t>
+      </w:r>
+    </w:p>
+    <w:p>
+      <w:pPr>
+        <w:pStyle w:val="ListParagraph"/>
+        <w:numPr>
+          <w:ilvl w:val="0"/>
+          <w:numId w:val="10"/>
+        </w:numPr>
+        <w:spacing w:line="360" w:lineRule="auto"/>
+        <w:jc w:val="both"/>
+      </w:pPr>
+      <w:r>
+        <w:t>Диаграма 2</w:t>
+      </w:r>
+    </w:p>
+    <w:p>
+      <w:pPr>
+        <w:pStyle w:val="ListParagraph"/>
+        <w:spacing w:line="360" w:lineRule="auto"/>
+        <w:jc w:val="both"/>
+        <w:rPr>
+          <w:i/>
+          <w:iCs/>
+          <w:lang w:val="en-US"/>
+        </w:rPr>
+      </w:pPr>
+      <w:r>
+        <w:rPr>
+          <w:i/>
+          <w:iCs/>
+          <w:lang w:val="en-US"/>
+        </w:rPr>
+        <w:t>TODO</w:t>
+      </w:r>
+    </w:p>
+    <w:p>
+      <w:pPr>
+        <w:spacing w:line="360" w:lineRule="auto"/>
+        <w:jc w:val="both"/>
+        <w:rPr>
+          <w:rFonts w:ascii="Times New Roman" w:hAnsi="Times New Roman" w:cs="Times New Roman"/>
+          <w:b/>
+          <w:bCs/>
+          <w:i/>
+          <w:iCs/>
+          <w:sz w:val="28"/>
+          <w:szCs w:val="28"/>
+          <w:lang w:val="en-US"/>
+        </w:rPr>
+      </w:pPr>
+    </w:p>
+    <w:p>
+      <w:pPr>
+        <w:spacing w:line="360" w:lineRule="auto"/>
+        <w:jc w:val="both"/>
+        <w:rPr>
+          <w:rFonts w:ascii="Times New Roman" w:hAnsi="Times New Roman" w:cs="Times New Roman"/>
+          <w:b/>
+          <w:bCs/>
+          <w:i/>
+          <w:iCs/>
+          <w:sz w:val="28"/>
+          <w:szCs w:val="28"/>
+          <w:lang w:val="en-US"/>
+        </w:rPr>
+      </w:pPr>
+      <w:r>
+        <w:rPr>
+          <w:rFonts w:ascii="Times New Roman" w:hAnsi="Times New Roman" w:cs="Times New Roman"/>
+          <w:b/>
+          <w:bCs/>
+          <w:i/>
+          <w:iCs/>
+          <w:sz w:val="28"/>
+          <w:szCs w:val="28"/>
+          <w:lang w:val="en-US"/>
+        </w:rPr>
+        <w:t xml:space="preserve">5. </w:t>
+      </w:r>
+      <w:r>
+        <w:rPr>
+          <w:rFonts w:ascii="Times New Roman" w:hAnsi="Times New Roman" w:cs="Times New Roman"/>
+          <w:b/>
+          <w:bCs/>
+          <w:i/>
+          <w:iCs/>
+          <w:sz w:val="28"/>
+          <w:szCs w:val="28"/>
+          <w:lang w:val="ru-RU"/>
+        </w:rPr>
+        <w:t>Обосновка на това как избраната архитектура осигурява адекватна реализация на поставените нефункционални изисквания</w:t>
+      </w:r>
+      <w:r>
+        <w:rPr>
+          <w:rFonts w:ascii="Times New Roman" w:hAnsi="Times New Roman" w:cs="Times New Roman"/>
+          <w:b/>
+          <w:bCs/>
+          <w:i/>
+          <w:iCs/>
+          <w:sz w:val="28"/>
+          <w:szCs w:val="28"/>
+          <w:lang w:val="en-US"/>
+        </w:rPr>
+        <w:t xml:space="preserve"> </w:t>
+      </w:r>
+      <w:r>
+        <w:rPr>
+          <w:rFonts w:ascii="Times New Roman" w:hAnsi="Times New Roman" w:cs="Times New Roman"/>
+          <w:b/>
+          <w:bCs/>
+          <w:i/>
+          <w:iCs/>
+          <w:sz w:val="28"/>
+          <w:szCs w:val="28"/>
+          <w:lang w:val="en-US"/>
+        </w:rPr>
+        <w:t>(Станислав Стоянов)</w:t>
+      </w:r>
+    </w:p>
+    <w:p>
+      <w:pPr>
+        <w:spacing w:line="360" w:lineRule="auto"/>
+        <w:ind w:firstLine="708"/>
+        <w:jc w:val="both"/>
+        <w:rPr>
+          <w:rFonts w:ascii="Times New Roman" w:eastAsia="Times New Roman" w:hAnsi="Times New Roman" w:cs="Times New Roman"/>
+          <w:noProof/>
+          <w:sz w:val="24"/>
+          <w:szCs w:val="24"/>
+        </w:rPr>
+      </w:pPr>
+      <w:r>
+        <w:rPr>
+          <w:rFonts w:ascii="Times New Roman" w:eastAsia="Times New Roman" w:hAnsi="Times New Roman" w:cs="Times New Roman"/>
+          <w:noProof/>
+          <w:sz w:val="24"/>
+          <w:szCs w:val="24"/>
+        </w:rPr>
+        <w:t>Първото нефункционално изискване, което нашата софтуерна система трябва да покрива, е производителността, или по – точно системата ни да извършва обработка на потребителски заявки в нормално възприетото за това време (2 секунди), дори и при многократно нарастване на броя едновременно работещи с нея потребители</w:t>
+      </w:r>
+      <w:r>
+        <w:rPr>
+          <w:rFonts w:ascii="Times New Roman" w:eastAsia="Times New Roman" w:hAnsi="Times New Roman" w:cs="Times New Roman"/>
+          <w:noProof/>
+          <w:sz w:val="24"/>
+          <w:szCs w:val="24"/>
+          <w:lang w:val="ru-RU"/>
+        </w:rPr>
+        <w:t xml:space="preserve">. </w:t>
+      </w:r>
+      <w:r>
+        <w:rPr>
+          <w:rFonts w:ascii="Times New Roman" w:eastAsia="Times New Roman" w:hAnsi="Times New Roman" w:cs="Times New Roman"/>
+          <w:noProof/>
+          <w:sz w:val="24"/>
+          <w:szCs w:val="24"/>
+        </w:rPr>
+        <w:t>Това значи, че ние трябва да осигурим мощен сървър за нашата система, който да може да се справя с огромен наплив от потребителски заявки, без отговорите му да закъсняват с повече от 2-3 секунди.</w:t>
+      </w:r>
+      <w:r>
+        <w:rPr>
+          <w:rFonts w:ascii="Times New Roman" w:eastAsia="Times New Roman" w:hAnsi="Times New Roman" w:cs="Times New Roman"/>
+          <w:noProof/>
+          <w:sz w:val="24"/>
+          <w:szCs w:val="24"/>
+        </w:rPr>
+        <w:t xml:space="preserve"> Конкретно когато дойде време за деплоймънт и </w:t>
+      </w:r>
+      <w:r>
+        <w:rPr>
+          <w:rFonts w:ascii="Times New Roman" w:eastAsia="Times New Roman" w:hAnsi="Times New Roman" w:cs="Times New Roman"/>
+          <w:b/>
+          <w:bCs/>
+          <w:noProof/>
+          <w:sz w:val="24"/>
+          <w:szCs w:val="24"/>
+          <w:lang w:val="en-US"/>
+        </w:rPr>
+        <w:t>CI</w:t>
+      </w:r>
+      <w:r>
+        <w:rPr>
+          <w:rFonts w:ascii="Times New Roman" w:eastAsia="Times New Roman" w:hAnsi="Times New Roman" w:cs="Times New Roman"/>
+          <w:b/>
+          <w:bCs/>
+          <w:noProof/>
+          <w:sz w:val="24"/>
+          <w:szCs w:val="24"/>
+          <w:lang w:val="en-US"/>
+        </w:rPr>
+        <w:t>/CD</w:t>
+      </w:r>
+      <w:r>
+        <w:rPr>
+          <w:rFonts w:ascii="Times New Roman" w:eastAsia="Times New Roman" w:hAnsi="Times New Roman" w:cs="Times New Roman"/>
+          <w:noProof/>
+          <w:sz w:val="24"/>
+          <w:szCs w:val="24"/>
+        </w:rPr>
+        <w:t xml:space="preserve"> можем да използваме безплатните услуги на </w:t>
+      </w:r>
+      <w:r>
+        <w:rPr>
+          <w:rFonts w:ascii="Times New Roman" w:eastAsia="Times New Roman" w:hAnsi="Times New Roman" w:cs="Times New Roman"/>
+          <w:noProof/>
+          <w:sz w:val="24"/>
+          <w:szCs w:val="24"/>
+          <w:lang w:val="en-US"/>
+        </w:rPr>
+        <w:t xml:space="preserve">Microsoft Azure. </w:t>
+      </w:r>
+      <w:r>
+        <w:rPr>
+          <w:rFonts w:ascii="Times New Roman" w:eastAsia="Times New Roman" w:hAnsi="Times New Roman" w:cs="Times New Roman"/>
+          <w:noProof/>
+          <w:sz w:val="24"/>
+          <w:szCs w:val="24"/>
+        </w:rPr>
+        <w:t>Всъщност производителността е пряко свързана с друго нефункционално изискване, което системата трябва да покрие, а именно скалируемостта – нашата система трябва да позволява лесно преконфигуриране на отделните модули при нарастване на обема на потребителски заявки с цел запазване на определената производителност.</w:t>
+      </w:r>
+      <w:r>
+        <w:rPr>
+          <w:rFonts w:ascii="Times New Roman" w:eastAsia="Times New Roman" w:hAnsi="Times New Roman" w:cs="Times New Roman"/>
+          <w:noProof/>
+          <w:sz w:val="24"/>
+          <w:szCs w:val="24"/>
+          <w:lang w:val="en-US"/>
+        </w:rPr>
+        <w:t xml:space="preserve"> </w:t>
+      </w:r>
+      <w:r>
+        <w:rPr>
+          <w:rFonts w:ascii="Times New Roman" w:eastAsia="Times New Roman" w:hAnsi="Times New Roman" w:cs="Times New Roman"/>
+          <w:noProof/>
+          <w:sz w:val="24"/>
+          <w:szCs w:val="24"/>
+        </w:rPr>
+        <w:t xml:space="preserve">За да се постигне такава скалируемост, е необходимо да се ръководим по небеизвестните </w:t>
+      </w:r>
+      <w:r>
+        <w:rPr>
+          <w:rFonts w:ascii="Times New Roman" w:eastAsia="Times New Roman" w:hAnsi="Times New Roman" w:cs="Times New Roman"/>
+          <w:b/>
+          <w:bCs/>
+          <w:noProof/>
+          <w:sz w:val="24"/>
+          <w:szCs w:val="24"/>
+          <w:lang w:val="en-US"/>
+        </w:rPr>
+        <w:t>OOP</w:t>
+      </w:r>
+      <w:r>
+        <w:rPr>
+          <w:rFonts w:ascii="Times New Roman" w:eastAsia="Times New Roman" w:hAnsi="Times New Roman" w:cs="Times New Roman"/>
+          <w:noProof/>
+          <w:sz w:val="24"/>
+          <w:szCs w:val="24"/>
+          <w:lang w:val="en-US"/>
+        </w:rPr>
+        <w:t xml:space="preserve"> </w:t>
+      </w:r>
+      <w:r>
+        <w:rPr>
+          <w:rFonts w:ascii="Times New Roman" w:eastAsia="Times New Roman" w:hAnsi="Times New Roman" w:cs="Times New Roman"/>
+          <w:noProof/>
+          <w:sz w:val="24"/>
+          <w:szCs w:val="24"/>
+        </w:rPr>
+        <w:t xml:space="preserve">принципи, </w:t>
+      </w:r>
+      <w:r>
+        <w:rPr>
+          <w:rFonts w:ascii="Times New Roman" w:eastAsia="Times New Roman" w:hAnsi="Times New Roman" w:cs="Times New Roman"/>
+          <w:b/>
+          <w:bCs/>
+          <w:noProof/>
+          <w:sz w:val="24"/>
+          <w:szCs w:val="24"/>
+          <w:lang w:val="en-US"/>
+        </w:rPr>
+        <w:t>SOLID</w:t>
+      </w:r>
+      <w:r>
+        <w:rPr>
+          <w:rFonts w:ascii="Times New Roman" w:eastAsia="Times New Roman" w:hAnsi="Times New Roman" w:cs="Times New Roman"/>
+          <w:noProof/>
+          <w:sz w:val="24"/>
+          <w:szCs w:val="24"/>
+          <w:lang w:val="en-US"/>
+        </w:rPr>
+        <w:t xml:space="preserve"> </w:t>
+      </w:r>
+      <w:r>
+        <w:rPr>
+          <w:rFonts w:ascii="Times New Roman" w:eastAsia="Times New Roman" w:hAnsi="Times New Roman" w:cs="Times New Roman"/>
+          <w:noProof/>
+          <w:sz w:val="24"/>
+          <w:szCs w:val="24"/>
+        </w:rPr>
+        <w:t xml:space="preserve">концепции, </w:t>
+      </w:r>
+      <w:r>
+        <w:rPr>
+          <w:rFonts w:ascii="Times New Roman" w:eastAsia="Times New Roman" w:hAnsi="Times New Roman" w:cs="Times New Roman"/>
+          <w:b/>
+          <w:bCs/>
+          <w:noProof/>
+          <w:sz w:val="24"/>
+          <w:szCs w:val="24"/>
+        </w:rPr>
+        <w:t>КПК</w:t>
+      </w:r>
+      <w:r>
+        <w:rPr>
+          <w:rFonts w:ascii="Times New Roman" w:eastAsia="Times New Roman" w:hAnsi="Times New Roman" w:cs="Times New Roman"/>
+          <w:noProof/>
+          <w:sz w:val="24"/>
+          <w:szCs w:val="24"/>
+        </w:rPr>
+        <w:t xml:space="preserve">, които ще позволят както лесното евентуално фактуриране кода на отделните модули в </w:t>
+      </w:r>
+      <w:r>
+        <w:rPr>
+          <w:rFonts w:ascii="Times New Roman" w:eastAsia="Times New Roman" w:hAnsi="Times New Roman" w:cs="Times New Roman"/>
+          <w:b/>
+          <w:bCs/>
+          <w:noProof/>
+          <w:sz w:val="24"/>
+          <w:szCs w:val="24"/>
+          <w:lang w:val="en-US"/>
+        </w:rPr>
+        <w:t>MVC</w:t>
+      </w:r>
+      <w:r>
+        <w:rPr>
+          <w:rFonts w:ascii="Times New Roman" w:eastAsia="Times New Roman" w:hAnsi="Times New Roman" w:cs="Times New Roman"/>
+          <w:noProof/>
+          <w:sz w:val="24"/>
+          <w:szCs w:val="24"/>
+          <w:lang w:val="en-US"/>
+        </w:rPr>
+        <w:t xml:space="preserve">, </w:t>
+      </w:r>
+      <w:r>
+        <w:rPr>
+          <w:rFonts w:ascii="Times New Roman" w:eastAsia="Times New Roman" w:hAnsi="Times New Roman" w:cs="Times New Roman"/>
+          <w:noProof/>
+          <w:sz w:val="24"/>
+          <w:szCs w:val="24"/>
+        </w:rPr>
+        <w:t xml:space="preserve">така и лесното добавяне на нова функционалност към вече съществуващата. В тази връзка навременното писане на тестове ще подсигури евентуалната сигурност, когато стане време за промяна или ъпгрейд на съществуващата функционалност. </w:t>
+      </w:r>
+      <w:r>
+        <w:rPr>
+          <w:rFonts w:ascii="Times New Roman" w:eastAsia="Times New Roman" w:hAnsi="Times New Roman" w:cs="Times New Roman"/>
+          <w:noProof/>
+          <w:sz w:val="24"/>
+          <w:szCs w:val="24"/>
+        </w:rPr>
+        <w:t xml:space="preserve">Друго нефункционално изискване, което системата </w:t>
+      </w:r>
+      <w:r>
+        <w:rPr>
+          <w:rFonts w:ascii="Times New Roman" w:eastAsia="Times New Roman" w:hAnsi="Times New Roman" w:cs="Times New Roman"/>
+          <w:noProof/>
+          <w:sz w:val="24"/>
+          <w:szCs w:val="24"/>
+        </w:rPr>
+        <w:lastRenderedPageBreak/>
+        <w:t xml:space="preserve">ни трябва да покрие е сигурността – </w:t>
+      </w:r>
+      <w:r>
+        <w:rPr>
+          <w:rFonts w:ascii="Times New Roman" w:eastAsia="Times New Roman" w:hAnsi="Times New Roman" w:cs="Times New Roman"/>
+          <w:noProof/>
+          <w:sz w:val="24"/>
+          <w:szCs w:val="24"/>
+          <w:lang w:val="en-US"/>
+        </w:rPr>
+        <w:t>CH</w:t>
+      </w:r>
+      <w:r>
+        <w:rPr>
+          <w:rFonts w:ascii="Times New Roman" w:eastAsia="Times New Roman" w:hAnsi="Times New Roman" w:cs="Times New Roman"/>
+          <w:noProof/>
+          <w:sz w:val="24"/>
+          <w:szCs w:val="24"/>
+        </w:rPr>
+        <w:t xml:space="preserve"> трябва да гарантира, че чувствителни данни няма да бъдат достъпни за трети лица. Това ще може да се постигне чрез строго определените роли в системата, които могат да се дават само от администратор.</w:t>
+      </w:r>
+      <w:r>
+        <w:rPr>
+          <w:rFonts w:ascii="Times New Roman" w:eastAsia="Times New Roman" w:hAnsi="Times New Roman" w:cs="Times New Roman"/>
+          <w:noProof/>
+          <w:sz w:val="24"/>
+          <w:szCs w:val="24"/>
+          <w:lang w:val="en-US"/>
+        </w:rPr>
+        <w:t xml:space="preserve"> </w:t>
+      </w:r>
+      <w:r>
+        <w:rPr>
+          <w:rFonts w:ascii="Times New Roman" w:eastAsia="Times New Roman" w:hAnsi="Times New Roman" w:cs="Times New Roman"/>
+          <w:noProof/>
+          <w:sz w:val="24"/>
+          <w:szCs w:val="24"/>
+        </w:rPr>
+        <w:t>Достъп до потребителските данни ще имат само</w:t>
+      </w:r>
+      <w:r>
+        <w:rPr>
+          <w:rFonts w:ascii="Times New Roman" w:eastAsia="Times New Roman" w:hAnsi="Times New Roman" w:cs="Times New Roman"/>
+          <w:noProof/>
+          <w:sz w:val="24"/>
+          <w:szCs w:val="24"/>
+          <w:lang w:val="en-US"/>
+        </w:rPr>
+        <w:t xml:space="preserve"> </w:t>
+      </w:r>
+      <w:r>
+        <w:rPr>
+          <w:rFonts w:ascii="Times New Roman" w:eastAsia="Times New Roman" w:hAnsi="Times New Roman" w:cs="Times New Roman"/>
+          <w:noProof/>
+          <w:sz w:val="24"/>
+          <w:szCs w:val="24"/>
+        </w:rPr>
+        <w:t xml:space="preserve">администраторите. </w:t>
+      </w:r>
+      <w:r>
+        <w:rPr>
+          <w:rFonts w:ascii="Times New Roman" w:eastAsia="Times New Roman" w:hAnsi="Times New Roman" w:cs="Times New Roman"/>
+          <w:noProof/>
+          <w:sz w:val="24"/>
+          <w:szCs w:val="24"/>
+        </w:rPr>
+        <w:t>Възможно решение, което ще подсигури сигурността на системата, е да се добави така наречен</w:t>
+      </w:r>
+      <w:r>
+        <w:rPr>
+          <w:rFonts w:ascii="Times New Roman" w:eastAsia="Times New Roman" w:hAnsi="Times New Roman" w:cs="Times New Roman"/>
+          <w:noProof/>
+          <w:sz w:val="24"/>
+          <w:szCs w:val="24"/>
+        </w:rPr>
+        <w:t>ата</w:t>
+      </w:r>
+      <w:r>
+        <w:rPr>
+          <w:rFonts w:ascii="Times New Roman" w:eastAsia="Times New Roman" w:hAnsi="Times New Roman" w:cs="Times New Roman"/>
+          <w:noProof/>
+          <w:sz w:val="24"/>
+          <w:szCs w:val="24"/>
+        </w:rPr>
+        <w:t xml:space="preserve"> </w:t>
+      </w:r>
+      <w:r>
+        <w:rPr>
+          <w:rFonts w:ascii="Times New Roman" w:eastAsia="Times New Roman" w:hAnsi="Times New Roman" w:cs="Times New Roman"/>
+          <w:noProof/>
+          <w:sz w:val="24"/>
+          <w:szCs w:val="24"/>
+          <w:lang w:val="en-US"/>
+        </w:rPr>
+        <w:t>T</w:t>
+      </w:r>
+      <w:r>
+        <w:rPr>
+          <w:rFonts w:ascii="Times New Roman" w:eastAsia="Times New Roman" w:hAnsi="Times New Roman" w:cs="Times New Roman"/>
+          <w:noProof/>
+          <w:sz w:val="24"/>
+          <w:szCs w:val="24"/>
+        </w:rPr>
+        <w:t>wo-</w:t>
+      </w:r>
+      <w:r>
+        <w:rPr>
+          <w:rFonts w:ascii="Times New Roman" w:eastAsia="Times New Roman" w:hAnsi="Times New Roman" w:cs="Times New Roman"/>
+          <w:noProof/>
+          <w:sz w:val="24"/>
+          <w:szCs w:val="24"/>
+          <w:lang w:val="en-US"/>
+        </w:rPr>
+        <w:t>F</w:t>
+      </w:r>
+      <w:r>
+        <w:rPr>
+          <w:rFonts w:ascii="Times New Roman" w:eastAsia="Times New Roman" w:hAnsi="Times New Roman" w:cs="Times New Roman"/>
+          <w:noProof/>
+          <w:sz w:val="24"/>
+          <w:szCs w:val="24"/>
+        </w:rPr>
+        <w:t xml:space="preserve">actor </w:t>
+      </w:r>
+      <w:r>
+        <w:rPr>
+          <w:rFonts w:ascii="Times New Roman" w:eastAsia="Times New Roman" w:hAnsi="Times New Roman" w:cs="Times New Roman"/>
+          <w:noProof/>
+          <w:sz w:val="24"/>
+          <w:szCs w:val="24"/>
+          <w:lang w:val="en-US"/>
+        </w:rPr>
+        <w:t>A</w:t>
+      </w:r>
+      <w:r>
+        <w:rPr>
+          <w:rFonts w:ascii="Times New Roman" w:eastAsia="Times New Roman" w:hAnsi="Times New Roman" w:cs="Times New Roman"/>
+          <w:noProof/>
+          <w:sz w:val="24"/>
+          <w:szCs w:val="24"/>
+        </w:rPr>
+        <w:t>uthentication. Това може да се постигне, като изградим софтуера така, че при всяко влизане на потребител, независимо с каква роля, да се изпраща СМС или</w:t>
+      </w:r>
+      <w:r>
+        <w:rPr>
+          <w:rFonts w:ascii="Times New Roman" w:eastAsia="Times New Roman" w:hAnsi="Times New Roman" w:cs="Times New Roman"/>
+          <w:noProof/>
+          <w:sz w:val="24"/>
+          <w:szCs w:val="24"/>
+        </w:rPr>
+        <w:t xml:space="preserve"> имейл </w:t>
+      </w:r>
+      <w:r>
+        <w:rPr>
+          <w:rFonts w:ascii="Times New Roman" w:eastAsia="Times New Roman" w:hAnsi="Times New Roman" w:cs="Times New Roman"/>
+          <w:noProof/>
+          <w:sz w:val="24"/>
+          <w:szCs w:val="24"/>
+        </w:rPr>
+        <w:t>с код</w:t>
+      </w:r>
+      <w:r>
+        <w:rPr>
+          <w:rFonts w:ascii="Times New Roman" w:eastAsia="Times New Roman" w:hAnsi="Times New Roman" w:cs="Times New Roman"/>
+          <w:noProof/>
+          <w:sz w:val="24"/>
+          <w:szCs w:val="24"/>
+        </w:rPr>
+        <w:t xml:space="preserve"> </w:t>
+      </w:r>
+      <w:r>
+        <w:rPr>
+          <w:rFonts w:ascii="Times New Roman" w:eastAsia="Times New Roman" w:hAnsi="Times New Roman" w:cs="Times New Roman"/>
+          <w:noProof/>
+          <w:sz w:val="24"/>
+          <w:szCs w:val="24"/>
+          <w:lang w:val="en-US"/>
+        </w:rPr>
+        <w:t>(</w:t>
+      </w:r>
+      <w:r>
+        <w:rPr>
+          <w:rFonts w:ascii="Times New Roman" w:eastAsia="Times New Roman" w:hAnsi="Times New Roman" w:cs="Times New Roman"/>
+          <w:noProof/>
+          <w:sz w:val="24"/>
+          <w:szCs w:val="24"/>
+        </w:rPr>
+        <w:t>цифри</w:t>
+      </w:r>
+      <w:r>
+        <w:rPr>
+          <w:rFonts w:ascii="Times New Roman" w:eastAsia="Times New Roman" w:hAnsi="Times New Roman" w:cs="Times New Roman"/>
+          <w:noProof/>
+          <w:sz w:val="24"/>
+          <w:szCs w:val="24"/>
+          <w:lang w:val="en-US"/>
+        </w:rPr>
+        <w:t>)</w:t>
+      </w:r>
+      <w:r>
+        <w:rPr>
+          <w:rFonts w:ascii="Times New Roman" w:eastAsia="Times New Roman" w:hAnsi="Times New Roman" w:cs="Times New Roman"/>
+          <w:noProof/>
+          <w:sz w:val="24"/>
+          <w:szCs w:val="24"/>
+        </w:rPr>
+        <w:t>, който да бъде нужен за успешното влизане.</w:t>
+      </w:r>
+      <w:r>
+        <w:rPr>
+          <w:rFonts w:ascii="Times New Roman" w:eastAsia="Times New Roman" w:hAnsi="Times New Roman" w:cs="Times New Roman"/>
+          <w:noProof/>
+          <w:sz w:val="24"/>
+          <w:szCs w:val="24"/>
+        </w:rPr>
+        <w:t xml:space="preserve"> Ще бъдат възможни двете опции, тъй като незадължително условие е потребителят да предоставя своя мобилен номер при регистрация в системата.</w:t>
+      </w:r>
+      <w:r>
+        <w:rPr>
+          <w:rFonts w:ascii="Times New Roman" w:eastAsia="Times New Roman" w:hAnsi="Times New Roman" w:cs="Times New Roman"/>
+          <w:noProof/>
+          <w:sz w:val="24"/>
+          <w:szCs w:val="24"/>
+          <w:lang w:val="en-US"/>
+        </w:rPr>
+        <w:t xml:space="preserve"> </w:t>
+      </w:r>
+      <w:r>
+        <w:rPr>
+          <w:rFonts w:ascii="Times New Roman" w:eastAsia="Times New Roman" w:hAnsi="Times New Roman" w:cs="Times New Roman"/>
+          <w:noProof/>
+          <w:sz w:val="24"/>
+          <w:szCs w:val="24"/>
+        </w:rPr>
+        <w:t>Последното нефункционално изискване, което системата ни трябва да покрива, е отказоустойчивостта, тоест системата ни да</w:t>
+      </w:r>
+      <w:r>
+        <w:rPr>
+          <w:rFonts w:ascii="Arial" w:eastAsia="Times New Roman" w:hAnsi="Arial" w:cs="Arial"/>
+          <w:noProof/>
+          <w:sz w:val="30"/>
+          <w:szCs w:val="30"/>
+        </w:rPr>
+        <w:t xml:space="preserve"> </w:t>
+      </w:r>
+      <w:r>
+        <w:rPr>
+          <w:rFonts w:ascii="Times New Roman" w:eastAsia="Times New Roman" w:hAnsi="Times New Roman" w:cs="Times New Roman"/>
+          <w:noProof/>
+          <w:sz w:val="24"/>
+          <w:szCs w:val="24"/>
+        </w:rPr>
+        <w:t xml:space="preserve">продължи да работи коректно, дори и при отпадане поради някаква авария на някои от основните сървъри. Това може да се постигне чрез закупуването на така наречения </w:t>
+      </w:r>
+      <w:r>
+        <w:rPr>
+          <w:rFonts w:ascii="Times New Roman" w:eastAsia="Times New Roman" w:hAnsi="Times New Roman" w:cs="Times New Roman"/>
+          <w:noProof/>
+          <w:sz w:val="24"/>
+          <w:szCs w:val="24"/>
+          <w:lang w:val="en-US"/>
+        </w:rPr>
+        <w:t>backup</w:t>
+      </w:r>
+      <w:r>
+        <w:rPr>
+          <w:rFonts w:ascii="Times New Roman" w:eastAsia="Times New Roman" w:hAnsi="Times New Roman" w:cs="Times New Roman"/>
+          <w:noProof/>
+          <w:sz w:val="24"/>
+          <w:szCs w:val="24"/>
+          <w:lang w:val="ru-RU"/>
+        </w:rPr>
+        <w:t xml:space="preserve"> </w:t>
+      </w:r>
+      <w:r>
+        <w:rPr>
+          <w:rFonts w:ascii="Times New Roman" w:eastAsia="Times New Roman" w:hAnsi="Times New Roman" w:cs="Times New Roman"/>
+          <w:noProof/>
+          <w:sz w:val="24"/>
+          <w:szCs w:val="24"/>
+        </w:rPr>
+        <w:t>сървър, който да се включва само при възникването на дадена повреда в основния сървър, за да може да не се наруши работата на системата за неопределен период от време</w:t>
+      </w:r>
+      <w:r>
+        <w:rPr>
+          <w:rFonts w:ascii="Times New Roman" w:eastAsia="Times New Roman" w:hAnsi="Times New Roman" w:cs="Times New Roman"/>
+          <w:noProof/>
+          <w:sz w:val="24"/>
+          <w:szCs w:val="24"/>
+          <w:lang w:val="en-US"/>
+        </w:rPr>
+        <w:t xml:space="preserve">. </w:t>
+      </w:r>
+      <w:r>
+        <w:rPr>
+          <w:rFonts w:ascii="Times New Roman" w:eastAsia="Times New Roman" w:hAnsi="Times New Roman" w:cs="Times New Roman"/>
+          <w:noProof/>
+          <w:sz w:val="24"/>
+          <w:szCs w:val="24"/>
+        </w:rPr>
+        <w:t xml:space="preserve">За реализация на тази отказоустойчивост, може да се използват предоставените услуги на </w:t>
+      </w:r>
+      <w:r>
+        <w:rPr>
+          <w:rFonts w:ascii="Times New Roman" w:eastAsia="Times New Roman" w:hAnsi="Times New Roman" w:cs="Times New Roman"/>
+          <w:noProof/>
+          <w:sz w:val="24"/>
+          <w:szCs w:val="24"/>
+          <w:lang w:val="en-US"/>
+        </w:rPr>
+        <w:t>Microsoft Azure.</w:t>
+      </w:r>
+      <w:r>
+        <w:rPr>
+          <w:rFonts w:ascii="Times New Roman" w:eastAsia="Times New Roman" w:hAnsi="Times New Roman" w:cs="Times New Roman"/>
+          <w:noProof/>
+          <w:sz w:val="24"/>
+          <w:szCs w:val="24"/>
+          <w:lang w:val="en-US"/>
+        </w:rPr>
+        <w:t xml:space="preserve"> </w:t>
+      </w:r>
+      <w:r>
+        <w:rPr>
+          <w:rFonts w:ascii="Times New Roman" w:eastAsia="Times New Roman" w:hAnsi="Times New Roman" w:cs="Times New Roman"/>
+          <w:noProof/>
+          <w:sz w:val="24"/>
+          <w:szCs w:val="24"/>
+        </w:rPr>
+        <w:t>За целите на съответния проект няма да бъде реализирана такава опция, но е важно да се вземе предвид при евентуално инвестиране или отстъпване правата на софтуера на дадена компания.</w:t>
+      </w:r>
+    </w:p>
+    <w:p>
+      <w:pPr>
+        <w:spacing w:line="360" w:lineRule="auto"/>
+        <w:jc w:val="both"/>
+        <w:rPr>
+          <w:rFonts w:ascii="Times New Roman" w:eastAsia="Times New Roman" w:hAnsi="Times New Roman" w:cs="Times New Roman"/>
+          <w:noProof/>
+          <w:sz w:val="24"/>
+          <w:szCs w:val="24"/>
+        </w:rPr>
+      </w:pPr>
+    </w:p>
+    <w:p>
+      <w:pPr>
+        <w:spacing w:line="360" w:lineRule="auto"/>
+        <w:jc w:val="both"/>
+        <w:rPr>
+          <w:rFonts w:ascii="Times New Roman" w:hAnsi="Times New Roman" w:cs="Times New Roman"/>
+          <w:b/>
+          <w:bCs/>
+          <w:i/>
+          <w:iCs/>
+          <w:sz w:val="28"/>
+          <w:szCs w:val="28"/>
+          <w:lang w:val="en-US"/>
+        </w:rPr>
+      </w:pPr>
+      <w:r>
+        <w:rPr>
+          <w:rFonts w:ascii="Times New Roman" w:hAnsi="Times New Roman" w:cs="Times New Roman"/>
+          <w:b/>
+          <w:bCs/>
+          <w:i/>
+          <w:iCs/>
+          <w:sz w:val="28"/>
+          <w:szCs w:val="28"/>
+          <w:lang w:val="en-US"/>
+        </w:rPr>
+        <w:t xml:space="preserve">6. </w:t>
+      </w:r>
+      <w:r>
+        <w:rPr>
+          <w:rFonts w:ascii="Times New Roman" w:hAnsi="Times New Roman" w:cs="Times New Roman"/>
+          <w:b/>
+          <w:bCs/>
+          <w:i/>
+          <w:iCs/>
+          <w:sz w:val="28"/>
+          <w:szCs w:val="28"/>
+          <w:lang w:val="ru-RU"/>
+        </w:rPr>
+        <w:t>Използвани термини и символи</w:t>
+      </w:r>
+      <w:r>
+        <w:rPr>
+          <w:rFonts w:ascii="Times New Roman" w:hAnsi="Times New Roman" w:cs="Times New Roman"/>
+          <w:b/>
+          <w:bCs/>
+          <w:i/>
+          <w:iCs/>
+          <w:sz w:val="28"/>
+          <w:szCs w:val="28"/>
+          <w:lang w:val="en-US"/>
+        </w:rPr>
+        <w:t xml:space="preserve"> </w:t>
+      </w:r>
+      <w:r>
+        <w:rPr>
+          <w:rFonts w:ascii="Times New Roman" w:hAnsi="Times New Roman" w:cs="Times New Roman"/>
+          <w:b/>
+          <w:bCs/>
+          <w:i/>
+          <w:iCs/>
+          <w:sz w:val="28"/>
+          <w:szCs w:val="28"/>
+          <w:lang w:val="en-US"/>
+        </w:rPr>
+        <w:t>(Станислав Стоянов)</w:t>
+      </w:r>
+    </w:p>
+    <w:p>
+      <w:pPr>
+        <w:pStyle w:val="ListParagraph"/>
+        <w:numPr>
+          <w:ilvl w:val="0"/>
+          <w:numId w:val="16"/>
+        </w:numPr>
+        <w:spacing w:line="360" w:lineRule="auto"/>
+        <w:jc w:val="both"/>
+        <w:rPr>
+          <w:lang w:val="ru-RU"/>
+        </w:rPr>
+      </w:pPr>
+      <w:r>
+        <w:rPr>
+          <w:lang w:val="en-US"/>
+        </w:rPr>
+        <w:t>CH – Cooking Hub</w:t>
+      </w:r>
+    </w:p>
+    <w:p>
+      <w:pPr>
+        <w:pStyle w:val="ListParagraph"/>
+        <w:numPr>
+          <w:ilvl w:val="0"/>
+          <w:numId w:val="16"/>
+        </w:numPr>
+        <w:spacing w:line="360" w:lineRule="auto"/>
+        <w:jc w:val="both"/>
+        <w:rPr>
+          <w:lang w:val="ru-RU"/>
+        </w:rPr>
+      </w:pPr>
+      <w:r>
+        <w:rPr>
+          <w:lang w:val="en-US"/>
+        </w:rPr>
+        <w:t>OOP – Object-Oriented Programming</w:t>
+      </w:r>
+    </w:p>
+    <w:p>
+      <w:pPr>
+        <w:pStyle w:val="ListParagraph"/>
+        <w:numPr>
+          <w:ilvl w:val="0"/>
+          <w:numId w:val="16"/>
+        </w:numPr>
+        <w:spacing w:line="360" w:lineRule="auto"/>
+        <w:jc w:val="both"/>
+        <w:rPr>
+          <w:lang w:val="ru-RU"/>
+        </w:rPr>
+      </w:pPr>
+      <w:r>
+        <w:rPr>
+          <w:lang w:val="en-US"/>
+        </w:rPr>
+        <w:t>SOLID – Single responsibility principle, Open/closed principle, Liskov substitution principle, Interface segregation principle, Dependency inversion principle</w:t>
+      </w:r>
+    </w:p>
+    <w:p>
+      <w:pPr>
+        <w:pStyle w:val="ListParagraph"/>
+        <w:numPr>
+          <w:ilvl w:val="0"/>
+          <w:numId w:val="16"/>
+        </w:numPr>
+        <w:spacing w:line="360" w:lineRule="auto"/>
+        <w:jc w:val="both"/>
+        <w:rPr>
+          <w:lang w:val="ru-RU"/>
+        </w:rPr>
+      </w:pPr>
+      <w:r>
+        <w:t>КПК – Качествен програмен код</w:t>
+      </w:r>
+    </w:p>
+    <w:p>
+      <w:pPr>
+        <w:pStyle w:val="ListParagraph"/>
+        <w:numPr>
+          <w:ilvl w:val="0"/>
+          <w:numId w:val="16"/>
+        </w:numPr>
+        <w:spacing w:line="360" w:lineRule="auto"/>
+        <w:jc w:val="both"/>
+        <w:rPr>
+          <w:lang w:val="ru-RU"/>
+        </w:rPr>
+      </w:pPr>
+      <w:r>
+        <w:rPr>
+          <w:lang w:val="en-US"/>
+        </w:rPr>
+        <w:t>MVC – Model-View-Controller</w:t>
+      </w:r>
+    </w:p>
+    <w:p>
+      <w:pPr>
+        <w:pStyle w:val="ListParagraph"/>
+        <w:numPr>
+          <w:ilvl w:val="0"/>
+          <w:numId w:val="16"/>
+        </w:numPr>
+        <w:spacing w:line="360" w:lineRule="auto"/>
+        <w:jc w:val="both"/>
+        <w:rPr>
+          <w:lang w:val="ru-RU"/>
+        </w:rPr>
+      </w:pPr>
+      <w:r>
+        <w:rPr>
+          <w:lang w:val="en-US"/>
+        </w:rPr>
+        <w:t>GUI</w:t>
+      </w:r>
+      <w:r>
+        <w:t xml:space="preserve"> - </w:t>
+      </w:r>
+      <w:r>
+        <w:rPr>
+          <w:lang w:val="en-US"/>
+        </w:rPr>
+        <w:t>Graphical User Interface</w:t>
+      </w:r>
+    </w:p>
+    <w:p>
+      <w:pPr>
+        <w:pStyle w:val="ListParagraph"/>
+        <w:numPr>
+          <w:ilvl w:val="0"/>
+          <w:numId w:val="16"/>
+        </w:numPr>
+        <w:spacing w:line="360" w:lineRule="auto"/>
+        <w:jc w:val="both"/>
+        <w:rPr>
+          <w:lang w:val="ru-RU"/>
+        </w:rPr>
+      </w:pPr>
+      <w:r>
+        <w:rPr>
+          <w:lang w:val="en-US"/>
+        </w:rPr>
+        <w:t>CI – Continuous Integration</w:t>
+      </w:r>
+    </w:p>
+    <w:p>
+      <w:pPr>
+        <w:pStyle w:val="ListParagraph"/>
+        <w:numPr>
+          <w:ilvl w:val="0"/>
+          <w:numId w:val="16"/>
+        </w:numPr>
+        <w:spacing w:line="360" w:lineRule="auto"/>
+        <w:jc w:val="both"/>
+        <w:rPr>
+          <w:lang w:val="ru-RU"/>
+        </w:rPr>
+      </w:pPr>
+      <w:r>
+        <w:rPr>
+          <w:lang w:val="en-US"/>
+        </w:rPr>
+        <w:t>CD – Continuous Delivery</w:t>
+      </w:r>
+    </w:p>
+    <w:p>
+      <w:pPr>
+        <w:spacing w:line="360" w:lineRule="auto"/>
+        <w:jc w:val="both"/>
+        <w:rPr>
+          <w:rFonts w:ascii="Times New Roman" w:hAnsi="Times New Roman" w:cs="Times New Roman"/>
+          <w:b/>
+          <w:bCs/>
+          <w:i/>
+          <w:iCs/>
+          <w:sz w:val="28"/>
+          <w:szCs w:val="28"/>
+          <w:lang w:val="ru-RU"/>
+        </w:rPr>
+      </w:pPr>
+    </w:p>
+    <w:p>
+      <w:pPr>
+        <w:spacing w:line="360" w:lineRule="auto"/>
+        <w:jc w:val="both"/>
+        <w:rPr>
+          <w:rFonts w:ascii="Times New Roman" w:hAnsi="Times New Roman" w:cs="Times New Roman"/>
+          <w:b/>
+          <w:bCs/>
+          <w:i/>
+          <w:iCs/>
+          <w:sz w:val="28"/>
+          <w:szCs w:val="28"/>
+          <w:lang w:val="en-US"/>
+        </w:rPr>
+      </w:pPr>
+      <w:r>
+        <w:rPr>
+          <w:rFonts w:ascii="Times New Roman" w:hAnsi="Times New Roman" w:cs="Times New Roman"/>
+          <w:b/>
+          <w:bCs/>
+          <w:i/>
+          <w:iCs/>
+          <w:sz w:val="28"/>
+          <w:szCs w:val="28"/>
+          <w:lang w:val="en-US"/>
+        </w:rPr>
+        <w:t xml:space="preserve">7. </w:t>
+      </w:r>
+      <w:r>
+        <w:rPr>
+          <w:rFonts w:ascii="Times New Roman" w:hAnsi="Times New Roman" w:cs="Times New Roman"/>
+          <w:b/>
+          <w:bCs/>
+          <w:i/>
+          <w:iCs/>
+          <w:sz w:val="28"/>
+          <w:szCs w:val="28"/>
+        </w:rPr>
+        <w:t>Използвани и</w:t>
+      </w:r>
+      <w:r>
+        <w:rPr>
+          <w:rFonts w:ascii="Times New Roman" w:hAnsi="Times New Roman" w:cs="Times New Roman"/>
+          <w:b/>
+          <w:bCs/>
+          <w:i/>
+          <w:iCs/>
+          <w:sz w:val="28"/>
+          <w:szCs w:val="28"/>
+        </w:rPr>
+        <w:t>зточници</w:t>
+      </w:r>
+      <w:r>
+        <w:rPr>
+          <w:rFonts w:ascii="Times New Roman" w:hAnsi="Times New Roman" w:cs="Times New Roman"/>
+          <w:b/>
+          <w:bCs/>
+          <w:i/>
+          <w:iCs/>
+          <w:sz w:val="28"/>
+          <w:szCs w:val="28"/>
+          <w:lang w:val="en-US"/>
+        </w:rPr>
+        <w:t xml:space="preserve"> </w:t>
+      </w:r>
+      <w:r>
+        <w:rPr>
+          <w:rFonts w:ascii="Times New Roman" w:hAnsi="Times New Roman" w:cs="Times New Roman"/>
+          <w:b/>
+          <w:bCs/>
+          <w:i/>
+          <w:iCs/>
+          <w:sz w:val="28"/>
+          <w:szCs w:val="28"/>
+          <w:lang w:val="en-US"/>
+        </w:rPr>
+        <w:t>(Станислав Стоянов)</w:t>
+      </w:r>
+    </w:p>
+    <w:p>
+      <w:pPr>
+        <w:pStyle w:val="ListParagraph"/>
+        <w:numPr>
+          <w:ilvl w:val="0"/>
+          <w:numId w:val="14"/>
+        </w:numPr>
+        <w:spacing w:line="360" w:lineRule="auto"/>
+        <w:jc w:val="both"/>
+      </w:pPr>
+      <w:r>
+        <w:t xml:space="preserve">лекции и презентации за </w:t>
+      </w:r>
+      <w:r>
+        <w:rPr>
+          <w:lang w:val="en-US"/>
+        </w:rPr>
+        <w:t>UML</w:t>
+      </w:r>
+      <w:r>
+        <w:rPr>
+          <w:lang w:val="ru-RU"/>
+        </w:rPr>
+        <w:t xml:space="preserve"> </w:t>
+      </w:r>
+      <w:r>
+        <w:t>диаграмите, архитектурни стилове и атрибути за качество от курса</w:t>
+      </w:r>
+      <w:r>
+        <w:t xml:space="preserve"> </w:t>
+      </w:r>
+      <w:r>
+        <w:rPr>
+          <w:lang w:val="en-US"/>
+        </w:rPr>
+        <w:t>“</w:t>
+      </w:r>
+      <w:r>
+        <w:t>Софтуерни архитектури</w:t>
+      </w:r>
+      <w:r>
+        <w:rPr>
+          <w:lang w:val="en-US"/>
+        </w:rPr>
+        <w:t>”</w:t>
+      </w:r>
+    </w:p>
+    <w:p>
+      <w:pPr>
+        <w:pStyle w:val="ListParagraph"/>
+        <w:numPr>
+          <w:ilvl w:val="0"/>
+          <w:numId w:val="14"/>
+        </w:numPr>
+        <w:spacing w:line="360" w:lineRule="auto"/>
+        <w:jc w:val="both"/>
+      </w:pPr>
+      <w:r>
+        <w:t xml:space="preserve">Даниел Митев, </w:t>
+      </w:r>
+      <w:r>
+        <w:t>Дизайн, ориентиран към потребителя (User Centered Design). Основни етапи при проектирането на ДОКП</w:t>
+      </w:r>
+    </w:p>
+    <w:p>
+      <w:pPr>
+        <w:pStyle w:val="ListParagraph"/>
+        <w:numPr>
+          <w:ilvl w:val="0"/>
+          <w:numId w:val="14"/>
+        </w:numPr>
+        <w:spacing w:line="360" w:lineRule="auto"/>
+        <w:jc w:val="both"/>
+      </w:pPr>
+      <w:r>
+        <w:lastRenderedPageBreak/>
+        <w:t xml:space="preserve">Даниел Митев, </w:t>
+      </w:r>
+      <w:r>
+        <w:t>Методи за проектиране и използване на потребителски интерфейс (Usability Heurist</w:t>
+      </w:r>
+      <w:r>
+        <w:t xml:space="preserve">ics for User Interface Design). </w:t>
+      </w:r>
+      <w:r>
+        <w:t>Схематичен д</w:t>
+      </w:r>
+      <w:r>
+        <w:t>изайн</w:t>
+      </w:r>
+    </w:p>
+    <w:p>
+      <w:pPr>
+        <w:pStyle w:val="ListParagraph"/>
+        <w:numPr>
+          <w:ilvl w:val="0"/>
+          <w:numId w:val="14"/>
+        </w:numPr>
+        <w:spacing w:line="360" w:lineRule="auto"/>
+        <w:jc w:val="both"/>
+      </w:pPr>
+      <w:r>
+        <w:t>знания от предишни курсове</w:t>
+      </w:r>
+      <w:r>
+        <w:rPr>
+          <w:lang w:val="ru-RU"/>
+        </w:rPr>
+        <w:t xml:space="preserve"> (</w:t>
+      </w:r>
+      <w:r>
+        <w:t>ООП, СУБД</w:t>
+      </w:r>
+      <w:r>
+        <w:rPr>
+          <w:lang w:val="en-US"/>
+        </w:rPr>
+        <w:t xml:space="preserve">, </w:t>
+      </w:r>
+      <w:r>
+        <w:t>СА</w:t>
+      </w:r>
+      <w:r>
+        <w:rPr>
+          <w:lang w:val="ru-RU"/>
+        </w:rPr>
+        <w:t>)</w:t>
+      </w:r>
+    </w:p>
+    <w:p>
+      <w:pPr>
+        <w:pStyle w:val="ListParagraph"/>
+        <w:numPr>
+          <w:ilvl w:val="0"/>
+          <w:numId w:val="14"/>
+        </w:numPr>
+        <w:spacing w:line="360" w:lineRule="auto"/>
+        <w:jc w:val="both"/>
+      </w:pPr>
+      <w:r>
+        <w:t xml:space="preserve">за информацията под чертите са използвани препратки от </w:t>
+      </w:r>
+      <w:r>
+        <w:rPr>
+          <w:lang w:val="en-US"/>
+        </w:rPr>
+        <w:t>Wikipedia</w:t>
+      </w:r>
     </w:p>
     <w:sectPr>
       <w:pgSz w:w="11906" w:h="16838"/>
@@ -4750,6 +7820,119 @@
     </w:lvl>
   </w:abstractNum>
   <w:abstractNum w:abstractNumId="1" w15:restartNumberingAfterBreak="0">
+    <w:nsid w:val="04A72BC4"/>
+    <w:multiLevelType w:val="hybridMultilevel"/>
+    <w:tmpl w:val="66D67EB4"/>
+    <w:lvl w:ilvl="0" w:tplc="04090001">
+      <w:start w:val="1"/>
+      <w:numFmt w:val="bullet"/>
+      <w:lvlText w:val=""/>
+      <w:lvlJc w:val="left"/>
+      <w:pPr>
+        <w:ind w:left="720" w:hanging="360"/>
+      </w:pPr>
+      <w:rPr>
+        <w:rFonts w:ascii="Symbol" w:hAnsi="Symbol" w:hint="default"/>
+      </w:rPr>
+    </w:lvl>
+    <w:lvl w:ilvl="1" w:tplc="04090003" w:tentative="1">
+      <w:start w:val="1"/>
+      <w:numFmt w:val="bullet"/>
+      <w:lvlText w:val="o"/>
+      <w:lvlJc w:val="left"/>
+      <w:pPr>
+        <w:ind w:left="1440" w:hanging="360"/>
+      </w:pPr>
+      <w:rPr>
+        <w:rFonts w:ascii="Courier New" w:hAnsi="Courier New" w:cs="Courier New" w:hint="default"/>
+      </w:rPr>
+    </w:lvl>
+    <w:lvl w:ilvl="2" w:tplc="04090005" w:tentative="1">
+      <w:start w:val="1"/>
+      <w:numFmt w:val="bullet"/>
+      <w:lvlText w:val=""/>
+      <w:lvlJc w:val="left"/>
+      <w:pPr>
+        <w:ind w:left="2160" w:hanging="360"/>
+      </w:pPr>
+      <w:rPr>
+        <w:rFonts w:ascii="Wingdings" w:hAnsi="Wingdings" w:hint="default"/>
+      </w:rPr>
+    </w:lvl>
+    <w:lvl w:ilvl="3" w:tplc="04090001" w:tentative="1">
+      <w:start w:val="1"/>
+      <w:numFmt w:val="bullet"/>
+      <w:lvlText w:val=""/>
+      <w:lvlJc w:val="left"/>
+      <w:pPr>
+        <w:ind w:left="2880" w:hanging="360"/>
+      </w:pPr>
+      <w:rPr>
+        <w:rFonts w:ascii="Symbol" w:hAnsi="Symbol" w:hint="default"/>
+      </w:rPr>
+    </w:lvl>
+    <w:lvl w:ilvl="4" w:tplc="04090003" w:tentative="1">
+      <w:start w:val="1"/>
+      <w:numFmt w:val="bullet"/>
+      <w:lvlText w:val="o"/>
+      <w:lvlJc w:val="left"/>
+      <w:pPr>
+        <w:ind w:left="3600" w:hanging="360"/>
+      </w:pPr>
+      <w:rPr>
+        <w:rFonts w:ascii="Courier New" w:hAnsi="Courier New" w:cs="Courier New" w:hint="default"/>
+      </w:rPr>
+    </w:lvl>
+    <w:lvl w:ilvl="5" w:tplc="04090005" w:tentative="1">
+      <w:start w:val="1"/>
+      <w:numFmt w:val="bullet"/>
+      <w:lvlText w:val=""/>
+      <w:lvlJc w:val="left"/>
+      <w:pPr>
+        <w:ind w:left="4320" w:hanging="360"/>
+      </w:pPr>
+      <w:rPr>
+        <w:rFonts w:ascii="Wingdings" w:hAnsi="Wingdings" w:hint="default"/>
+      </w:rPr>
+    </w:lvl>
+    <w:lvl w:ilvl="6" w:tplc="04090001" w:tentative="1">
+      <w:start w:val="1"/>
+      <w:numFmt w:val="bullet"/>
+      <w:lvlText w:val=""/>
+      <w:lvlJc w:val="left"/>
+      <w:pPr>
+        <w:ind w:left="5040" w:hanging="360"/>
+      </w:pPr>
+      <w:rPr>
+        <w:rFonts w:ascii="Symbol" w:hAnsi="Symbol" w:hint="default"/>
+      </w:rPr>
+    </w:lvl>
+    <w:lvl w:ilvl="7" w:tplc="04090003" w:tentative="1">
+      <w:start w:val="1"/>
+      <w:numFmt w:val="bullet"/>
+      <w:lvlText w:val="o"/>
+      <w:lvlJc w:val="left"/>
+      <w:pPr>
+        <w:ind w:left="5760" w:hanging="360"/>
+      </w:pPr>
+      <w:rPr>
+        <w:rFonts w:ascii="Courier New" w:hAnsi="Courier New" w:cs="Courier New" w:hint="default"/>
+      </w:rPr>
+    </w:lvl>
+    <w:lvl w:ilvl="8" w:tplc="04090005" w:tentative="1">
+      <w:start w:val="1"/>
+      <w:numFmt w:val="bullet"/>
+      <w:lvlText w:val=""/>
+      <w:lvlJc w:val="left"/>
+      <w:pPr>
+        <w:ind w:left="6480" w:hanging="360"/>
+      </w:pPr>
+      <w:rPr>
+        <w:rFonts w:ascii="Wingdings" w:hAnsi="Wingdings" w:hint="default"/>
+      </w:rPr>
+    </w:lvl>
+  </w:abstractNum>
+  <w:abstractNum w:abstractNumId="2" w15:restartNumberingAfterBreak="0">
     <w:nsid w:val="079D3E0A"/>
     <w:multiLevelType w:val="hybridMultilevel"/>
     <w:tmpl w:val="358EF558"/>
@@ -4861,7 +8044,7 @@
       </w:rPr>
     </w:lvl>
   </w:abstractNum>
-  <w:abstractNum w:abstractNumId="2" w15:restartNumberingAfterBreak="0">
+  <w:abstractNum w:abstractNumId="3" w15:restartNumberingAfterBreak="0">
     <w:nsid w:val="0E336CDF"/>
     <w:multiLevelType w:val="hybridMultilevel"/>
     <w:tmpl w:val="2F8A205E"/>
@@ -4950,7 +8133,7 @@
       </w:pPr>
     </w:lvl>
   </w:abstractNum>
-  <w:abstractNum w:abstractNumId="3" w15:restartNumberingAfterBreak="0">
+  <w:abstractNum w:abstractNumId="4" w15:restartNumberingAfterBreak="0">
     <w:nsid w:val="0FFF622A"/>
     <w:multiLevelType w:val="hybridMultilevel"/>
     <w:tmpl w:val="87AC77E6"/>
@@ -5063,7 +8246,7 @@
       </w:rPr>
     </w:lvl>
   </w:abstractNum>
-  <w:abstractNum w:abstractNumId="4" w15:restartNumberingAfterBreak="0">
+  <w:abstractNum w:abstractNumId="5" w15:restartNumberingAfterBreak="0">
     <w:nsid w:val="1DD77A05"/>
     <w:multiLevelType w:val="hybridMultilevel"/>
     <w:tmpl w:val="DFC42744"/>
@@ -5176,10 +8359,10 @@
       </w:rPr>
     </w:lvl>
   </w:abstractNum>
-  <w:abstractNum w:abstractNumId="5" w15:restartNumberingAfterBreak="0">
+  <w:abstractNum w:abstractNumId="6" w15:restartNumberingAfterBreak="0">
     <w:nsid w:val="20E057A2"/>
     <w:multiLevelType w:val="hybridMultilevel"/>
-    <w:tmpl w:val="6792E306"/>
+    <w:tmpl w:val="4580AAA4"/>
     <w:lvl w:ilvl="0" w:tplc="04020001">
       <w:start w:val="1"/>
       <w:numFmt w:val="bullet"/>
@@ -5289,7 +8472,120 @@
       </w:rPr>
     </w:lvl>
   </w:abstractNum>
-  <w:abstractNum w:abstractNumId="6" w15:restartNumberingAfterBreak="0">
+  <w:abstractNum w:abstractNumId="7" w15:restartNumberingAfterBreak="0">
+    <w:nsid w:val="282A0A39"/>
+    <w:multiLevelType w:val="hybridMultilevel"/>
+    <w:tmpl w:val="65A24EE2"/>
+    <w:lvl w:ilvl="0" w:tplc="04020001">
+      <w:start w:val="1"/>
+      <w:numFmt w:val="bullet"/>
+      <w:lvlText w:val=""/>
+      <w:lvlJc w:val="left"/>
+      <w:pPr>
+        <w:ind w:left="1080" w:hanging="360"/>
+      </w:pPr>
+      <w:rPr>
+        <w:rFonts w:ascii="Symbol" w:hAnsi="Symbol" w:hint="default"/>
+      </w:rPr>
+    </w:lvl>
+    <w:lvl w:ilvl="1" w:tplc="04020003" w:tentative="1">
+      <w:start w:val="1"/>
+      <w:numFmt w:val="bullet"/>
+      <w:lvlText w:val="o"/>
+      <w:lvlJc w:val="left"/>
+      <w:pPr>
+        <w:ind w:left="1800" w:hanging="360"/>
+      </w:pPr>
+      <w:rPr>
+        <w:rFonts w:ascii="Courier New" w:hAnsi="Courier New" w:cs="Courier New" w:hint="default"/>
+      </w:rPr>
+    </w:lvl>
+    <w:lvl w:ilvl="2" w:tplc="04020005" w:tentative="1">
+      <w:start w:val="1"/>
+      <w:numFmt w:val="bullet"/>
+      <w:lvlText w:val=""/>
+      <w:lvlJc w:val="left"/>
+      <w:pPr>
+        <w:ind w:left="2520" w:hanging="360"/>
+      </w:pPr>
+      <w:rPr>
+        <w:rFonts w:ascii="Wingdings" w:hAnsi="Wingdings" w:hint="default"/>
+      </w:rPr>
+    </w:lvl>
+    <w:lvl w:ilvl="3" w:tplc="04020001" w:tentative="1">
+      <w:start w:val="1"/>
+      <w:numFmt w:val="bullet"/>
+      <w:lvlText w:val=""/>
+      <w:lvlJc w:val="left"/>
+      <w:pPr>
+        <w:ind w:left="3240" w:hanging="360"/>
+      </w:pPr>
+      <w:rPr>
+        <w:rFonts w:ascii="Symbol" w:hAnsi="Symbol" w:hint="default"/>
+      </w:rPr>
+    </w:lvl>
+    <w:lvl w:ilvl="4" w:tplc="04020003" w:tentative="1">
+      <w:start w:val="1"/>
+      <w:numFmt w:val="bullet"/>
+      <w:lvlText w:val="o"/>
+      <w:lvlJc w:val="left"/>
+      <w:pPr>
+        <w:ind w:left="3960" w:hanging="360"/>
+      </w:pPr>
+      <w:rPr>
+        <w:rFonts w:ascii="Courier New" w:hAnsi="Courier New" w:cs="Courier New" w:hint="default"/>
+      </w:rPr>
+    </w:lvl>
+    <w:lvl w:ilvl="5" w:tplc="04020005" w:tentative="1">
+      <w:start w:val="1"/>
+      <w:numFmt w:val="bullet"/>
+      <w:lvlText w:val=""/>
+      <w:lvlJc w:val="left"/>
+      <w:pPr>
+        <w:ind w:left="4680" w:hanging="360"/>
+      </w:pPr>
+      <w:rPr>
+        <w:rFonts w:ascii="Wingdings" w:hAnsi="Wingdings" w:hint="default"/>
+      </w:rPr>
+    </w:lvl>
+    <w:lvl w:ilvl="6" w:tplc="04020001" w:tentative="1">
+      <w:start w:val="1"/>
+      <w:numFmt w:val="bullet"/>
+      <w:lvlText w:val=""/>
+      <w:lvlJc w:val="left"/>
+      <w:pPr>
+        <w:ind w:left="5400" w:hanging="360"/>
+      </w:pPr>
+      <w:rPr>
+        <w:rFonts w:ascii="Symbol" w:hAnsi="Symbol" w:hint="default"/>
+      </w:rPr>
+    </w:lvl>
+    <w:lvl w:ilvl="7" w:tplc="04020003" w:tentative="1">
+      <w:start w:val="1"/>
+      <w:numFmt w:val="bullet"/>
+      <w:lvlText w:val="o"/>
+      <w:lvlJc w:val="left"/>
+      <w:pPr>
+        <w:ind w:left="6120" w:hanging="360"/>
+      </w:pPr>
+      <w:rPr>
+        <w:rFonts w:ascii="Courier New" w:hAnsi="Courier New" w:cs="Courier New" w:hint="default"/>
+      </w:rPr>
+    </w:lvl>
+    <w:lvl w:ilvl="8" w:tplc="04020005" w:tentative="1">
+      <w:start w:val="1"/>
+      <w:numFmt w:val="bullet"/>
+      <w:lvlText w:val=""/>
+      <w:lvlJc w:val="left"/>
+      <w:pPr>
+        <w:ind w:left="6840" w:hanging="360"/>
+      </w:pPr>
+      <w:rPr>
+        <w:rFonts w:ascii="Wingdings" w:hAnsi="Wingdings" w:hint="default"/>
+      </w:rPr>
+    </w:lvl>
+  </w:abstractNum>
+  <w:abstractNum w:abstractNumId="8" w15:restartNumberingAfterBreak="0">
     <w:nsid w:val="28EE70BD"/>
     <w:multiLevelType w:val="hybridMultilevel"/>
     <w:tmpl w:val="269A2FA4"/>
@@ -5378,7 +8674,7 @@
       </w:pPr>
     </w:lvl>
   </w:abstractNum>
-  <w:abstractNum w:abstractNumId="7" w15:restartNumberingAfterBreak="0">
+  <w:abstractNum w:abstractNumId="9" w15:restartNumberingAfterBreak="0">
     <w:nsid w:val="34136FF5"/>
     <w:multiLevelType w:val="hybridMultilevel"/>
     <w:tmpl w:val="D4A67AB0"/>
@@ -5491,7 +8787,120 @@
       </w:rPr>
     </w:lvl>
   </w:abstractNum>
-  <w:abstractNum w:abstractNumId="8" w15:restartNumberingAfterBreak="0">
+  <w:abstractNum w:abstractNumId="10" w15:restartNumberingAfterBreak="0">
+    <w:nsid w:val="369F2FF1"/>
+    <w:multiLevelType w:val="hybridMultilevel"/>
+    <w:tmpl w:val="FE384D58"/>
+    <w:lvl w:ilvl="0" w:tplc="04020001">
+      <w:start w:val="1"/>
+      <w:numFmt w:val="bullet"/>
+      <w:lvlText w:val=""/>
+      <w:lvlJc w:val="left"/>
+      <w:pPr>
+        <w:ind w:left="1080" w:hanging="360"/>
+      </w:pPr>
+      <w:rPr>
+        <w:rFonts w:ascii="Symbol" w:hAnsi="Symbol" w:hint="default"/>
+      </w:rPr>
+    </w:lvl>
+    <w:lvl w:ilvl="1" w:tplc="04020003" w:tentative="1">
+      <w:start w:val="1"/>
+      <w:numFmt w:val="bullet"/>
+      <w:lvlText w:val="o"/>
+      <w:lvlJc w:val="left"/>
+      <w:pPr>
+        <w:ind w:left="1800" w:hanging="360"/>
+      </w:pPr>
+      <w:rPr>
+        <w:rFonts w:ascii="Courier New" w:hAnsi="Courier New" w:cs="Courier New" w:hint="default"/>
+      </w:rPr>
+    </w:lvl>
+    <w:lvl w:ilvl="2" w:tplc="04020005" w:tentative="1">
+      <w:start w:val="1"/>
+      <w:numFmt w:val="bullet"/>
+      <w:lvlText w:val=""/>
+      <w:lvlJc w:val="left"/>
+      <w:pPr>
+        <w:ind w:left="2520" w:hanging="360"/>
+      </w:pPr>
+      <w:rPr>
+        <w:rFonts w:ascii="Wingdings" w:hAnsi="Wingdings" w:hint="default"/>
+      </w:rPr>
+    </w:lvl>
+    <w:lvl w:ilvl="3" w:tplc="04020001" w:tentative="1">
+      <w:start w:val="1"/>
+      <w:numFmt w:val="bullet"/>
+      <w:lvlText w:val=""/>
+      <w:lvlJc w:val="left"/>
+      <w:pPr>
+        <w:ind w:left="3240" w:hanging="360"/>
+      </w:pPr>
+      <w:rPr>
+        <w:rFonts w:ascii="Symbol" w:hAnsi="Symbol" w:hint="default"/>
+      </w:rPr>
+    </w:lvl>
+    <w:lvl w:ilvl="4" w:tplc="04020003" w:tentative="1">
+      <w:start w:val="1"/>
+      <w:numFmt w:val="bullet"/>
+      <w:lvlText w:val="o"/>
+      <w:lvlJc w:val="left"/>
+      <w:pPr>
+        <w:ind w:left="3960" w:hanging="360"/>
+      </w:pPr>
+      <w:rPr>
+        <w:rFonts w:ascii="Courier New" w:hAnsi="Courier New" w:cs="Courier New" w:hint="default"/>
+      </w:rPr>
+    </w:lvl>
+    <w:lvl w:ilvl="5" w:tplc="04020005" w:tentative="1">
+      <w:start w:val="1"/>
+      <w:numFmt w:val="bullet"/>
+      <w:lvlText w:val=""/>
+      <w:lvlJc w:val="left"/>
+      <w:pPr>
+        <w:ind w:left="4680" w:hanging="360"/>
+      </w:pPr>
+      <w:rPr>
+        <w:rFonts w:ascii="Wingdings" w:hAnsi="Wingdings" w:hint="default"/>
+      </w:rPr>
+    </w:lvl>
+    <w:lvl w:ilvl="6" w:tplc="04020001" w:tentative="1">
+      <w:start w:val="1"/>
+      <w:numFmt w:val="bullet"/>
+      <w:lvlText w:val=""/>
+      <w:lvlJc w:val="left"/>
+      <w:pPr>
+        <w:ind w:left="5400" w:hanging="360"/>
+      </w:pPr>
+      <w:rPr>
+        <w:rFonts w:ascii="Symbol" w:hAnsi="Symbol" w:hint="default"/>
+      </w:rPr>
+    </w:lvl>
+    <w:lvl w:ilvl="7" w:tplc="04020003" w:tentative="1">
+      <w:start w:val="1"/>
+      <w:numFmt w:val="bullet"/>
+      <w:lvlText w:val="o"/>
+      <w:lvlJc w:val="left"/>
+      <w:pPr>
+        <w:ind w:left="6120" w:hanging="360"/>
+      </w:pPr>
+      <w:rPr>
+        <w:rFonts w:ascii="Courier New" w:hAnsi="Courier New" w:cs="Courier New" w:hint="default"/>
+      </w:rPr>
+    </w:lvl>
+    <w:lvl w:ilvl="8" w:tplc="04020005" w:tentative="1">
+      <w:start w:val="1"/>
+      <w:numFmt w:val="bullet"/>
+      <w:lvlText w:val=""/>
+      <w:lvlJc w:val="left"/>
+      <w:pPr>
+        <w:ind w:left="6840" w:hanging="360"/>
+      </w:pPr>
+      <w:rPr>
+        <w:rFonts w:ascii="Wingdings" w:hAnsi="Wingdings" w:hint="default"/>
+      </w:rPr>
+    </w:lvl>
+  </w:abstractNum>
+  <w:abstractNum w:abstractNumId="11" w15:restartNumberingAfterBreak="0">
     <w:nsid w:val="435252BA"/>
     <w:multiLevelType w:val="hybridMultilevel"/>
     <w:tmpl w:val="69EA9A5A"/>
@@ -5604,7 +9013,233 @@
       </w:rPr>
     </w:lvl>
   </w:abstractNum>
-  <w:abstractNum w:abstractNumId="9" w15:restartNumberingAfterBreak="0">
+  <w:abstractNum w:abstractNumId="12" w15:restartNumberingAfterBreak="0">
+    <w:nsid w:val="54975F10"/>
+    <w:multiLevelType w:val="hybridMultilevel"/>
+    <w:tmpl w:val="456A7B0A"/>
+    <w:lvl w:ilvl="0" w:tplc="0402000B">
+      <w:start w:val="1"/>
+      <w:numFmt w:val="bullet"/>
+      <w:lvlText w:val=""/>
+      <w:lvlJc w:val="left"/>
+      <w:pPr>
+        <w:ind w:left="720" w:hanging="360"/>
+      </w:pPr>
+      <w:rPr>
+        <w:rFonts w:ascii="Wingdings" w:hAnsi="Wingdings" w:hint="default"/>
+      </w:rPr>
+    </w:lvl>
+    <w:lvl w:ilvl="1" w:tplc="04020003" w:tentative="1">
+      <w:start w:val="1"/>
+      <w:numFmt w:val="bullet"/>
+      <w:lvlText w:val="o"/>
+      <w:lvlJc w:val="left"/>
+      <w:pPr>
+        <w:ind w:left="1440" w:hanging="360"/>
+      </w:pPr>
+      <w:rPr>
+        <w:rFonts w:ascii="Courier New" w:hAnsi="Courier New" w:cs="Courier New" w:hint="default"/>
+      </w:rPr>
+    </w:lvl>
+    <w:lvl w:ilvl="2" w:tplc="04020005" w:tentative="1">
+      <w:start w:val="1"/>
+      <w:numFmt w:val="bullet"/>
+      <w:lvlText w:val=""/>
+      <w:lvlJc w:val="left"/>
+      <w:pPr>
+        <w:ind w:left="2160" w:hanging="360"/>
+      </w:pPr>
+      <w:rPr>
+        <w:rFonts w:ascii="Wingdings" w:hAnsi="Wingdings" w:hint="default"/>
+      </w:rPr>
+    </w:lvl>
+    <w:lvl w:ilvl="3" w:tplc="04020001" w:tentative="1">
+      <w:start w:val="1"/>
+      <w:numFmt w:val="bullet"/>
+      <w:lvlText w:val=""/>
+      <w:lvlJc w:val="left"/>
+      <w:pPr>
+        <w:ind w:left="2880" w:hanging="360"/>
+      </w:pPr>
+      <w:rPr>
+        <w:rFonts w:ascii="Symbol" w:hAnsi="Symbol" w:hint="default"/>
+      </w:rPr>
+    </w:lvl>
+    <w:lvl w:ilvl="4" w:tplc="04020003" w:tentative="1">
+      <w:start w:val="1"/>
+      <w:numFmt w:val="bullet"/>
+      <w:lvlText w:val="o"/>
+      <w:lvlJc w:val="left"/>
+      <w:pPr>
+        <w:ind w:left="3600" w:hanging="360"/>
+      </w:pPr>
+      <w:rPr>
+        <w:rFonts w:ascii="Courier New" w:hAnsi="Courier New" w:cs="Courier New" w:hint="default"/>
+      </w:rPr>
+    </w:lvl>
+    <w:lvl w:ilvl="5" w:tplc="04020005" w:tentative="1">
+      <w:start w:val="1"/>
+      <w:numFmt w:val="bullet"/>
+      <w:lvlText w:val=""/>
+      <w:lvlJc w:val="left"/>
+      <w:pPr>
+        <w:ind w:left="4320" w:hanging="360"/>
+      </w:pPr>
+      <w:rPr>
+        <w:rFonts w:ascii="Wingdings" w:hAnsi="Wingdings" w:hint="default"/>
+      </w:rPr>
+    </w:lvl>
+    <w:lvl w:ilvl="6" w:tplc="04020001" w:tentative="1">
+      <w:start w:val="1"/>
+      <w:numFmt w:val="bullet"/>
+      <w:lvlText w:val=""/>
+      <w:lvlJc w:val="left"/>
+      <w:pPr>
+        <w:ind w:left="5040" w:hanging="360"/>
+      </w:pPr>
+      <w:rPr>
+        <w:rFonts w:ascii="Symbol" w:hAnsi="Symbol" w:hint="default"/>
+      </w:rPr>
+    </w:lvl>
+    <w:lvl w:ilvl="7" w:tplc="04020003" w:tentative="1">
+      <w:start w:val="1"/>
+      <w:numFmt w:val="bullet"/>
+      <w:lvlText w:val="o"/>
+      <w:lvlJc w:val="left"/>
+      <w:pPr>
+        <w:ind w:left="5760" w:hanging="360"/>
+      </w:pPr>
+      <w:rPr>
+        <w:rFonts w:ascii="Courier New" w:hAnsi="Courier New" w:cs="Courier New" w:hint="default"/>
+      </w:rPr>
+    </w:lvl>
+    <w:lvl w:ilvl="8" w:tplc="04020005" w:tentative="1">
+      <w:start w:val="1"/>
+      <w:numFmt w:val="bullet"/>
+      <w:lvlText w:val=""/>
+      <w:lvlJc w:val="left"/>
+      <w:pPr>
+        <w:ind w:left="6480" w:hanging="360"/>
+      </w:pPr>
+      <w:rPr>
+        <w:rFonts w:ascii="Wingdings" w:hAnsi="Wingdings" w:hint="default"/>
+      </w:rPr>
+    </w:lvl>
+  </w:abstractNum>
+  <w:abstractNum w:abstractNumId="13" w15:restartNumberingAfterBreak="0">
+    <w:nsid w:val="55182F82"/>
+    <w:multiLevelType w:val="hybridMultilevel"/>
+    <w:tmpl w:val="A2623CAE"/>
+    <w:lvl w:ilvl="0" w:tplc="0402000B">
+      <w:start w:val="1"/>
+      <w:numFmt w:val="bullet"/>
+      <w:lvlText w:val=""/>
+      <w:lvlJc w:val="left"/>
+      <w:pPr>
+        <w:ind w:left="720" w:hanging="360"/>
+      </w:pPr>
+      <w:rPr>
+        <w:rFonts w:ascii="Wingdings" w:hAnsi="Wingdings" w:hint="default"/>
+      </w:rPr>
+    </w:lvl>
+    <w:lvl w:ilvl="1" w:tplc="04020003" w:tentative="1">
+      <w:start w:val="1"/>
+      <w:numFmt w:val="bullet"/>
+      <w:lvlText w:val="o"/>
+      <w:lvlJc w:val="left"/>
+      <w:pPr>
+        <w:ind w:left="1440" w:hanging="360"/>
+      </w:pPr>
+      <w:rPr>
+        <w:rFonts w:ascii="Courier New" w:hAnsi="Courier New" w:cs="Courier New" w:hint="default"/>
+      </w:rPr>
+    </w:lvl>
+    <w:lvl w:ilvl="2" w:tplc="04020005" w:tentative="1">
+      <w:start w:val="1"/>
+      <w:numFmt w:val="bullet"/>
+      <w:lvlText w:val=""/>
+      <w:lvlJc w:val="left"/>
+      <w:pPr>
+        <w:ind w:left="2160" w:hanging="360"/>
+      </w:pPr>
+      <w:rPr>
+        <w:rFonts w:ascii="Wingdings" w:hAnsi="Wingdings" w:hint="default"/>
+      </w:rPr>
+    </w:lvl>
+    <w:lvl w:ilvl="3" w:tplc="04020001" w:tentative="1">
+      <w:start w:val="1"/>
+      <w:numFmt w:val="bullet"/>
+      <w:lvlText w:val=""/>
+      <w:lvlJc w:val="left"/>
+      <w:pPr>
+        <w:ind w:left="2880" w:hanging="360"/>
+      </w:pPr>
+      <w:rPr>
+        <w:rFonts w:ascii="Symbol" w:hAnsi="Symbol" w:hint="default"/>
+      </w:rPr>
+    </w:lvl>
+    <w:lvl w:ilvl="4" w:tplc="04020003" w:tentative="1">
+      <w:start w:val="1"/>
+      <w:numFmt w:val="bullet"/>
+      <w:lvlText w:val="o"/>
+      <w:lvlJc w:val="left"/>
+      <w:pPr>
+        <w:ind w:left="3600" w:hanging="360"/>
+      </w:pPr>
+      <w:rPr>
+        <w:rFonts w:ascii="Courier New" w:hAnsi="Courier New" w:cs="Courier New" w:hint="default"/>
+      </w:rPr>
+    </w:lvl>
+    <w:lvl w:ilvl="5" w:tplc="04020005" w:tentative="1">
+      <w:start w:val="1"/>
+      <w:numFmt w:val="bullet"/>
+      <w:lvlText w:val=""/>
+      <w:lvlJc w:val="left"/>
+      <w:pPr>
+        <w:ind w:left="4320" w:hanging="360"/>
+      </w:pPr>
+      <w:rPr>
+        <w:rFonts w:ascii="Wingdings" w:hAnsi="Wingdings" w:hint="default"/>
+      </w:rPr>
+    </w:lvl>
+    <w:lvl w:ilvl="6" w:tplc="04020001" w:tentative="1">
+      <w:start w:val="1"/>
+      <w:numFmt w:val="bullet"/>
+      <w:lvlText w:val=""/>
+      <w:lvlJc w:val="left"/>
+      <w:pPr>
+        <w:ind w:left="5040" w:hanging="360"/>
+      </w:pPr>
+      <w:rPr>
+        <w:rFonts w:ascii="Symbol" w:hAnsi="Symbol" w:hint="default"/>
+      </w:rPr>
+    </w:lvl>
+    <w:lvl w:ilvl="7" w:tplc="04020003" w:tentative="1">
+      <w:start w:val="1"/>
+      <w:numFmt w:val="bullet"/>
+      <w:lvlText w:val="o"/>
+      <w:lvlJc w:val="left"/>
+      <w:pPr>
+        <w:ind w:left="5760" w:hanging="360"/>
+      </w:pPr>
+      <w:rPr>
+        <w:rFonts w:ascii="Courier New" w:hAnsi="Courier New" w:cs="Courier New" w:hint="default"/>
+      </w:rPr>
+    </w:lvl>
+    <w:lvl w:ilvl="8" w:tplc="04020005" w:tentative="1">
+      <w:start w:val="1"/>
+      <w:numFmt w:val="bullet"/>
+      <w:lvlText w:val=""/>
+      <w:lvlJc w:val="left"/>
+      <w:pPr>
+        <w:ind w:left="6480" w:hanging="360"/>
+      </w:pPr>
+      <w:rPr>
+        <w:rFonts w:ascii="Wingdings" w:hAnsi="Wingdings" w:hint="default"/>
+      </w:rPr>
+    </w:lvl>
+  </w:abstractNum>
+  <w:abstractNum w:abstractNumId="14" w15:restartNumberingAfterBreak="0">
     <w:nsid w:val="5D205771"/>
     <w:multiLevelType w:val="hybridMultilevel"/>
     <w:tmpl w:val="57FE05A2"/>
@@ -5693,7 +9328,7 @@
       </w:pPr>
     </w:lvl>
   </w:abstractNum>
-  <w:abstractNum w:abstractNumId="10" w15:restartNumberingAfterBreak="0">
+  <w:abstractNum w:abstractNumId="15" w15:restartNumberingAfterBreak="0">
     <w:nsid w:val="63410E95"/>
     <w:multiLevelType w:val="hybridMultilevel"/>
     <w:tmpl w:val="596CF228"/>
@@ -5806,7 +9441,7 @@
       </w:rPr>
     </w:lvl>
   </w:abstractNum>
-  <w:abstractNum w:abstractNumId="11" w15:restartNumberingAfterBreak="0">
+  <w:abstractNum w:abstractNumId="16" w15:restartNumberingAfterBreak="0">
     <w:nsid w:val="7D0451B0"/>
     <w:multiLevelType w:val="hybridMultilevel"/>
     <w:tmpl w:val="369C8926"/>
@@ -5896,39 +9531,54 @@
     </w:lvl>
   </w:abstractNum>
   <w:num w:numId="1">
-    <w:abstractNumId w:val="9"/>
+    <w:abstractNumId w:val="14"/>
   </w:num>
   <w:num w:numId="2">
-    <w:abstractNumId w:val="1"/>
+    <w:abstractNumId w:val="2"/>
   </w:num>
   <w:num w:numId="3">
-    <w:abstractNumId w:val="6"/>
+    <w:abstractNumId w:val="8"/>
   </w:num>
   <w:num w:numId="4">
-    <w:abstractNumId w:val="11"/>
+    <w:abstractNumId w:val="16"/>
   </w:num>
   <w:num w:numId="5">
+    <w:abstractNumId w:val="4"/>
+  </w:num>
+  <w:num w:numId="6">
+    <w:abstractNumId w:val="15"/>
+  </w:num>
+  <w:num w:numId="7">
     <w:abstractNumId w:val="3"/>
   </w:num>
-  <w:num w:numId="6">
-    <w:abstractNumId w:val="10"/>
-  </w:num>
-  <w:num w:numId="7">
-    <w:abstractNumId w:val="2"/>
-  </w:num>
   <w:num w:numId="8">
-    <w:abstractNumId w:val="4"/>
+    <w:abstractNumId w:val="5"/>
   </w:num>
   <w:num w:numId="9">
     <w:abstractNumId w:val="0"/>
   </w:num>
   <w:num w:numId="10">
-    <w:abstractNumId w:val="5"/>
+    <w:abstractNumId w:val="6"/>
   </w:num>
   <w:num w:numId="11">
-    <w:abstractNumId w:val="8"/>
+    <w:abstractNumId w:val="11"/>
   </w:num>
   <w:num w:numId="12">
+    <w:abstractNumId w:val="9"/>
+  </w:num>
+  <w:num w:numId="13">
+    <w:abstractNumId w:val="10"/>
+  </w:num>
+  <w:num w:numId="14">
+    <w:abstractNumId w:val="1"/>
+  </w:num>
+  <w:num w:numId="15">
+    <w:abstractNumId w:val="12"/>
+  </w:num>
+  <w:num w:numId="16">
+    <w:abstractNumId w:val="13"/>
+  </w:num>
+  <w:num w:numId="17">
     <w:abstractNumId w:val="7"/>
   </w:num>
 </w:numbering>
@@ -6332,6 +9982,7 @@
   <w:style w:type="paragraph" w:default="1" w:styleId="Normal">
     <w:name w:val="Normal"/>
     <w:qFormat/>
+    <w:rsid w:val="005F0047"/>
   </w:style>
   <w:style w:type="character" w:default="1" w:styleId="DefaultParagraphFont">
     <w:name w:val="Default Paragraph Font"/>
@@ -6757,6 +10408,21 @@
 </file>
 
 <file path=customXml/item1.xml><?xml version="1.0" encoding="utf-8"?>
+<p:properties xmlns:p="http://schemas.microsoft.com/office/2006/metadata/properties" xmlns:xsi="http://www.w3.org/2001/XMLSchema-instance" xmlns:pc="http://schemas.microsoft.com/office/infopath/2007/PartnerControls">
+  <documentManagement/>
+</p:properties>
+</file>
+
+<file path=customXml/item2.xml><?xml version="1.0" encoding="utf-8"?>
+<?mso-contentType ?>
+<FormTemplates xmlns="http://schemas.microsoft.com/sharepoint/v3/contenttype/forms">
+  <Display>DocumentLibraryForm</Display>
+  <Edit>DocumentLibraryForm</Edit>
+  <New>DocumentLibraryForm</New>
+</FormTemplates>
+</file>
+
+<file path=customXml/item3.xml><?xml version="1.0" encoding="utf-8"?>
 <ct:contentTypeSchema xmlns:ct="http://schemas.microsoft.com/office/2006/metadata/contentType" xmlns:ma="http://schemas.microsoft.com/office/2006/metadata/properties/metaAttributes" ct:_="" ma:_="" ma:contentTypeName="Документ" ma:contentTypeID="0x0101009575EA855DF3704F9B7E16057DC46D74" ma:contentTypeVersion="2" ma:contentTypeDescription="Създаване на нов документ" ma:contentTypeScope="" ma:versionID="1b71b3ddc3295773761dff3d95f7e6db">
   <xsd:schema xmlns:xsd="http://www.w3.org/2001/XMLSchema" xmlns:xs="http://www.w3.org/2001/XMLSchema" xmlns:p="http://schemas.microsoft.com/office/2006/metadata/properties" xmlns:ns3="ce2a0e49-53d6-421d-af79-0e7aef0ed5a0" targetNamespace="http://schemas.microsoft.com/office/2006/metadata/properties" ma:root="true" ma:fieldsID="92a0e1a3483932910875e1c6282216f3" ns3:_="">
     <xsd:import namespace="ce2a0e49-53d6-421d-af79-0e7aef0ed5a0"/>
@@ -6888,26 +10554,28 @@
 </ct:contentTypeSchema>
 </file>
 
-<file path=customXml/item2.xml><?xml version="1.0" encoding="utf-8"?>
-<?mso-contentType ?>
-<FormTemplates xmlns="http://schemas.microsoft.com/sharepoint/v3/contenttype/forms">
-  <Display>DocumentLibraryForm</Display>
-  <Edit>DocumentLibraryForm</Edit>
-  <New>DocumentLibraryForm</New>
-</FormTemplates>
-</file>
-
-<file path=customXml/item3.xml><?xml version="1.0" encoding="utf-8"?>
-<p:properties xmlns:p="http://schemas.microsoft.com/office/2006/metadata/properties" xmlns:xsi="http://www.w3.org/2001/XMLSchema-instance" xmlns:pc="http://schemas.microsoft.com/office/infopath/2007/PartnerControls">
-  <documentManagement/>
-</p:properties>
-</file>
-
 <file path=customXml/item4.xml><?xml version="1.0" encoding="utf-8"?>
 <b:Sources xmlns:b="http://schemas.openxmlformats.org/officeDocument/2006/bibliography" xmlns="http://schemas.openxmlformats.org/officeDocument/2006/bibliography" SelectedStyle="\APASixthEditionOfficeOnline.xsl" StyleName="APA" Version="6"/>
 </file>
 
 <file path=customXml/itemProps1.xml><?xml version="1.0" encoding="utf-8"?>
+<ds:datastoreItem xmlns:ds="http://schemas.openxmlformats.org/officeDocument/2006/customXml" ds:itemID="{532967F9-D31B-41CD-A58B-DAE83AA0D38D}">
+  <ds:schemaRefs>
+    <ds:schemaRef ds:uri="http://schemas.microsoft.com/office/2006/metadata/properties"/>
+    <ds:schemaRef ds:uri="http://schemas.microsoft.com/office/infopath/2007/PartnerControls"/>
+  </ds:schemaRefs>
+</ds:datastoreItem>
+</file>
+
+<file path=customXml/itemProps2.xml><?xml version="1.0" encoding="utf-8"?>
+<ds:datastoreItem xmlns:ds="http://schemas.openxmlformats.org/officeDocument/2006/customXml" ds:itemID="{CAAE0DEC-9BF3-4E41-AED2-D1A0ED7A3977}">
+  <ds:schemaRefs>
+    <ds:schemaRef ds:uri="http://schemas.microsoft.com/sharepoint/v3/contenttype/forms"/>
+  </ds:schemaRefs>
+</ds:datastoreItem>
+</file>
+
+<file path=customXml/itemProps3.xml><?xml version="1.0" encoding="utf-8"?>
 <ds:datastoreItem xmlns:ds="http://schemas.openxmlformats.org/officeDocument/2006/customXml" ds:itemID="{731CF528-1755-4872-9C15-2A05A2D58DF8}">
   <ds:schemaRefs>
     <ds:schemaRef ds:uri="http://schemas.microsoft.com/office/2006/metadata/contentType"/>
@@ -6925,23 +10593,6 @@
 </ds:datastoreItem>
 </file>
 
-<file path=customXml/itemProps2.xml><?xml version="1.0" encoding="utf-8"?>
-<ds:datastoreItem xmlns:ds="http://schemas.openxmlformats.org/officeDocument/2006/customXml" ds:itemID="{CAAE0DEC-9BF3-4E41-AED2-D1A0ED7A3977}">
-  <ds:schemaRefs>
-    <ds:schemaRef ds:uri="http://schemas.microsoft.com/sharepoint/v3/contenttype/forms"/>
-  </ds:schemaRefs>
-</ds:datastoreItem>
-</file>
-
-<file path=customXml/itemProps3.xml><?xml version="1.0" encoding="utf-8"?>
-<ds:datastoreItem xmlns:ds="http://schemas.openxmlformats.org/officeDocument/2006/customXml" ds:itemID="{532967F9-D31B-41CD-A58B-DAE83AA0D38D}">
-  <ds:schemaRefs>
-    <ds:schemaRef ds:uri="http://schemas.microsoft.com/office/2006/metadata/properties"/>
-    <ds:schemaRef ds:uri="http://schemas.microsoft.com/office/infopath/2007/PartnerControls"/>
-  </ds:schemaRefs>
-</ds:datastoreItem>
-</file>
-
 <file path=customXml/itemProps4.xml><?xml version="1.0" encoding="utf-8"?>
 <ds:datastoreItem xmlns:ds="http://schemas.openxmlformats.org/officeDocument/2006/customXml" ds:itemID="{EAAF0C74-EDF2-40BF-9552-C4325FA5A559}">
   <ds:schemaRefs>

</xml_diff>

<commit_message>
Update to Architectural Project.
</commit_message>
<xml_diff>
--- a/Architectural Project.docx
+++ b/Architectural Project.docx
@@ -62,14 +62,14 @@
                         </a:ln>
                         <a:extLst>
                           <a:ext uri="{909E8E84-426E-40dd-AFC4-6F175D3DCCD1}">
-                            <a14:hiddenFill xmlns="" xmlns:mo="http://schemas.microsoft.com/office/mac/office/2008/main" xmlns:mv="urn:schemas-microsoft-com:mac:vml" xmlns:o="urn:schemas-microsoft-com:office:office" xmlns:v="urn:schemas-microsoft-com:vml" xmlns:w10="urn:schemas-microsoft-com:office:word" xmlns:w="http://schemas.openxmlformats.org/wordprocessingml/2006/main" xmlns:a14="http://schemas.microsoft.com/office/drawing/2010/main" xmlns:lc="http://schemas.openxmlformats.org/drawingml/2006/lockedCanvas">
+                            <a14:hiddenFill xmlns:lc="http://schemas.openxmlformats.org/drawingml/2006/lockedCanvas" xmlns:a14="http://schemas.microsoft.com/office/drawing/2010/main" xmlns:w="http://schemas.openxmlformats.org/wordprocessingml/2006/main" xmlns:w10="urn:schemas-microsoft-com:office:word" xmlns:v="urn:schemas-microsoft-com:vml" xmlns:o="urn:schemas-microsoft-com:office:office" xmlns:mv="urn:schemas-microsoft-com:mac:vml" xmlns:mo="http://schemas.microsoft.com/office/mac/office/2008/main" xmlns="">
                               <a:solidFill>
                                 <a:srgbClr val="FFFFFF"/>
                               </a:solidFill>
                             </a14:hiddenFill>
                           </a:ext>
                           <a:ext uri="{91240B29-F687-4f45-9708-019B960494DF}">
-                            <a14:hiddenLine xmlns="" xmlns:mo="http://schemas.microsoft.com/office/mac/office/2008/main" xmlns:mv="urn:schemas-microsoft-com:mac:vml" xmlns:o="urn:schemas-microsoft-com:office:office" xmlns:v="urn:schemas-microsoft-com:vml" xmlns:w10="urn:schemas-microsoft-com:office:word" xmlns:w="http://schemas.openxmlformats.org/wordprocessingml/2006/main" xmlns:a14="http://schemas.microsoft.com/office/drawing/2010/main" xmlns:lc="http://schemas.openxmlformats.org/drawingml/2006/lockedCanvas" w="9525">
+                            <a14:hiddenLine xmlns:lc="http://schemas.openxmlformats.org/drawingml/2006/lockedCanvas" xmlns:a14="http://schemas.microsoft.com/office/drawing/2010/main" xmlns:w="http://schemas.openxmlformats.org/wordprocessingml/2006/main" xmlns:w10="urn:schemas-microsoft-com:office:word" xmlns:v="urn:schemas-microsoft-com:vml" xmlns:o="urn:schemas-microsoft-com:office:office" xmlns:mv="urn:schemas-microsoft-com:mac:vml" xmlns:mo="http://schemas.microsoft.com/office/mac/office/2008/main" xmlns="" w="9525">
                               <a:solidFill>
                                 <a:srgbClr val="000000"/>
                               </a:solidFill>
@@ -1079,7 +1079,7 @@
           <w:sz w:val="28"/>
           <w:szCs w:val="28"/>
         </w:rPr>
-        <w:t>Станислав Стоянов и Димитър Пашов</w:t>
+        <w:t>Димитър Пашов</w:t>
       </w:r>
       <w:r>
         <w:rPr>
@@ -1786,99 +1786,7 @@
         </w:rPr>
       </w:pPr>
       <w:r>
-        <w:t>Модератор</w:t>
-      </w:r>
-    </w:p>
-    <w:p>
-      <w:pPr>
-        <w:pStyle w:val="Default"/>
-        <w:numPr>
-          <w:ilvl w:val="0"/>
-          <w:numId w:val="10"/>
-        </w:numPr>
-        <w:spacing w:line="360" w:lineRule="auto"/>
-        <w:jc w:val="both"/>
-        <w:rPr>
-          <w:lang w:val="en-US"/>
-        </w:rPr>
-      </w:pPr>
-      <w:r>
-        <w:t>Обикновен регистрирал се потребител</w:t>
-      </w:r>
-    </w:p>
-    <w:p>
-      <w:pPr>
-        <w:pStyle w:val="Default"/>
-        <w:numPr>
-          <w:ilvl w:val="0"/>
-          <w:numId w:val="10"/>
-        </w:numPr>
-        <w:spacing w:line="360" w:lineRule="auto"/>
-        <w:jc w:val="both"/>
-        <w:rPr>
-          <w:lang w:val="en-US"/>
-        </w:rPr>
-      </w:pPr>
-      <w:r>
-        <w:t>Обикновен нерегистрирал се потребител</w:t>
-      </w:r>
-    </w:p>
-    <w:p>
-      <w:pPr>
-        <w:pStyle w:val="Default"/>
-        <w:numPr>
-          <w:ilvl w:val="0"/>
-          <w:numId w:val="10"/>
-        </w:numPr>
-        <w:spacing w:line="360" w:lineRule="auto"/>
-        <w:jc w:val="both"/>
-        <w:rPr>
-          <w:lang w:val="en-US"/>
-        </w:rPr>
-      </w:pPr>
-      <w:r>
-        <w:t>Потребител с ограничен достъп</w:t>
-      </w:r>
-    </w:p>
-    <w:p>
-      <w:pPr>
-        <w:pStyle w:val="Default"/>
-        <w:numPr>
-          <w:ilvl w:val="0"/>
-          <w:numId w:val="10"/>
-        </w:numPr>
-        <w:spacing w:line="360" w:lineRule="auto"/>
-        <w:jc w:val="both"/>
-        <w:rPr>
-          <w:lang w:val="en-US"/>
-        </w:rPr>
-      </w:pPr>
-      <w:r>
         <w:t>Потребител</w:t>
-      </w:r>
-      <w:r>
-        <w:t xml:space="preserve"> с липса на пълен достъп </w:t>
-      </w:r>
-      <w:r>
-        <w:rPr>
-          <w:lang w:val="en-US"/>
-        </w:rPr>
-        <w:t>(</w:t>
-      </w:r>
-      <w:r>
-        <w:t>невъзможност за използване на системата под какв</w:t>
-      </w:r>
-      <w:r>
-        <w:t>а</w:t>
-      </w:r>
-      <w:r>
-        <w:t>то и да е форма</w:t>
-      </w:r>
-      <w:r>
-        <w:rPr>
-          <w:lang w:val="en-US"/>
-        </w:rPr>
-        <w:t>)</w:t>
       </w:r>
     </w:p>
     <w:p>
@@ -1990,7 +1898,6 @@
           <w:sz w:val="24"/>
           <w:szCs w:val="24"/>
         </w:rPr>
-        <w:lastRenderedPageBreak/>
         <w:t>Уеб с</w:t>
       </w:r>
       <w:r>
@@ -2246,6 +2153,7 @@
         </w:rPr>
       </w:pPr>
       <w:r>
+        <w:lastRenderedPageBreak/>
         <w:t>Създаване на различни статии, групирани по категории</w:t>
       </w:r>
     </w:p>
@@ -2904,14 +2812,7 @@
         <w:rPr>
           <w:lang w:val="en-US"/>
         </w:rPr>
-        <w:t xml:space="preserve">Request, Response, HttpContext, RouteData, TempData, </w:t>
-      </w:r>
-      <w:r>
-        <w:rPr>
-          <w:lang w:val="en-US"/>
-        </w:rPr>
-        <w:lastRenderedPageBreak/>
-        <w:t xml:space="preserve">ModelState, User, ViewBag/ViewData. </w:t>
+        <w:t xml:space="preserve">Request, Response, HttpContext, RouteData, TempData, ModelState, User, ViewBag/ViewData. </w:t>
       </w:r>
       <w:r>
         <w:t xml:space="preserve">Той си комуникира със сървисите, които му предоставят готова бизнес логика и съществено важно е един контролер да няма директна комуникация с моделите в базата данни. Контролерът отговаря за това дали потребителят ще </w:t>
@@ -3009,6 +2910,7 @@
           <w:szCs w:val="24"/>
           <w:lang w:val="en-US"/>
         </w:rPr>
+        <w:lastRenderedPageBreak/>
         <w:t>Тъй като MVC разделя основните компоненти на приложението, това</w:t>
       </w:r>
       <w:r>
@@ -3782,17 +3684,7 @@
           <w:sz w:val="24"/>
           <w:szCs w:val="24"/>
         </w:rPr>
-        <w:t xml:space="preserve">В това число влиза потребителската парола, пол на </w:t>
-      </w:r>
-      <w:r>
-        <w:rPr>
-          <w:rFonts w:ascii="Times New Roman" w:eastAsia="Times New Roman" w:hAnsi="Times New Roman" w:cs="Times New Roman"/>
-          <w:noProof/>
-          <w:sz w:val="24"/>
-          <w:szCs w:val="24"/>
-        </w:rPr>
-        <w:lastRenderedPageBreak/>
-        <w:t>потребителя, евентуално предоставен мобилен номер и имейл за връзка с него.</w:t>
+        <w:t>В това число влиза потребителската парола, пол на потребителя, евентуално предоставен мобилен номер и имейл за връзка с него.</w:t>
       </w:r>
       <w:r>
         <w:rPr>
@@ -3956,6 +3848,7 @@
           <w:sz w:val="24"/>
           <w:szCs w:val="24"/>
         </w:rPr>
+        <w:lastRenderedPageBreak/>
         <w:t>Добре дефинираният потребителски ориентиран дизайн и спазването на различни методи за проектиране и използване на потребителския интерфейс като</w:t>
       </w:r>
       <w:r>
@@ -4527,7 +4420,109 @@
           <w:sz w:val="24"/>
           <w:szCs w:val="24"/>
         </w:rPr>
-        <w:t xml:space="preserve">т.е до колко добре </w:t>
+        <w:t>т.е до колко добре системата позволява оперативна съвместимост с по-стара наследена система.</w:t>
+      </w:r>
+      <w:r>
+        <w:rPr>
+          <w:rFonts w:ascii="Times New Roman" w:eastAsia="Times New Roman" w:hAnsi="Times New Roman" w:cs="Times New Roman"/>
+          <w:noProof/>
+          <w:sz w:val="24"/>
+          <w:szCs w:val="24"/>
+          <w:lang w:val="en-US"/>
+        </w:rPr>
+        <w:t xml:space="preserve"> </w:t>
+      </w:r>
+      <w:r>
+        <w:rPr>
+          <w:rFonts w:ascii="Times New Roman" w:eastAsia="Times New Roman" w:hAnsi="Times New Roman" w:cs="Times New Roman"/>
+          <w:noProof/>
+          <w:sz w:val="24"/>
+          <w:szCs w:val="24"/>
+        </w:rPr>
+        <w:t>Предвид заявения архитектурен стил, системата ще се използва главно в уеб средите и няма да зависи от конкретната операционна система на потребителя.</w:t>
+      </w:r>
+      <w:r>
+        <w:rPr>
+          <w:rFonts w:ascii="Times New Roman" w:eastAsia="Times New Roman" w:hAnsi="Times New Roman" w:cs="Times New Roman"/>
+          <w:noProof/>
+          <w:sz w:val="24"/>
+          <w:szCs w:val="24"/>
+        </w:rPr>
+        <w:t xml:space="preserve"> Този атрибут може да бъде пренебрегнат с цел намаляване на разходите</w:t>
+      </w:r>
+      <w:r>
+        <w:rPr>
+          <w:rFonts w:ascii="Times New Roman" w:eastAsia="Times New Roman" w:hAnsi="Times New Roman" w:cs="Times New Roman"/>
+          <w:noProof/>
+          <w:sz w:val="24"/>
+          <w:szCs w:val="24"/>
+        </w:rPr>
+        <w:t xml:space="preserve"> и увеличаване на предоставеното време за реализация</w:t>
+      </w:r>
+      <w:r>
+        <w:rPr>
+          <w:rFonts w:ascii="Times New Roman" w:eastAsia="Times New Roman" w:hAnsi="Times New Roman" w:cs="Times New Roman"/>
+          <w:noProof/>
+          <w:sz w:val="24"/>
+          <w:szCs w:val="24"/>
+        </w:rPr>
+        <w:t>, като в това число влиза и дизайнът на</w:t>
+      </w:r>
+      <w:r>
+        <w:rPr>
+          <w:rFonts w:ascii="Times New Roman" w:eastAsia="Times New Roman" w:hAnsi="Times New Roman" w:cs="Times New Roman"/>
+          <w:noProof/>
+          <w:sz w:val="24"/>
+          <w:szCs w:val="24"/>
+        </w:rPr>
+        <w:t xml:space="preserve"> </w:t>
+      </w:r>
+      <w:r>
+        <w:rPr>
+          <w:rFonts w:ascii="Times New Roman" w:eastAsia="Times New Roman" w:hAnsi="Times New Roman" w:cs="Times New Roman"/>
+          <w:noProof/>
+          <w:sz w:val="24"/>
+          <w:szCs w:val="24"/>
+          <w:lang w:val="en-US"/>
+        </w:rPr>
+        <w:t>CH</w:t>
+      </w:r>
+      <w:r>
+        <w:rPr>
+          <w:rFonts w:ascii="Times New Roman" w:eastAsia="Times New Roman" w:hAnsi="Times New Roman" w:cs="Times New Roman"/>
+          <w:noProof/>
+          <w:sz w:val="24"/>
+          <w:szCs w:val="24"/>
+          <w:lang w:val="ru-RU"/>
+        </w:rPr>
+        <w:t xml:space="preserve">. </w:t>
+      </w:r>
+      <w:r>
+        <w:rPr>
+          <w:rFonts w:ascii="Times New Roman" w:eastAsia="Times New Roman" w:hAnsi="Times New Roman" w:cs="Times New Roman"/>
+          <w:noProof/>
+          <w:sz w:val="24"/>
+          <w:szCs w:val="24"/>
+        </w:rPr>
+        <w:t>По-добре е да се отделят повече средства за производителност и надеждност, както и хардуерен ъпгрейд, отколкото за</w:t>
+      </w:r>
+      <w:r>
+        <w:rPr>
+          <w:rFonts w:ascii="Times New Roman" w:eastAsia="Times New Roman" w:hAnsi="Times New Roman" w:cs="Times New Roman"/>
+          <w:noProof/>
+          <w:sz w:val="24"/>
+          <w:szCs w:val="24"/>
+        </w:rPr>
+        <w:t xml:space="preserve"> уникално </w:t>
+      </w:r>
+      <w:r>
+        <w:rPr>
+          <w:rFonts w:ascii="Times New Roman" w:eastAsia="Times New Roman" w:hAnsi="Times New Roman" w:cs="Times New Roman"/>
+          <w:noProof/>
+          <w:sz w:val="24"/>
+          <w:szCs w:val="24"/>
+        </w:rPr>
+        <w:t xml:space="preserve">красиво изглеждащо приложение. Друго ограничение е и тестваемостта на системата и до колко добре тя ще бъде покрита с необходимите </w:t>
       </w:r>
       <w:r>
         <w:rPr>
@@ -4537,109 +4532,7 @@
           <w:szCs w:val="24"/>
         </w:rPr>
         <w:lastRenderedPageBreak/>
-        <w:t>системата позволява оперативна съвместимост с по-стара наследена система.</w:t>
-      </w:r>
-      <w:r>
-        <w:rPr>
-          <w:rFonts w:ascii="Times New Roman" w:eastAsia="Times New Roman" w:hAnsi="Times New Roman" w:cs="Times New Roman"/>
-          <w:noProof/>
-          <w:sz w:val="24"/>
-          <w:szCs w:val="24"/>
-          <w:lang w:val="en-US"/>
-        </w:rPr>
-        <w:t xml:space="preserve"> </w:t>
-      </w:r>
-      <w:r>
-        <w:rPr>
-          <w:rFonts w:ascii="Times New Roman" w:eastAsia="Times New Roman" w:hAnsi="Times New Roman" w:cs="Times New Roman"/>
-          <w:noProof/>
-          <w:sz w:val="24"/>
-          <w:szCs w:val="24"/>
-        </w:rPr>
-        <w:t>Предвид заявения архитектурен стил, системата ще се използва главно в уеб средите и няма да зависи от конкретната операционна система на потребителя.</w:t>
-      </w:r>
-      <w:r>
-        <w:rPr>
-          <w:rFonts w:ascii="Times New Roman" w:eastAsia="Times New Roman" w:hAnsi="Times New Roman" w:cs="Times New Roman"/>
-          <w:noProof/>
-          <w:sz w:val="24"/>
-          <w:szCs w:val="24"/>
-        </w:rPr>
-        <w:t xml:space="preserve"> Този атрибут може да бъде пренебрегнат с цел намаляване на разходите</w:t>
-      </w:r>
-      <w:r>
-        <w:rPr>
-          <w:rFonts w:ascii="Times New Roman" w:eastAsia="Times New Roman" w:hAnsi="Times New Roman" w:cs="Times New Roman"/>
-          <w:noProof/>
-          <w:sz w:val="24"/>
-          <w:szCs w:val="24"/>
-        </w:rPr>
-        <w:t xml:space="preserve"> и увеличаване на предоставеното време за реализация</w:t>
-      </w:r>
-      <w:r>
-        <w:rPr>
-          <w:rFonts w:ascii="Times New Roman" w:eastAsia="Times New Roman" w:hAnsi="Times New Roman" w:cs="Times New Roman"/>
-          <w:noProof/>
-          <w:sz w:val="24"/>
-          <w:szCs w:val="24"/>
-        </w:rPr>
-        <w:t>, като в това число влиза и дизайнът на</w:t>
-      </w:r>
-      <w:r>
-        <w:rPr>
-          <w:rFonts w:ascii="Times New Roman" w:eastAsia="Times New Roman" w:hAnsi="Times New Roman" w:cs="Times New Roman"/>
-          <w:noProof/>
-          <w:sz w:val="24"/>
-          <w:szCs w:val="24"/>
-        </w:rPr>
-        <w:t xml:space="preserve"> </w:t>
-      </w:r>
-      <w:r>
-        <w:rPr>
-          <w:rFonts w:ascii="Times New Roman" w:eastAsia="Times New Roman" w:hAnsi="Times New Roman" w:cs="Times New Roman"/>
-          <w:noProof/>
-          <w:sz w:val="24"/>
-          <w:szCs w:val="24"/>
-          <w:lang w:val="en-US"/>
-        </w:rPr>
-        <w:t>CH</w:t>
-      </w:r>
-      <w:r>
-        <w:rPr>
-          <w:rFonts w:ascii="Times New Roman" w:eastAsia="Times New Roman" w:hAnsi="Times New Roman" w:cs="Times New Roman"/>
-          <w:noProof/>
-          <w:sz w:val="24"/>
-          <w:szCs w:val="24"/>
-          <w:lang w:val="ru-RU"/>
-        </w:rPr>
-        <w:t xml:space="preserve">. </w:t>
-      </w:r>
-      <w:r>
-        <w:rPr>
-          <w:rFonts w:ascii="Times New Roman" w:eastAsia="Times New Roman" w:hAnsi="Times New Roman" w:cs="Times New Roman"/>
-          <w:noProof/>
-          <w:sz w:val="24"/>
-          <w:szCs w:val="24"/>
-        </w:rPr>
-        <w:t>По-добре е да се отделят повече средства за производителност и надеждност, както и хардуерен ъпгрейд, отколкото за</w:t>
-      </w:r>
-      <w:r>
-        <w:rPr>
-          <w:rFonts w:ascii="Times New Roman" w:eastAsia="Times New Roman" w:hAnsi="Times New Roman" w:cs="Times New Roman"/>
-          <w:noProof/>
-          <w:sz w:val="24"/>
-          <w:szCs w:val="24"/>
-        </w:rPr>
-        <w:t xml:space="preserve"> уникално </w:t>
-      </w:r>
-      <w:r>
-        <w:rPr>
-          <w:rFonts w:ascii="Times New Roman" w:eastAsia="Times New Roman" w:hAnsi="Times New Roman" w:cs="Times New Roman"/>
-          <w:noProof/>
-          <w:sz w:val="24"/>
-          <w:szCs w:val="24"/>
-        </w:rPr>
-        <w:t>красиво изглеждащо приложение. Друго ограничение е и тестваемостта на системата и до колко добре тя ще бъде покрита с необходимите стрес/</w:t>
+        <w:t>стрес/</w:t>
       </w:r>
       <w:r>
         <w:rPr>
@@ -5323,7 +5216,7 @@
         </w:rPr>
       </w:pPr>
       <w:r>
-        <w:t>Модератор</w:t>
+        <w:t>Потребител</w:t>
       </w:r>
     </w:p>
     <w:p>
@@ -5344,32 +5237,13 @@
           <w:iCs/>
           <w:lang w:val="en-US"/>
         </w:rPr>
-        <w:lastRenderedPageBreak/>
         <w:t>TODO</w:t>
-      </w:r>
-    </w:p>
-    <w:p>
-      <w:pPr>
-        <w:pStyle w:val="Default"/>
-        <w:numPr>
-          <w:ilvl w:val="0"/>
-          <w:numId w:val="10"/>
-        </w:numPr>
-        <w:spacing w:line="360" w:lineRule="auto"/>
-        <w:jc w:val="both"/>
-        <w:rPr>
-          <w:lang w:val="en-US"/>
-        </w:rPr>
-      </w:pPr>
-      <w:r>
-        <w:t>Обикновен регистрирал се потребител</w:t>
       </w:r>
     </w:p>
     <w:p>
       <w:pPr>
         <w:pStyle w:val="Default"/>
         <w:spacing w:line="360" w:lineRule="auto"/>
-        <w:ind w:left="720"/>
         <w:jc w:val="both"/>
         <w:rPr>
           <w:i/>
@@ -5377,143 +5251,6 @@
           <w:lang w:val="en-US"/>
         </w:rPr>
       </w:pPr>
-      <w:r>
-        <w:rPr>
-          <w:i/>
-          <w:iCs/>
-          <w:lang w:val="en-US"/>
-        </w:rPr>
-        <w:t>TODO</w:t>
-      </w:r>
-    </w:p>
-    <w:p>
-      <w:pPr>
-        <w:pStyle w:val="Default"/>
-        <w:numPr>
-          <w:ilvl w:val="0"/>
-          <w:numId w:val="10"/>
-        </w:numPr>
-        <w:spacing w:line="360" w:lineRule="auto"/>
-        <w:jc w:val="both"/>
-        <w:rPr>
-          <w:lang w:val="en-US"/>
-        </w:rPr>
-      </w:pPr>
-      <w:r>
-        <w:t>Обикновен нерегистрирал се потребител</w:t>
-      </w:r>
-    </w:p>
-    <w:p>
-      <w:pPr>
-        <w:pStyle w:val="Default"/>
-        <w:spacing w:line="360" w:lineRule="auto"/>
-        <w:ind w:left="720"/>
-        <w:jc w:val="both"/>
-        <w:rPr>
-          <w:i/>
-          <w:iCs/>
-          <w:lang w:val="en-US"/>
-        </w:rPr>
-      </w:pPr>
-      <w:r>
-        <w:rPr>
-          <w:i/>
-          <w:iCs/>
-          <w:lang w:val="en-US"/>
-        </w:rPr>
-        <w:t>TODO</w:t>
-      </w:r>
-    </w:p>
-    <w:p>
-      <w:pPr>
-        <w:pStyle w:val="Default"/>
-        <w:numPr>
-          <w:ilvl w:val="0"/>
-          <w:numId w:val="10"/>
-        </w:numPr>
-        <w:spacing w:line="360" w:lineRule="auto"/>
-        <w:jc w:val="both"/>
-        <w:rPr>
-          <w:lang w:val="en-US"/>
-        </w:rPr>
-      </w:pPr>
-      <w:r>
-        <w:t>Потребител с ограничен достъп</w:t>
-      </w:r>
-    </w:p>
-    <w:p>
-      <w:pPr>
-        <w:pStyle w:val="Default"/>
-        <w:spacing w:line="360" w:lineRule="auto"/>
-        <w:ind w:left="720"/>
-        <w:jc w:val="both"/>
-        <w:rPr>
-          <w:i/>
-          <w:iCs/>
-          <w:lang w:val="en-US"/>
-        </w:rPr>
-      </w:pPr>
-      <w:r>
-        <w:rPr>
-          <w:i/>
-          <w:iCs/>
-          <w:lang w:val="en-US"/>
-        </w:rPr>
-        <w:t>TODO</w:t>
-      </w:r>
-    </w:p>
-    <w:p>
-      <w:pPr>
-        <w:pStyle w:val="Default"/>
-        <w:numPr>
-          <w:ilvl w:val="0"/>
-          <w:numId w:val="10"/>
-        </w:numPr>
-        <w:spacing w:line="360" w:lineRule="auto"/>
-        <w:jc w:val="both"/>
-        <w:rPr>
-          <w:lang w:val="en-US"/>
-        </w:rPr>
-      </w:pPr>
-      <w:r>
-        <w:t xml:space="preserve">Потребител с липса на пълен достъп </w:t>
-      </w:r>
-      <w:r>
-        <w:rPr>
-          <w:lang w:val="en-US"/>
-        </w:rPr>
-        <w:t>(</w:t>
-      </w:r>
-      <w:r>
-        <w:t>невъзможност за използване на системата под каквато и да е форма</w:t>
-      </w:r>
-      <w:r>
-        <w:rPr>
-          <w:lang w:val="en-US"/>
-        </w:rPr>
-        <w:t>)</w:t>
-      </w:r>
-    </w:p>
-    <w:p>
-      <w:pPr>
-        <w:pStyle w:val="Default"/>
-        <w:spacing w:line="360" w:lineRule="auto"/>
-        <w:ind w:left="720"/>
-        <w:jc w:val="both"/>
-        <w:rPr>
-          <w:i/>
-          <w:iCs/>
-          <w:lang w:val="en-US"/>
-        </w:rPr>
-      </w:pPr>
-      <w:r>
-        <w:rPr>
-          <w:i/>
-          <w:iCs/>
-          <w:lang w:val="en-US"/>
-        </w:rPr>
-        <w:t>TODO</w:t>
-      </w:r>
     </w:p>
     <w:p>
       <w:pPr>
@@ -5566,6 +5303,7 @@
         <w:jc w:val="both"/>
       </w:pPr>
       <w:r>
+        <w:lastRenderedPageBreak/>
         <w:t>Клас диаграми</w:t>
       </w:r>
     </w:p>
@@ -5696,7 +5434,25 @@
           <w:sz w:val="24"/>
           <w:szCs w:val="24"/>
         </w:rPr>
-        <w:t xml:space="preserve">Представяме изгледа чрез две възможности на реализация на </w:t>
+        <w:t>Представяме изгледа чрез</w:t>
+      </w:r>
+      <w:r>
+        <w:rPr>
+          <w:rFonts w:ascii="Times New Roman" w:eastAsia="Times New Roman" w:hAnsi="Times New Roman" w:cs="Times New Roman"/>
+          <w:noProof/>
+          <w:sz w:val="24"/>
+          <w:szCs w:val="24"/>
+        </w:rPr>
+        <w:t xml:space="preserve"> </w:t>
+      </w:r>
+      <w:r>
+        <w:rPr>
+          <w:rFonts w:ascii="Times New Roman" w:eastAsia="Times New Roman" w:hAnsi="Times New Roman" w:cs="Times New Roman"/>
+          <w:noProof/>
+          <w:sz w:val="24"/>
+          <w:szCs w:val="24"/>
+        </w:rPr>
+        <w:t xml:space="preserve">реализация на </w:t>
       </w:r>
       <w:r>
         <w:rPr>
@@ -5989,7 +5745,25 @@
           <w:sz w:val="24"/>
           <w:szCs w:val="24"/>
         </w:rPr>
-        <w:t xml:space="preserve">Този изглед е представен чрез две възможности на реализация на </w:t>
+        <w:t>Този изглед е представен чрез</w:t>
+      </w:r>
+      <w:r>
+        <w:rPr>
+          <w:rFonts w:ascii="Times New Roman" w:eastAsia="Times New Roman" w:hAnsi="Times New Roman" w:cs="Times New Roman"/>
+          <w:noProof/>
+          <w:sz w:val="24"/>
+          <w:szCs w:val="24"/>
+        </w:rPr>
+        <w:t xml:space="preserve"> </w:t>
+      </w:r>
+      <w:r>
+        <w:rPr>
+          <w:rFonts w:ascii="Times New Roman" w:eastAsia="Times New Roman" w:hAnsi="Times New Roman" w:cs="Times New Roman"/>
+          <w:noProof/>
+          <w:sz w:val="24"/>
+          <w:szCs w:val="24"/>
+        </w:rPr>
+        <w:t xml:space="preserve">реализация на </w:t>
       </w:r>
       <w:r>
         <w:rPr>
@@ -6027,17 +5801,25 @@
           <w:sz w:val="24"/>
           <w:szCs w:val="24"/>
         </w:rPr>
-        <w:t xml:space="preserve"> диаграми, което ще подпомогне инженерът да конфигурира по-бързо необходимите сървърни </w:t>
-      </w:r>
-      <w:r>
-        <w:rPr>
-          <w:rFonts w:ascii="Times New Roman" w:eastAsia="Times New Roman" w:hAnsi="Times New Roman" w:cs="Times New Roman"/>
-          <w:noProof/>
-          <w:sz w:val="24"/>
-          <w:szCs w:val="24"/>
-        </w:rPr>
-        <w:lastRenderedPageBreak/>
-        <w:t>среди и средата, където ще се инсталира системата. Също така е описано разположението на отделните модули на</w:t>
+        <w:t xml:space="preserve"> диаграм</w:t>
+      </w:r>
+      <w:r>
+        <w:rPr>
+          <w:rFonts w:ascii="Times New Roman" w:eastAsia="Times New Roman" w:hAnsi="Times New Roman" w:cs="Times New Roman"/>
+          <w:noProof/>
+          <w:sz w:val="24"/>
+          <w:szCs w:val="24"/>
+        </w:rPr>
+        <w:t>а</w:t>
+      </w:r>
+      <w:r>
+        <w:rPr>
+          <w:rFonts w:ascii="Times New Roman" w:eastAsia="Times New Roman" w:hAnsi="Times New Roman" w:cs="Times New Roman"/>
+          <w:noProof/>
+          <w:sz w:val="24"/>
+          <w:szCs w:val="24"/>
+        </w:rPr>
+        <w:t>, което ще подпомогне инженерът да конфигурира по-бързо необходимите сървърни среди и средата, където ще се инсталира системата. Също така е описано разположението на отделните модули на</w:t>
       </w:r>
       <w:r>
         <w:rPr>
@@ -6115,48 +5897,11 @@
     <w:p>
       <w:pPr>
         <w:pStyle w:val="ListParagraph"/>
-        <w:numPr>
-          <w:ilvl w:val="0"/>
-          <w:numId w:val="10"/>
-        </w:numPr>
         <w:spacing w:line="360" w:lineRule="auto"/>
         <w:jc w:val="both"/>
         <w:rPr>
           <w:i/>
           <w:iCs/>
-          <w:lang w:val="en-US"/>
-        </w:rPr>
-      </w:pPr>
-      <w:r>
-        <w:t>Диаграма 2</w:t>
-      </w:r>
-    </w:p>
-    <w:p>
-      <w:pPr>
-        <w:pStyle w:val="ListParagraph"/>
-        <w:spacing w:line="360" w:lineRule="auto"/>
-        <w:jc w:val="both"/>
-        <w:rPr>
-          <w:i/>
-          <w:iCs/>
-          <w:lang w:val="en-US"/>
-        </w:rPr>
-      </w:pPr>
-      <w:r>
-        <w:rPr>
-          <w:i/>
-          <w:iCs/>
-          <w:lang w:val="en-US"/>
-        </w:rPr>
-        <w:t>TODO</w:t>
-      </w:r>
-    </w:p>
-    <w:p>
-      <w:pPr>
-        <w:spacing w:line="360" w:lineRule="auto"/>
-        <w:jc w:val="both"/>
-        <w:rPr>
-          <w:noProof/>
           <w:lang w:val="en-US"/>
         </w:rPr>
       </w:pPr>
@@ -6218,6 +5963,7 @@
     <w:p>
       <w:pPr>
         <w:pStyle w:val="Default"/>
+        <w:spacing w:line="360" w:lineRule="auto"/>
         <w:ind w:firstLine="720"/>
         <w:jc w:val="both"/>
       </w:pPr>
@@ -6292,50 +6038,11 @@
     </w:p>
     <w:p>
       <w:pPr>
-        <w:pStyle w:val="ListParagraph"/>
-        <w:numPr>
-          <w:ilvl w:val="0"/>
-          <w:numId w:val="10"/>
-        </w:numPr>
-        <w:spacing w:line="360" w:lineRule="auto"/>
-        <w:jc w:val="both"/>
-      </w:pPr>
-      <w:r>
-        <w:t>Диаграма 2</w:t>
-      </w:r>
-    </w:p>
-    <w:p>
-      <w:pPr>
-        <w:pStyle w:val="ListParagraph"/>
         <w:spacing w:line="360" w:lineRule="auto"/>
         <w:jc w:val="both"/>
         <w:rPr>
           <w:i/>
           <w:iCs/>
-          <w:lang w:val="en-US"/>
-        </w:rPr>
-      </w:pPr>
-      <w:r>
-        <w:rPr>
-          <w:i/>
-          <w:iCs/>
-          <w:lang w:val="en-US"/>
-        </w:rPr>
-        <w:t>TODO</w:t>
-      </w:r>
-    </w:p>
-    <w:p>
-      <w:pPr>
-        <w:spacing w:line="360" w:lineRule="auto"/>
-        <w:jc w:val="both"/>
-        <w:rPr>
-          <w:rFonts w:ascii="Times New Roman" w:hAnsi="Times New Roman" w:cs="Times New Roman"/>
-          <w:b/>
-          <w:bCs/>
-          <w:i/>
-          <w:iCs/>
-          <w:sz w:val="28"/>
-          <w:szCs w:val="28"/>
           <w:lang w:val="en-US"/>
         </w:rPr>
       </w:pPr>
@@ -6427,6 +6134,7 @@
           <w:sz w:val="24"/>
           <w:szCs w:val="24"/>
         </w:rPr>
+        <w:lastRenderedPageBreak/>
         <w:t>Първото нефункционално изискване, което нашата софтуерна система трябва да покрива, е производителността, или по – точно системата ни да извършва обработка на потребителски заявки в нормално възприетото за това време (2 секунди), дори и при многократно нарастване на броя едновременно работещи с нея потребители</w:t>
       </w:r>
       <w:r>
@@ -6648,17 +6356,7 @@
           <w:sz w:val="24"/>
           <w:szCs w:val="24"/>
         </w:rPr>
-        <w:t xml:space="preserve">Друго нефункционално изискване, което системата </w:t>
-      </w:r>
-      <w:r>
-        <w:rPr>
-          <w:rFonts w:ascii="Times New Roman" w:eastAsia="Times New Roman" w:hAnsi="Times New Roman" w:cs="Times New Roman"/>
-          <w:noProof/>
-          <w:sz w:val="24"/>
-          <w:szCs w:val="24"/>
-        </w:rPr>
-        <w:lastRenderedPageBreak/>
-        <w:t xml:space="preserve">ни трябва да покрие е сигурността – </w:t>
+        <w:t xml:space="preserve">Друго нефункционално изискване, което системата ни трябва да покрие е сигурността – </w:t>
       </w:r>
       <w:r>
         <w:rPr>
@@ -6989,6 +6687,18 @@
         </w:rPr>
         <w:t>За целите на съответния проект няма да бъде реализирана такава опция, но е важно да се вземе предвид при евентуално инвестиране или отстъпване правата на софтуера на дадена компания.</w:t>
       </w:r>
+    </w:p>
+    <w:p>
+      <w:pPr>
+        <w:spacing w:line="360" w:lineRule="auto"/>
+        <w:jc w:val="both"/>
+        <w:rPr>
+          <w:rFonts w:ascii="Times New Roman" w:eastAsia="Times New Roman" w:hAnsi="Times New Roman" w:cs="Times New Roman"/>
+          <w:noProof/>
+          <w:sz w:val="24"/>
+          <w:szCs w:val="24"/>
+        </w:rPr>
+      </w:pPr>
     </w:p>
     <w:p>
       <w:pPr>
@@ -7028,6 +6738,7 @@
           <w:szCs w:val="28"/>
           <w:lang w:val="en-US"/>
         </w:rPr>
+        <w:lastRenderedPageBreak/>
         <w:t xml:space="preserve">6. </w:t>
       </w:r>
       <w:r>
@@ -7357,10 +7068,7 @@
         <w:t xml:space="preserve"> </w:t>
       </w:r>
       <w:r>
-        <w:t>диаграмите, архитектурни стилове и атрибути за качество от курса</w:t>
-      </w:r>
-      <w:r>
-        <w:t xml:space="preserve"> </w:t>
+        <w:t xml:space="preserve">диаграмите, архитектурни стилове и атрибути за качество от курса </w:t>
       </w:r>
       <w:r>
         <w:rPr>
@@ -7406,7 +7114,6 @@
         <w:jc w:val="both"/>
       </w:pPr>
       <w:r>
-        <w:lastRenderedPageBreak/>
         <w:t xml:space="preserve">Даниел Митев, </w:t>
       </w:r>
       <w:r>
@@ -7452,6 +7159,9 @@
       </w:r>
       <w:r>
         <w:t>СА</w:t>
+      </w:r>
+      <w:r>
+        <w:t>, ИБТ</w:t>
       </w:r>
       <w:r>
         <w:rPr>
@@ -9987,6 +9697,7 @@
   <w:style w:type="character" w:default="1" w:styleId="DefaultParagraphFont">
     <w:name w:val="Default Paragraph Font"/>
     <w:uiPriority w:val="1"/>
+    <w:semiHidden/>
     <w:unhideWhenUsed/>
   </w:style>
   <w:style w:type="table" w:default="1" w:styleId="TableNormal">
@@ -10408,12 +10119,6 @@
 </file>
 
 <file path=customXml/item1.xml><?xml version="1.0" encoding="utf-8"?>
-<p:properties xmlns:p="http://schemas.microsoft.com/office/2006/metadata/properties" xmlns:xsi="http://www.w3.org/2001/XMLSchema-instance" xmlns:pc="http://schemas.microsoft.com/office/infopath/2007/PartnerControls">
-  <documentManagement/>
-</p:properties>
-</file>
-
-<file path=customXml/item2.xml><?xml version="1.0" encoding="utf-8"?>
 <?mso-contentType ?>
 <FormTemplates xmlns="http://schemas.microsoft.com/sharepoint/v3/contenttype/forms">
   <Display>DocumentLibraryForm</Display>
@@ -10422,7 +10127,17 @@
 </FormTemplates>
 </file>
 
+<file path=customXml/item2.xml><?xml version="1.0" encoding="utf-8"?>
+<p:properties xmlns:p="http://schemas.microsoft.com/office/2006/metadata/properties" xmlns:xsi="http://www.w3.org/2001/XMLSchema-instance" xmlns:pc="http://schemas.microsoft.com/office/infopath/2007/PartnerControls">
+  <documentManagement/>
+</p:properties>
+</file>
+
 <file path=customXml/item3.xml><?xml version="1.0" encoding="utf-8"?>
+<b:Sources xmlns:b="http://schemas.openxmlformats.org/officeDocument/2006/bibliography" xmlns="http://schemas.openxmlformats.org/officeDocument/2006/bibliography" SelectedStyle="\APASixthEditionOfficeOnline.xsl" StyleName="APA" Version="6"/>
+</file>
+
+<file path=customXml/item4.xml><?xml version="1.0" encoding="utf-8"?>
 <ct:contentTypeSchema xmlns:ct="http://schemas.microsoft.com/office/2006/metadata/contentType" xmlns:ma="http://schemas.microsoft.com/office/2006/metadata/properties/metaAttributes" ct:_="" ma:_="" ma:contentTypeName="Документ" ma:contentTypeID="0x0101009575EA855DF3704F9B7E16057DC46D74" ma:contentTypeVersion="2" ma:contentTypeDescription="Създаване на нов документ" ma:contentTypeScope="" ma:versionID="1b71b3ddc3295773761dff3d95f7e6db">
   <xsd:schema xmlns:xsd="http://www.w3.org/2001/XMLSchema" xmlns:xs="http://www.w3.org/2001/XMLSchema" xmlns:p="http://schemas.microsoft.com/office/2006/metadata/properties" xmlns:ns3="ce2a0e49-53d6-421d-af79-0e7aef0ed5a0" targetNamespace="http://schemas.microsoft.com/office/2006/metadata/properties" ma:root="true" ma:fieldsID="92a0e1a3483932910875e1c6282216f3" ns3:_="">
     <xsd:import namespace="ce2a0e49-53d6-421d-af79-0e7aef0ed5a0"/>
@@ -10554,11 +10269,15 @@
 </ct:contentTypeSchema>
 </file>
 
-<file path=customXml/item4.xml><?xml version="1.0" encoding="utf-8"?>
-<b:Sources xmlns:b="http://schemas.openxmlformats.org/officeDocument/2006/bibliography" xmlns="http://schemas.openxmlformats.org/officeDocument/2006/bibliography" SelectedStyle="\APASixthEditionOfficeOnline.xsl" StyleName="APA" Version="6"/>
+<file path=customXml/itemProps1.xml><?xml version="1.0" encoding="utf-8"?>
+<ds:datastoreItem xmlns:ds="http://schemas.openxmlformats.org/officeDocument/2006/customXml" ds:itemID="{CAAE0DEC-9BF3-4E41-AED2-D1A0ED7A3977}">
+  <ds:schemaRefs>
+    <ds:schemaRef ds:uri="http://schemas.microsoft.com/sharepoint/v3/contenttype/forms"/>
+  </ds:schemaRefs>
+</ds:datastoreItem>
 </file>
 
-<file path=customXml/itemProps1.xml><?xml version="1.0" encoding="utf-8"?>
+<file path=customXml/itemProps2.xml><?xml version="1.0" encoding="utf-8"?>
 <ds:datastoreItem xmlns:ds="http://schemas.openxmlformats.org/officeDocument/2006/customXml" ds:itemID="{532967F9-D31B-41CD-A58B-DAE83AA0D38D}">
   <ds:schemaRefs>
     <ds:schemaRef ds:uri="http://schemas.microsoft.com/office/2006/metadata/properties"/>
@@ -10567,15 +10286,15 @@
 </ds:datastoreItem>
 </file>
 
-<file path=customXml/itemProps2.xml><?xml version="1.0" encoding="utf-8"?>
-<ds:datastoreItem xmlns:ds="http://schemas.openxmlformats.org/officeDocument/2006/customXml" ds:itemID="{CAAE0DEC-9BF3-4E41-AED2-D1A0ED7A3977}">
+<file path=customXml/itemProps3.xml><?xml version="1.0" encoding="utf-8"?>
+<ds:datastoreItem xmlns:ds="http://schemas.openxmlformats.org/officeDocument/2006/customXml" ds:itemID="{EAAF0C74-EDF2-40BF-9552-C4325FA5A559}">
   <ds:schemaRefs>
-    <ds:schemaRef ds:uri="http://schemas.microsoft.com/sharepoint/v3/contenttype/forms"/>
+    <ds:schemaRef ds:uri="http://schemas.openxmlformats.org/officeDocument/2006/bibliography"/>
   </ds:schemaRefs>
 </ds:datastoreItem>
 </file>
 
-<file path=customXml/itemProps3.xml><?xml version="1.0" encoding="utf-8"?>
+<file path=customXml/itemProps4.xml><?xml version="1.0" encoding="utf-8"?>
 <ds:datastoreItem xmlns:ds="http://schemas.openxmlformats.org/officeDocument/2006/customXml" ds:itemID="{731CF528-1755-4872-9C15-2A05A2D58DF8}">
   <ds:schemaRefs>
     <ds:schemaRef ds:uri="http://schemas.microsoft.com/office/2006/metadata/contentType"/>
@@ -10591,12 +10310,4 @@
     <ds:schemaRef ds:uri="http://schemas.microsoft.com/internal/obd"/>
   </ds:schemaRefs>
 </ds:datastoreItem>
-</file>
-
-<file path=customXml/itemProps4.xml><?xml version="1.0" encoding="utf-8"?>
-<ds:datastoreItem xmlns:ds="http://schemas.openxmlformats.org/officeDocument/2006/customXml" ds:itemID="{EAAF0C74-EDF2-40BF-9552-C4325FA5A559}">
-  <ds:schemaRefs>
-    <ds:schemaRef ds:uri="http://schemas.openxmlformats.org/officeDocument/2006/bibliography"/>
-  </ds:schemaRefs>
-</ds:datastoreItem>
 </file>
</xml_diff>

<commit_message>
Add activity list, minor change to Architectural Project and Home controller
#4, #13
</commit_message>
<xml_diff>
--- a/Architectural Project.docx
+++ b/Architectural Project.docx
@@ -2162,7 +2162,16 @@
         <w:rPr>
           <w:lang w:val="en-US"/>
         </w:rPr>
-        <w:t>„Контролерът (Controller)“ е третата част от този шаблон. Той приема потребителския вход (т.е. данните, които потребителя въвежда, неговите заявки и т.н.) и ги преобразува в команди към модела или изгледа.</w:t>
+        <w:t>„Контролерът (Controller)“ е третата част от този шаблон. Той приема потребителския вход (т.е. данните, които потребителя</w:t>
+      </w:r>
+      <w:r>
+        <w:t>т</w:t>
+      </w:r>
+      <w:r>
+        <w:rPr>
+          <w:lang w:val="en-US"/>
+        </w:rPr>
+        <w:t xml:space="preserve"> въвежда, неговите заявки и т.н.) и ги преобразува в команди към модела или изгледа.</w:t>
       </w:r>
       <w:r>
         <w:t xml:space="preserve"> Контролерът е сърцето на една </w:t>
@@ -10391,6 +10400,10 @@
 </file>
 
 <file path=customXml/item1.xml><?xml version="1.0" encoding="utf-8"?>
+<b:Sources xmlns:b="http://schemas.openxmlformats.org/officeDocument/2006/bibliography" xmlns="http://schemas.openxmlformats.org/officeDocument/2006/bibliography" SelectedStyle="\APASixthEditionOfficeOnline.xsl" StyleName="APA" Version="6"/>
+</file>
+
+<file path=customXml/item2.xml><?xml version="1.0" encoding="utf-8"?>
 <ct:contentTypeSchema xmlns:ct="http://schemas.microsoft.com/office/2006/metadata/contentType" xmlns:ma="http://schemas.microsoft.com/office/2006/metadata/properties/metaAttributes" ct:_="" ma:_="" ma:contentTypeName="Документ" ma:contentTypeID="0x0101009575EA855DF3704F9B7E16057DC46D74" ma:contentTypeVersion="2" ma:contentTypeDescription="Създаване на нов документ" ma:contentTypeScope="" ma:versionID="1b71b3ddc3295773761dff3d95f7e6db">
   <xsd:schema xmlns:xsd="http://www.w3.org/2001/XMLSchema" xmlns:xs="http://www.w3.org/2001/XMLSchema" xmlns:p="http://schemas.microsoft.com/office/2006/metadata/properties" xmlns:ns3="ce2a0e49-53d6-421d-af79-0e7aef0ed5a0" targetNamespace="http://schemas.microsoft.com/office/2006/metadata/properties" ma:root="true" ma:fieldsID="92a0e1a3483932910875e1c6282216f3" ns3:_="">
     <xsd:import namespace="ce2a0e49-53d6-421d-af79-0e7aef0ed5a0"/>
@@ -10522,17 +10535,7 @@
 </ct:contentTypeSchema>
 </file>
 
-<file path=customXml/item2.xml><?xml version="1.0" encoding="utf-8"?>
-<b:Sources xmlns:b="http://schemas.openxmlformats.org/officeDocument/2006/bibliography" xmlns="http://schemas.openxmlformats.org/officeDocument/2006/bibliography" SelectedStyle="\APASixthEditionOfficeOnline.xsl" StyleName="APA" Version="6"/>
-</file>
-
 <file path=customXml/item3.xml><?xml version="1.0" encoding="utf-8"?>
-<p:properties xmlns:p="http://schemas.microsoft.com/office/2006/metadata/properties" xmlns:xsi="http://www.w3.org/2001/XMLSchema-instance" xmlns:pc="http://schemas.microsoft.com/office/infopath/2007/PartnerControls">
-  <documentManagement/>
-</p:properties>
-</file>
-
-<file path=customXml/item4.xml><?xml version="1.0" encoding="utf-8"?>
 <?mso-contentType ?>
 <FormTemplates xmlns="http://schemas.microsoft.com/sharepoint/v3/contenttype/forms">
   <Display>DocumentLibraryForm</Display>
@@ -10541,7 +10544,21 @@
 </FormTemplates>
 </file>
 
+<file path=customXml/item4.xml><?xml version="1.0" encoding="utf-8"?>
+<p:properties xmlns:p="http://schemas.microsoft.com/office/2006/metadata/properties" xmlns:xsi="http://www.w3.org/2001/XMLSchema-instance" xmlns:pc="http://schemas.microsoft.com/office/infopath/2007/PartnerControls">
+  <documentManagement/>
+</p:properties>
+</file>
+
 <file path=customXml/itemProps1.xml><?xml version="1.0" encoding="utf-8"?>
+<ds:datastoreItem xmlns:ds="http://schemas.openxmlformats.org/officeDocument/2006/customXml" ds:itemID="{EAAF0C74-EDF2-40BF-9552-C4325FA5A559}">
+  <ds:schemaRefs>
+    <ds:schemaRef ds:uri="http://schemas.openxmlformats.org/officeDocument/2006/bibliography"/>
+  </ds:schemaRefs>
+</ds:datastoreItem>
+</file>
+
+<file path=customXml/itemProps2.xml><?xml version="1.0" encoding="utf-8"?>
 <ds:datastoreItem xmlns:ds="http://schemas.openxmlformats.org/officeDocument/2006/customXml" ds:itemID="{731CF528-1755-4872-9C15-2A05A2D58DF8}">
   <ds:schemaRefs>
     <ds:schemaRef ds:uri="http://schemas.microsoft.com/office/2006/metadata/contentType"/>
@@ -10559,27 +10576,19 @@
 </ds:datastoreItem>
 </file>
 
-<file path=customXml/itemProps2.xml><?xml version="1.0" encoding="utf-8"?>
-<ds:datastoreItem xmlns:ds="http://schemas.openxmlformats.org/officeDocument/2006/customXml" ds:itemID="{EAAF0C74-EDF2-40BF-9552-C4325FA5A559}">
+<file path=customXml/itemProps3.xml><?xml version="1.0" encoding="utf-8"?>
+<ds:datastoreItem xmlns:ds="http://schemas.openxmlformats.org/officeDocument/2006/customXml" ds:itemID="{CAAE0DEC-9BF3-4E41-AED2-D1A0ED7A3977}">
   <ds:schemaRefs>
-    <ds:schemaRef ds:uri="http://schemas.openxmlformats.org/officeDocument/2006/bibliography"/>
+    <ds:schemaRef ds:uri="http://schemas.microsoft.com/sharepoint/v3/contenttype/forms"/>
   </ds:schemaRefs>
 </ds:datastoreItem>
 </file>
 
-<file path=customXml/itemProps3.xml><?xml version="1.0" encoding="utf-8"?>
+<file path=customXml/itemProps4.xml><?xml version="1.0" encoding="utf-8"?>
 <ds:datastoreItem xmlns:ds="http://schemas.openxmlformats.org/officeDocument/2006/customXml" ds:itemID="{532967F9-D31B-41CD-A58B-DAE83AA0D38D}">
   <ds:schemaRefs>
     <ds:schemaRef ds:uri="http://schemas.microsoft.com/office/2006/metadata/properties"/>
     <ds:schemaRef ds:uri="http://schemas.microsoft.com/office/infopath/2007/PartnerControls"/>
   </ds:schemaRefs>
 </ds:datastoreItem>
-</file>
-
-<file path=customXml/itemProps4.xml><?xml version="1.0" encoding="utf-8"?>
-<ds:datastoreItem xmlns:ds="http://schemas.openxmlformats.org/officeDocument/2006/customXml" ds:itemID="{CAAE0DEC-9BF3-4E41-AED2-D1A0ED7A3977}">
-  <ds:schemaRefs>
-    <ds:schemaRef ds:uri="http://schemas.microsoft.com/sharepoint/v3/contenttype/forms"/>
-  </ds:schemaRefs>
-</ds:datastoreItem>
 </file>
</xml_diff>